<commit_message>
Worked on frontend and some backend for the admin dashboard
</commit_message>
<xml_diff>
--- a/ICT_INOVATIONS_DOCUMENTATION/Research_Work.docx
+++ b/ICT_INOVATIONS_DOCUMENTATION/Research_Work.docx
@@ -9,16 +9,13 @@
           <w:ilvl w:val="0"/>
           <w:numId w:val="0"/>
         </w:numPr>
-      </w:pPr>
-    </w:p>
-    <w:p>
-      <w:pPr>
-        <w:spacing w:before="100" w:beforeAutospacing="1" w:after="100" w:afterAutospacing="1" w:line="240" w:lineRule="auto"/>
-        <w:outlineLvl w:val="0"/>
-        <w:rPr>
-          <w:rFonts w:ascii="Times New Roman" w:eastAsia="Times New Roman" w:hAnsi="Times New Roman" w:cs="Times New Roman"/>
-          <w:b/>
-          <w:bCs/>
+        <w:ind w:left="431" w:hanging="431"/>
+      </w:pPr>
+    </w:p>
+    <w:p>
+      <w:pPr>
+        <w:rPr>
+          <w:rFonts w:eastAsia="Times New Roman"/>
           <w:kern w:val="36"/>
           <w:sz w:val="48"/>
           <w:szCs w:val="48"/>
@@ -26,8 +23,8 @@
         </w:rPr>
       </w:pPr>
       <w:bookmarkStart w:id="0" w:name="_Toc212209937"/>
-      <w:bookmarkStart w:id="1" w:name="_Hlk212190773"/>
-      <w:bookmarkStart w:id="2" w:name="_Toc213342899"/>
+      <w:bookmarkStart w:id="1" w:name="_Toc213342899"/>
+      <w:bookmarkStart w:id="2" w:name="_Hlk212190773"/>
       <w:r>
         <w:rPr>
           <w:noProof/>
@@ -82,29 +79,16 @@
         </w:drawing>
       </w:r>
       <w:bookmarkEnd w:id="0"/>
-      <w:bookmarkEnd w:id="2"/>
-    </w:p>
-    <w:p>
-      <w:pPr>
-        <w:spacing w:after="284"/>
-        <w:ind w:right="348"/>
-        <w:jc w:val="center"/>
-        <w:rPr>
-          <w:rFonts w:ascii="Times New Roman" w:eastAsia="Times New Roman" w:hAnsi="Times New Roman" w:cs="Times New Roman"/>
-          <w:bCs/>
-          <w:color w:val="000000"/>
-          <w:sz w:val="28"/>
-          <w:szCs w:val="28"/>
+      <w:bookmarkEnd w:id="1"/>
+    </w:p>
+    <w:p>
+      <w:pPr>
+        <w:rPr>
           <w:lang w:val="en-US"/>
         </w:rPr>
       </w:pPr>
       <w:r>
         <w:rPr>
-          <w:rFonts w:ascii="Times New Roman" w:eastAsia="Times New Roman" w:hAnsi="Times New Roman" w:cs="Times New Roman"/>
-          <w:bCs/>
-          <w:color w:val="000000"/>
-          <w:sz w:val="28"/>
-          <w:szCs w:val="28"/>
           <w:lang w:val="en-US"/>
         </w:rPr>
         <w:t>COLLEGE OF COMPUTING AND INFORMATION SCIENCES</w:t>
@@ -112,25 +96,12 @@
     </w:p>
     <w:p>
       <w:pPr>
-        <w:spacing w:after="284"/>
-        <w:ind w:left="868" w:right="348" w:hanging="10"/>
-        <w:jc w:val="center"/>
-        <w:rPr>
-          <w:rFonts w:ascii="Times New Roman" w:eastAsia="Times New Roman" w:hAnsi="Times New Roman" w:cs="Times New Roman"/>
-          <w:bCs/>
-          <w:color w:val="000000"/>
-          <w:sz w:val="28"/>
-          <w:szCs w:val="28"/>
+        <w:rPr>
           <w:lang w:val="en-US"/>
         </w:rPr>
       </w:pPr>
       <w:r>
         <w:rPr>
-          <w:rFonts w:ascii="Times New Roman" w:eastAsia="Times New Roman" w:hAnsi="Times New Roman" w:cs="Times New Roman"/>
-          <w:bCs/>
-          <w:color w:val="000000"/>
-          <w:sz w:val="28"/>
-          <w:szCs w:val="28"/>
           <w:lang w:val="en-US"/>
         </w:rPr>
         <w:t>SCHOOL OF COMPUTING AND INFORMATICS TECHNOLOGY</w:t>
@@ -138,25 +109,12 @@
     </w:p>
     <w:p>
       <w:pPr>
-        <w:spacing w:after="284"/>
-        <w:ind w:left="868" w:right="348" w:hanging="10"/>
-        <w:jc w:val="center"/>
-        <w:rPr>
-          <w:rFonts w:ascii="Times New Roman" w:eastAsia="Times New Roman" w:hAnsi="Times New Roman" w:cs="Times New Roman"/>
-          <w:bCs/>
-          <w:color w:val="000000"/>
-          <w:sz w:val="28"/>
-          <w:szCs w:val="28"/>
+        <w:rPr>
           <w:lang w:val="en-US"/>
         </w:rPr>
       </w:pPr>
       <w:r>
         <w:rPr>
-          <w:rFonts w:ascii="Times New Roman" w:eastAsia="Times New Roman" w:hAnsi="Times New Roman" w:cs="Times New Roman"/>
-          <w:bCs/>
-          <w:color w:val="000000"/>
-          <w:sz w:val="28"/>
-          <w:szCs w:val="28"/>
           <w:lang w:val="en-US"/>
         </w:rPr>
         <w:t>DEPARTMENT OF NETWORKS</w:t>
@@ -164,172 +122,48 @@
     </w:p>
     <w:p>
       <w:pPr>
-        <w:spacing w:after="284"/>
-        <w:ind w:left="868" w:right="348" w:hanging="10"/>
-        <w:jc w:val="center"/>
-        <w:rPr>
-          <w:rFonts w:ascii="Times New Roman" w:eastAsia="Times New Roman" w:hAnsi="Times New Roman" w:cs="Times New Roman"/>
-          <w:bCs/>
-          <w:color w:val="000000"/>
-          <w:sz w:val="28"/>
-          <w:szCs w:val="28"/>
+        <w:rPr>
           <w:lang w:val="en-US"/>
         </w:rPr>
       </w:pPr>
       <w:r>
         <w:rPr>
-          <w:rFonts w:ascii="Times New Roman" w:eastAsia="Times New Roman" w:hAnsi="Times New Roman" w:cs="Times New Roman"/>
-          <w:bCs/>
-          <w:color w:val="000000"/>
-          <w:sz w:val="28"/>
-          <w:szCs w:val="28"/>
           <w:lang w:val="en-US"/>
         </w:rPr>
         <w:t>BACHELOR OF SCIENCE IN SOFTWARE ENGINEERING</w:t>
       </w:r>
     </w:p>
-    <w:p>
-      <w:pPr>
-        <w:rPr>
-          <w:rFonts w:ascii="Times New Roman" w:hAnsi="Times New Roman" w:cs="Times New Roman"/>
-          <w:lang w:val="en-GB"/>
-        </w:rPr>
-      </w:pPr>
-    </w:p>
-    <w:p>
-      <w:pPr>
-        <w:rPr>
-          <w:rFonts w:ascii="Times New Roman" w:hAnsi="Times New Roman" w:cs="Times New Roman"/>
-          <w:sz w:val="28"/>
-          <w:szCs w:val="28"/>
-          <w:lang w:val="en-GB"/>
-        </w:rPr>
-      </w:pPr>
-      <w:r>
-        <w:rPr>
-          <w:rFonts w:ascii="Times New Roman" w:hAnsi="Times New Roman" w:cs="Times New Roman"/>
-          <w:b/>
-          <w:sz w:val="28"/>
-          <w:szCs w:val="28"/>
-          <w:lang w:val="en-GB"/>
+    <w:p/>
+    <w:p>
+      <w:r>
+        <w:rPr>
+          <w:b/>
         </w:rPr>
         <w:t>COURSE UNIT:</w:t>
       </w:r>
       <w:r>
-        <w:rPr>
-          <w:rFonts w:ascii="Times New Roman" w:hAnsi="Times New Roman" w:cs="Times New Roman"/>
-          <w:lang w:val="en-GB"/>
-        </w:rPr>
         <w:t xml:space="preserve"> </w:t>
       </w:r>
       <w:r>
-        <w:rPr>
-          <w:rFonts w:ascii="Times New Roman" w:hAnsi="Times New Roman" w:cs="Times New Roman"/>
-          <w:sz w:val="28"/>
-          <w:szCs w:val="28"/>
-          <w:lang w:val="en-GB"/>
-        </w:rPr>
         <w:t>ICT INNOVATIONS AND ENTREPRENURSHIP</w:t>
       </w:r>
     </w:p>
     <w:p>
-      <w:pPr>
-        <w:rPr>
-          <w:rFonts w:ascii="Times New Roman" w:hAnsi="Times New Roman" w:cs="Times New Roman"/>
-          <w:sz w:val="28"/>
-          <w:szCs w:val="28"/>
-          <w:lang w:val="en-GB"/>
-        </w:rPr>
-      </w:pPr>
-      <w:r>
-        <w:rPr>
-          <w:rFonts w:ascii="Times New Roman" w:hAnsi="Times New Roman" w:cs="Times New Roman"/>
-          <w:b/>
-          <w:sz w:val="28"/>
-          <w:szCs w:val="28"/>
-          <w:lang w:val="en-GB"/>
-        </w:rPr>
-        <w:t>COUSECODE:</w:t>
-      </w:r>
-      <w:r>
-        <w:rPr>
-          <w:rFonts w:ascii="Times New Roman" w:hAnsi="Times New Roman" w:cs="Times New Roman"/>
-          <w:lang w:val="en-GB"/>
-        </w:rPr>
-        <w:t xml:space="preserve"> </w:t>
-      </w:r>
-      <w:r>
-        <w:rPr>
-          <w:rFonts w:ascii="Times New Roman" w:hAnsi="Times New Roman" w:cs="Times New Roman"/>
-          <w:sz w:val="28"/>
-          <w:szCs w:val="28"/>
-          <w:lang w:val="en-GB"/>
-        </w:rPr>
-        <w:t>BSE410</w:t>
-      </w:r>
-      <w:r>
-        <w:rPr>
-          <w:rFonts w:ascii="Times New Roman" w:hAnsi="Times New Roman" w:cs="Times New Roman"/>
-          <w:sz w:val="28"/>
-          <w:szCs w:val="28"/>
-          <w:lang w:val="en-GB"/>
-        </w:rPr>
+      <w:r>
+        <w:t>COUSECODE: BSE410</w:t>
+      </w:r>
+      <w:r>
         <w:t>6</w:t>
       </w:r>
     </w:p>
     <w:p>
-      <w:pPr>
-        <w:rPr>
-          <w:rFonts w:ascii="Times New Roman" w:hAnsi="Times New Roman" w:cs="Times New Roman"/>
-          <w:sz w:val="28"/>
-          <w:szCs w:val="28"/>
-          <w:lang w:val="en-GB"/>
-        </w:rPr>
-      </w:pPr>
-      <w:r>
-        <w:rPr>
-          <w:rFonts w:ascii="Times New Roman" w:hAnsi="Times New Roman" w:cs="Times New Roman"/>
-          <w:b/>
-          <w:sz w:val="28"/>
-          <w:szCs w:val="28"/>
-          <w:lang w:val="en-GB"/>
-        </w:rPr>
-        <w:t>SUBMISSION DATE:</w:t>
-      </w:r>
-      <w:r>
-        <w:rPr>
-          <w:lang w:val="en-GB"/>
-        </w:rPr>
-        <w:t xml:space="preserve"> </w:t>
-      </w:r>
-    </w:p>
-    <w:p>
-      <w:pPr>
-        <w:rPr>
-          <w:rFonts w:ascii="Times New Roman" w:hAnsi="Times New Roman" w:cs="Times New Roman"/>
-          <w:lang w:val="en-GB"/>
-        </w:rPr>
-      </w:pPr>
-    </w:p>
-    <w:p>
-      <w:pPr>
-        <w:jc w:val="center"/>
-        <w:rPr>
-          <w:rFonts w:ascii="Times New Roman" w:hAnsi="Times New Roman" w:cs="Times New Roman"/>
-          <w:b/>
-          <w:sz w:val="28"/>
-          <w:szCs w:val="28"/>
-          <w:lang w:val="en-GB"/>
-        </w:rPr>
-      </w:pPr>
-      <w:r>
-        <w:rPr>
-          <w:rFonts w:ascii="Times New Roman" w:hAnsi="Times New Roman" w:cs="Times New Roman"/>
-          <w:b/>
-          <w:sz w:val="28"/>
-          <w:szCs w:val="28"/>
-          <w:lang w:val="en-GB"/>
-        </w:rPr>
+      <w:r>
+        <w:t xml:space="preserve">SUBMISSION DATE: </w:t>
+      </w:r>
+    </w:p>
+    <w:p/>
+    <w:p>
+      <w:r>
         <w:t>RESEARCH WORK</w:t>
       </w:r>
     </w:p>
@@ -357,23 +191,7 @@
             <w:hideMark/>
           </w:tcPr>
           <w:p>
-            <w:pPr>
-              <w:rPr>
-                <w:rFonts w:ascii="Times New Roman" w:hAnsi="Times New Roman" w:cs="Times New Roman"/>
-                <w:b/>
-                <w:sz w:val="24"/>
-                <w:szCs w:val="24"/>
-                <w:lang w:val="en-GB"/>
-              </w:rPr>
-            </w:pPr>
-            <w:r>
-              <w:rPr>
-                <w:rFonts w:ascii="Times New Roman" w:hAnsi="Times New Roman" w:cs="Times New Roman"/>
-                <w:b/>
-                <w:sz w:val="24"/>
-                <w:szCs w:val="24"/>
-                <w:lang w:val="en-GB"/>
-              </w:rPr>
+            <w:r>
               <w:t>NAME</w:t>
             </w:r>
           </w:p>
@@ -390,23 +208,7 @@
             <w:hideMark/>
           </w:tcPr>
           <w:p>
-            <w:pPr>
-              <w:rPr>
-                <w:rFonts w:ascii="Times New Roman" w:hAnsi="Times New Roman" w:cs="Times New Roman"/>
-                <w:b/>
-                <w:sz w:val="24"/>
-                <w:szCs w:val="24"/>
-                <w:lang w:val="en-GB"/>
-              </w:rPr>
-            </w:pPr>
-            <w:r>
-              <w:rPr>
-                <w:rFonts w:ascii="Times New Roman" w:hAnsi="Times New Roman" w:cs="Times New Roman"/>
-                <w:b/>
-                <w:sz w:val="24"/>
-                <w:szCs w:val="24"/>
-                <w:lang w:val="en-GB"/>
-              </w:rPr>
+            <w:r>
               <w:t>REGISTRATION NUMBER</w:t>
             </w:r>
           </w:p>
@@ -425,21 +227,7 @@
             <w:hideMark/>
           </w:tcPr>
           <w:p>
-            <w:pPr>
-              <w:rPr>
-                <w:rFonts w:ascii="Times New Roman" w:hAnsi="Times New Roman" w:cs="Times New Roman"/>
-                <w:sz w:val="24"/>
-                <w:szCs w:val="24"/>
-                <w:lang w:val="en-GB"/>
-              </w:rPr>
-            </w:pPr>
-            <w:r>
-              <w:rPr>
-                <w:rFonts w:ascii="Times New Roman" w:hAnsi="Times New Roman" w:cs="Times New Roman"/>
-                <w:sz w:val="24"/>
-                <w:szCs w:val="24"/>
-                <w:lang w:val="en-GB"/>
-              </w:rPr>
+            <w:r>
               <w:t>NANKYA ELSA</w:t>
             </w:r>
           </w:p>
@@ -456,21 +244,7 @@
             <w:hideMark/>
           </w:tcPr>
           <w:p>
-            <w:pPr>
-              <w:rPr>
-                <w:rFonts w:ascii="Times New Roman" w:hAnsi="Times New Roman" w:cs="Times New Roman"/>
-                <w:sz w:val="24"/>
-                <w:szCs w:val="24"/>
-                <w:lang w:val="en-GB"/>
-              </w:rPr>
-            </w:pPr>
-            <w:r>
-              <w:rPr>
-                <w:rFonts w:ascii="Times New Roman" w:hAnsi="Times New Roman" w:cs="Times New Roman"/>
-                <w:sz w:val="24"/>
-                <w:szCs w:val="24"/>
-                <w:lang w:val="en-GB"/>
-              </w:rPr>
+            <w:r>
               <w:t>22/U/21893</w:t>
             </w:r>
           </w:p>
@@ -489,21 +263,7 @@
             <w:hideMark/>
           </w:tcPr>
           <w:p>
-            <w:pPr>
-              <w:rPr>
-                <w:rFonts w:ascii="Times New Roman" w:hAnsi="Times New Roman" w:cs="Times New Roman"/>
-                <w:sz w:val="24"/>
-                <w:szCs w:val="24"/>
-                <w:lang w:val="en-GB"/>
-              </w:rPr>
-            </w:pPr>
-            <w:r>
-              <w:rPr>
-                <w:rFonts w:ascii="Times New Roman" w:hAnsi="Times New Roman" w:cs="Times New Roman"/>
-                <w:sz w:val="24"/>
-                <w:szCs w:val="24"/>
-                <w:lang w:val="en-GB"/>
-              </w:rPr>
+            <w:r>
               <w:t>NASSAZI TAKIA</w:t>
             </w:r>
           </w:p>
@@ -520,21 +280,7 @@
             <w:hideMark/>
           </w:tcPr>
           <w:p>
-            <w:pPr>
-              <w:rPr>
-                <w:rFonts w:ascii="Times New Roman" w:hAnsi="Times New Roman" w:cs="Times New Roman"/>
-                <w:sz w:val="24"/>
-                <w:szCs w:val="24"/>
-                <w:lang w:val="en-GB"/>
-              </w:rPr>
-            </w:pPr>
-            <w:r>
-              <w:rPr>
-                <w:rFonts w:ascii="Times New Roman" w:hAnsi="Times New Roman" w:cs="Times New Roman"/>
-                <w:sz w:val="24"/>
-                <w:szCs w:val="24"/>
-                <w:lang w:val="en-GB"/>
-              </w:rPr>
+            <w:r>
               <w:t>22/U/6674</w:t>
             </w:r>
           </w:p>
@@ -553,21 +299,7 @@
             <w:hideMark/>
           </w:tcPr>
           <w:p>
-            <w:pPr>
-              <w:rPr>
-                <w:rFonts w:ascii="Times New Roman" w:hAnsi="Times New Roman" w:cs="Times New Roman"/>
-                <w:sz w:val="24"/>
-                <w:szCs w:val="24"/>
-                <w:lang w:val="en-GB"/>
-              </w:rPr>
-            </w:pPr>
-            <w:r>
-              <w:rPr>
-                <w:rFonts w:ascii="Times New Roman" w:hAnsi="Times New Roman" w:cs="Times New Roman"/>
-                <w:sz w:val="24"/>
-                <w:szCs w:val="24"/>
-                <w:lang w:val="en-GB"/>
-              </w:rPr>
+            <w:r>
               <w:t>AMPAIRE STACEY NUWAGABA</w:t>
             </w:r>
           </w:p>
@@ -584,21 +316,7 @@
             <w:hideMark/>
           </w:tcPr>
           <w:p>
-            <w:pPr>
-              <w:rPr>
-                <w:rFonts w:ascii="Times New Roman" w:hAnsi="Times New Roman" w:cs="Times New Roman"/>
-                <w:sz w:val="24"/>
-                <w:szCs w:val="24"/>
-                <w:lang w:val="en-GB"/>
-              </w:rPr>
-            </w:pPr>
-            <w:r>
-              <w:rPr>
-                <w:rFonts w:ascii="Times New Roman" w:hAnsi="Times New Roman" w:cs="Times New Roman"/>
-                <w:sz w:val="24"/>
-                <w:szCs w:val="24"/>
-                <w:lang w:val="en-GB"/>
-              </w:rPr>
+            <w:r>
               <w:t>22/U/2947/PS</w:t>
             </w:r>
           </w:p>
@@ -617,21 +335,7 @@
             <w:hideMark/>
           </w:tcPr>
           <w:p>
-            <w:pPr>
-              <w:rPr>
-                <w:rFonts w:ascii="Times New Roman" w:hAnsi="Times New Roman" w:cs="Times New Roman"/>
-                <w:sz w:val="24"/>
-                <w:szCs w:val="24"/>
-                <w:lang w:val="en-GB"/>
-              </w:rPr>
-            </w:pPr>
-            <w:r>
-              <w:rPr>
-                <w:rFonts w:ascii="Times New Roman" w:hAnsi="Times New Roman" w:cs="Times New Roman"/>
-                <w:sz w:val="24"/>
-                <w:szCs w:val="24"/>
-                <w:lang w:val="en-GB"/>
-              </w:rPr>
+            <w:r>
               <w:t>NTULUME WILSON</w:t>
             </w:r>
           </w:p>
@@ -646,16 +350,7 @@
               <w:right w:val="single" w:sz="4" w:space="0" w:color="auto"/>
             </w:tcBorders>
           </w:tcPr>
-          <w:p>
-            <w:pPr>
-              <w:rPr>
-                <w:rFonts w:ascii="Times New Roman" w:hAnsi="Times New Roman" w:cs="Times New Roman"/>
-                <w:sz w:val="24"/>
-                <w:szCs w:val="24"/>
-                <w:lang w:val="en-GB"/>
-              </w:rPr>
-            </w:pPr>
-          </w:p>
+          <w:p/>
         </w:tc>
       </w:tr>
       <w:tr>
@@ -670,21 +365,7 @@
             </w:tcBorders>
           </w:tcPr>
           <w:p>
-            <w:pPr>
-              <w:rPr>
-                <w:rFonts w:ascii="Times New Roman" w:hAnsi="Times New Roman" w:cs="Times New Roman"/>
-                <w:sz w:val="24"/>
-                <w:szCs w:val="24"/>
-                <w:lang w:val="en-GB"/>
-              </w:rPr>
-            </w:pPr>
-            <w:r>
-              <w:rPr>
-                <w:rFonts w:ascii="Times New Roman" w:hAnsi="Times New Roman" w:cs="Times New Roman"/>
-                <w:sz w:val="24"/>
-                <w:szCs w:val="24"/>
-                <w:lang w:val="en-GB"/>
-              </w:rPr>
+            <w:r>
               <w:t>AIJUKA AMPUUMUZA</w:t>
             </w:r>
           </w:p>
@@ -699,44 +380,25 @@
               <w:right w:val="single" w:sz="4" w:space="0" w:color="auto"/>
             </w:tcBorders>
           </w:tcPr>
-          <w:p>
-            <w:pPr>
-              <w:rPr>
-                <w:rFonts w:ascii="Times New Roman" w:hAnsi="Times New Roman" w:cs="Times New Roman"/>
-                <w:sz w:val="24"/>
-                <w:szCs w:val="24"/>
-                <w:lang w:val="en-GB"/>
-              </w:rPr>
-            </w:pPr>
-          </w:p>
+          <w:p/>
         </w:tc>
       </w:tr>
-      <w:bookmarkEnd w:id="1"/>
+      <w:bookmarkEnd w:id="2"/>
     </w:tbl>
     <w:p>
-      <w:pPr>
-        <w:rPr>
-          <w:lang w:val="en-GB"/>
-        </w:rPr>
-      </w:pPr>
-      <w:r>
-        <w:rPr>
-          <w:lang w:val="en-GB"/>
-        </w:rPr>
+      <w:r>
         <w:br w:type="page"/>
       </w:r>
     </w:p>
-    <w:p>
-      <w:pPr>
-        <w:rPr>
-          <w:lang w:val="en-GB"/>
-        </w:rPr>
-      </w:pPr>
-      <w:bookmarkStart w:id="3" w:name="_GoBack"/>
-      <w:bookmarkEnd w:id="3"/>
-    </w:p>
+    <w:p/>
     <w:sdt>
       <w:sdtPr>
+        <w:rPr>
+          <w:rFonts w:asciiTheme="minorHAnsi" w:eastAsiaTheme="minorHAnsi" w:hAnsiTheme="minorHAnsi" w:cstheme="minorBidi"/>
+          <w:sz w:val="22"/>
+          <w:szCs w:val="22"/>
+          <w:lang w:val="en-UG"/>
+        </w:rPr>
         <w:id w:val="321480306"/>
         <w:docPartObj>
           <w:docPartGallery w:val="Table of Contents"/>
@@ -745,14 +407,12 @@
       </w:sdtPr>
       <w:sdtEndPr>
         <w:rPr>
-          <w:rFonts w:asciiTheme="minorHAnsi" w:eastAsiaTheme="minorHAnsi" w:hAnsiTheme="minorHAnsi" w:cstheme="minorBidi"/>
-          <w:b/>
-          <w:bCs/>
+          <w:rFonts w:ascii="Times New Roman" w:hAnsi="Times New Roman" w:cs="Times New Roman"/>
           <w:noProof/>
           <w:color w:val="auto"/>
-          <w:sz w:val="22"/>
-          <w:szCs w:val="22"/>
-          <w:lang w:val="en-UG"/>
+          <w:sz w:val="24"/>
+          <w:szCs w:val="24"/>
+          <w:lang w:val="en-GB"/>
         </w:rPr>
       </w:sdtEndPr>
       <w:sdtContent>
@@ -760,46 +420,20 @@
           <w:pPr>
             <w:pStyle w:val="TOCHeading"/>
             <w:rPr>
-              <w:rFonts w:ascii="Times New Roman" w:hAnsi="Times New Roman" w:cs="Times New Roman"/>
-              <w:color w:val="auto"/>
               <w:sz w:val="24"/>
               <w:szCs w:val="24"/>
             </w:rPr>
           </w:pPr>
           <w:r>
-            <w:rPr>
-              <w:rFonts w:ascii="Times New Roman" w:hAnsi="Times New Roman" w:cs="Times New Roman"/>
-              <w:color w:val="auto"/>
-              <w:sz w:val="28"/>
-              <w:szCs w:val="28"/>
-            </w:rPr>
             <w:t>Table of Contents</w:t>
           </w:r>
           <w:r>
-            <w:rPr>
-              <w:rFonts w:ascii="Times New Roman" w:hAnsi="Times New Roman" w:cs="Times New Roman"/>
-              <w:color w:val="auto"/>
-              <w:sz w:val="28"/>
-              <w:szCs w:val="28"/>
-            </w:rPr>
             <w:fldChar w:fldCharType="begin"/>
           </w:r>
           <w:r>
-            <w:rPr>
-              <w:rFonts w:ascii="Times New Roman" w:hAnsi="Times New Roman" w:cs="Times New Roman"/>
-              <w:color w:val="auto"/>
-              <w:sz w:val="28"/>
-              <w:szCs w:val="28"/>
-            </w:rPr>
             <w:instrText xml:space="preserve"> TOC \o "1-3" \h \z \u </w:instrText>
           </w:r>
           <w:r>
-            <w:rPr>
-              <w:rFonts w:ascii="Times New Roman" w:hAnsi="Times New Roman" w:cs="Times New Roman"/>
-              <w:color w:val="auto"/>
-              <w:sz w:val="28"/>
-              <w:szCs w:val="28"/>
-            </w:rPr>
             <w:fldChar w:fldCharType="separate"/>
           </w:r>
           <w:hyperlink w:anchor="_Toc213342899" w:history="1"/>
@@ -807,95 +441,64 @@
         <w:p>
           <w:pPr>
             <w:pStyle w:val="TOC1"/>
-            <w:tabs>
-              <w:tab w:val="right" w:leader="dot" w:pos="9016"/>
-            </w:tabs>
             <w:rPr>
-              <w:rFonts w:ascii="Times New Roman" w:hAnsi="Times New Roman" w:cs="Times New Roman"/>
               <w:noProof/>
-              <w:sz w:val="24"/>
-              <w:szCs w:val="24"/>
             </w:rPr>
           </w:pPr>
           <w:hyperlink w:anchor="_Toc213342900" w:history="1">
             <w:r>
               <w:rPr>
                 <w:rStyle w:val="Hyperlink"/>
-                <w:rFonts w:ascii="Times New Roman" w:hAnsi="Times New Roman" w:cs="Times New Roman"/>
                 <w:noProof/>
                 <w:color w:val="auto"/>
-                <w:sz w:val="24"/>
-                <w:szCs w:val="24"/>
-                <w:lang w:val="en-GB"/>
               </w:rPr>
               <w:t>List of figures</w:t>
             </w:r>
             <w:r>
               <w:rPr>
-                <w:rFonts w:ascii="Times New Roman" w:hAnsi="Times New Roman" w:cs="Times New Roman"/>
                 <w:noProof/>
                 <w:webHidden/>
-                <w:sz w:val="24"/>
-                <w:szCs w:val="24"/>
               </w:rPr>
               <w:tab/>
             </w:r>
             <w:r>
               <w:rPr>
-                <w:rFonts w:ascii="Times New Roman" w:hAnsi="Times New Roman" w:cs="Times New Roman"/>
                 <w:noProof/>
                 <w:webHidden/>
-                <w:sz w:val="24"/>
-                <w:szCs w:val="24"/>
               </w:rPr>
               <w:fldChar w:fldCharType="begin"/>
             </w:r>
             <w:r>
               <w:rPr>
-                <w:rFonts w:ascii="Times New Roman" w:hAnsi="Times New Roman" w:cs="Times New Roman"/>
                 <w:noProof/>
                 <w:webHidden/>
-                <w:sz w:val="24"/>
-                <w:szCs w:val="24"/>
               </w:rPr>
               <w:instrText xml:space="preserve"> PAGEREF _Toc213342900 \h </w:instrText>
             </w:r>
             <w:r>
               <w:rPr>
-                <w:rFonts w:ascii="Times New Roman" w:hAnsi="Times New Roman" w:cs="Times New Roman"/>
                 <w:noProof/>
                 <w:webHidden/>
-                <w:sz w:val="24"/>
-                <w:szCs w:val="24"/>
-              </w:rPr>
-            </w:r>
-            <w:r>
-              <w:rPr>
-                <w:rFonts w:ascii="Times New Roman" w:hAnsi="Times New Roman" w:cs="Times New Roman"/>
+              </w:rPr>
+            </w:r>
+            <w:r>
+              <w:rPr>
                 <w:noProof/>
                 <w:webHidden/>
-                <w:sz w:val="24"/>
-                <w:szCs w:val="24"/>
               </w:rPr>
               <w:fldChar w:fldCharType="separate"/>
             </w:r>
             <w:r>
               <w:rPr>
-                <w:rFonts w:ascii="Times New Roman" w:hAnsi="Times New Roman" w:cs="Times New Roman"/>
                 <w:noProof/>
                 <w:webHidden/>
-                <w:sz w:val="24"/>
-                <w:szCs w:val="24"/>
               </w:rPr>
               <w:t>i</w:t>
             </w:r>
             <w:r>
               <w:rPr>
-                <w:rFonts w:ascii="Times New Roman" w:hAnsi="Times New Roman" w:cs="Times New Roman"/>
                 <w:noProof/>
                 <w:webHidden/>
-                <w:sz w:val="24"/>
-                <w:szCs w:val="24"/>
               </w:rPr>
               <w:fldChar w:fldCharType="end"/>
             </w:r>
@@ -904,95 +507,64 @@
         <w:p>
           <w:pPr>
             <w:pStyle w:val="TOC1"/>
-            <w:tabs>
-              <w:tab w:val="right" w:leader="dot" w:pos="9016"/>
-            </w:tabs>
             <w:rPr>
-              <w:rFonts w:ascii="Times New Roman" w:hAnsi="Times New Roman" w:cs="Times New Roman"/>
               <w:noProof/>
-              <w:sz w:val="24"/>
-              <w:szCs w:val="24"/>
             </w:rPr>
           </w:pPr>
           <w:hyperlink w:anchor="_Toc213342901" w:history="1">
             <w:r>
               <w:rPr>
                 <w:rStyle w:val="Hyperlink"/>
-                <w:rFonts w:ascii="Times New Roman" w:hAnsi="Times New Roman" w:cs="Times New Roman"/>
                 <w:noProof/>
                 <w:color w:val="auto"/>
-                <w:sz w:val="24"/>
-                <w:szCs w:val="24"/>
-                <w:lang w:val="en-GB"/>
               </w:rPr>
               <w:t>List of tables</w:t>
             </w:r>
             <w:r>
               <w:rPr>
-                <w:rFonts w:ascii="Times New Roman" w:hAnsi="Times New Roman" w:cs="Times New Roman"/>
                 <w:noProof/>
                 <w:webHidden/>
-                <w:sz w:val="24"/>
-                <w:szCs w:val="24"/>
               </w:rPr>
               <w:tab/>
             </w:r>
             <w:r>
               <w:rPr>
-                <w:rFonts w:ascii="Times New Roman" w:hAnsi="Times New Roman" w:cs="Times New Roman"/>
                 <w:noProof/>
                 <w:webHidden/>
-                <w:sz w:val="24"/>
-                <w:szCs w:val="24"/>
               </w:rPr>
               <w:fldChar w:fldCharType="begin"/>
             </w:r>
             <w:r>
               <w:rPr>
-                <w:rFonts w:ascii="Times New Roman" w:hAnsi="Times New Roman" w:cs="Times New Roman"/>
                 <w:noProof/>
                 <w:webHidden/>
-                <w:sz w:val="24"/>
-                <w:szCs w:val="24"/>
               </w:rPr>
               <w:instrText xml:space="preserve"> PAGEREF _Toc213342901 \h </w:instrText>
             </w:r>
             <w:r>
               <w:rPr>
-                <w:rFonts w:ascii="Times New Roman" w:hAnsi="Times New Roman" w:cs="Times New Roman"/>
                 <w:noProof/>
                 <w:webHidden/>
-                <w:sz w:val="24"/>
-                <w:szCs w:val="24"/>
-              </w:rPr>
-            </w:r>
-            <w:r>
-              <w:rPr>
-                <w:rFonts w:ascii="Times New Roman" w:hAnsi="Times New Roman" w:cs="Times New Roman"/>
+              </w:rPr>
+            </w:r>
+            <w:r>
+              <w:rPr>
                 <w:noProof/>
                 <w:webHidden/>
-                <w:sz w:val="24"/>
-                <w:szCs w:val="24"/>
               </w:rPr>
               <w:fldChar w:fldCharType="separate"/>
             </w:r>
             <w:r>
               <w:rPr>
-                <w:rFonts w:ascii="Times New Roman" w:hAnsi="Times New Roman" w:cs="Times New Roman"/>
                 <w:noProof/>
                 <w:webHidden/>
-                <w:sz w:val="24"/>
-                <w:szCs w:val="24"/>
               </w:rPr>
               <w:t>ii</w:t>
             </w:r>
             <w:r>
               <w:rPr>
-                <w:rFonts w:ascii="Times New Roman" w:hAnsi="Times New Roman" w:cs="Times New Roman"/>
                 <w:noProof/>
                 <w:webHidden/>
-                <w:sz w:val="24"/>
-                <w:szCs w:val="24"/>
               </w:rPr>
               <w:fldChar w:fldCharType="end"/>
             </w:r>
@@ -1001,115 +573,78 @@
         <w:p>
           <w:pPr>
             <w:pStyle w:val="TOC1"/>
-            <w:tabs>
-              <w:tab w:val="left" w:pos="440"/>
-              <w:tab w:val="right" w:leader="dot" w:pos="9016"/>
-            </w:tabs>
             <w:rPr>
-              <w:rFonts w:ascii="Times New Roman" w:hAnsi="Times New Roman" w:cs="Times New Roman"/>
               <w:noProof/>
-              <w:sz w:val="24"/>
-              <w:szCs w:val="24"/>
             </w:rPr>
           </w:pPr>
           <w:hyperlink w:anchor="_Toc213342902" w:history="1">
             <w:r>
               <w:rPr>
                 <w:rStyle w:val="Hyperlink"/>
-                <w:rFonts w:ascii="Times New Roman" w:hAnsi="Times New Roman" w:cs="Times New Roman"/>
                 <w:noProof/>
                 <w:color w:val="auto"/>
-                <w:sz w:val="24"/>
-                <w:szCs w:val="24"/>
               </w:rPr>
               <w:t>1</w:t>
             </w:r>
             <w:r>
               <w:rPr>
-                <w:rFonts w:ascii="Times New Roman" w:hAnsi="Times New Roman" w:cs="Times New Roman"/>
-                <w:noProof/>
-                <w:sz w:val="24"/>
-                <w:szCs w:val="24"/>
+                <w:noProof/>
               </w:rPr>
               <w:tab/>
             </w:r>
             <w:r>
               <w:rPr>
                 <w:rStyle w:val="Hyperlink"/>
-                <w:rFonts w:ascii="Times New Roman" w:hAnsi="Times New Roman" w:cs="Times New Roman"/>
                 <w:noProof/>
                 <w:color w:val="auto"/>
-                <w:sz w:val="24"/>
-                <w:szCs w:val="24"/>
               </w:rPr>
               <w:t>Innovation Ecosystems</w:t>
             </w:r>
             <w:r>
               <w:rPr>
-                <w:rFonts w:ascii="Times New Roman" w:hAnsi="Times New Roman" w:cs="Times New Roman"/>
                 <w:noProof/>
                 <w:webHidden/>
-                <w:sz w:val="24"/>
-                <w:szCs w:val="24"/>
               </w:rPr>
               <w:tab/>
             </w:r>
             <w:r>
               <w:rPr>
-                <w:rFonts w:ascii="Times New Roman" w:hAnsi="Times New Roman" w:cs="Times New Roman"/>
                 <w:noProof/>
                 <w:webHidden/>
-                <w:sz w:val="24"/>
-                <w:szCs w:val="24"/>
               </w:rPr>
               <w:fldChar w:fldCharType="begin"/>
             </w:r>
             <w:r>
               <w:rPr>
-                <w:rFonts w:ascii="Times New Roman" w:hAnsi="Times New Roman" w:cs="Times New Roman"/>
                 <w:noProof/>
                 <w:webHidden/>
-                <w:sz w:val="24"/>
-                <w:szCs w:val="24"/>
               </w:rPr>
               <w:instrText xml:space="preserve"> PAGEREF _Toc213342902 \h </w:instrText>
             </w:r>
             <w:r>
               <w:rPr>
-                <w:rFonts w:ascii="Times New Roman" w:hAnsi="Times New Roman" w:cs="Times New Roman"/>
                 <w:noProof/>
                 <w:webHidden/>
-                <w:sz w:val="24"/>
-                <w:szCs w:val="24"/>
-              </w:rPr>
-            </w:r>
-            <w:r>
-              <w:rPr>
-                <w:rFonts w:ascii="Times New Roman" w:hAnsi="Times New Roman" w:cs="Times New Roman"/>
+              </w:rPr>
+            </w:r>
+            <w:r>
+              <w:rPr>
                 <w:noProof/>
                 <w:webHidden/>
-                <w:sz w:val="24"/>
-                <w:szCs w:val="24"/>
               </w:rPr>
               <w:fldChar w:fldCharType="separate"/>
             </w:r>
             <w:r>
               <w:rPr>
-                <w:rFonts w:ascii="Times New Roman" w:hAnsi="Times New Roman" w:cs="Times New Roman"/>
                 <w:noProof/>
                 <w:webHidden/>
-                <w:sz w:val="24"/>
-                <w:szCs w:val="24"/>
               </w:rPr>
               <w:t>1</w:t>
             </w:r>
             <w:r>
               <w:rPr>
-                <w:rFonts w:ascii="Times New Roman" w:hAnsi="Times New Roman" w:cs="Times New Roman"/>
                 <w:noProof/>
                 <w:webHidden/>
-                <w:sz w:val="24"/>
-                <w:szCs w:val="24"/>
               </w:rPr>
               <w:fldChar w:fldCharType="end"/>
             </w:r>
@@ -1118,117 +653,78 @@
         <w:p>
           <w:pPr>
             <w:pStyle w:val="TOC1"/>
-            <w:tabs>
-              <w:tab w:val="left" w:pos="440"/>
-              <w:tab w:val="right" w:leader="dot" w:pos="9016"/>
-            </w:tabs>
             <w:rPr>
-              <w:rFonts w:ascii="Times New Roman" w:hAnsi="Times New Roman" w:cs="Times New Roman"/>
               <w:noProof/>
-              <w:sz w:val="24"/>
-              <w:szCs w:val="24"/>
             </w:rPr>
           </w:pPr>
           <w:hyperlink w:anchor="_Toc213342903" w:history="1">
             <w:r>
               <w:rPr>
                 <w:rStyle w:val="Hyperlink"/>
-                <w:rFonts w:ascii="Times New Roman" w:hAnsi="Times New Roman" w:cs="Times New Roman"/>
                 <w:noProof/>
                 <w:color w:val="auto"/>
-                <w:sz w:val="24"/>
-                <w:szCs w:val="24"/>
-                <w:lang w:val="en-GB"/>
               </w:rPr>
               <w:t>2</w:t>
             </w:r>
             <w:r>
               <w:rPr>
-                <w:rFonts w:ascii="Times New Roman" w:hAnsi="Times New Roman" w:cs="Times New Roman"/>
-                <w:noProof/>
-                <w:sz w:val="24"/>
-                <w:szCs w:val="24"/>
+                <w:noProof/>
               </w:rPr>
               <w:tab/>
             </w:r>
             <w:r>
               <w:rPr>
                 <w:rStyle w:val="Hyperlink"/>
-                <w:rFonts w:ascii="Times New Roman" w:hAnsi="Times New Roman" w:cs="Times New Roman"/>
                 <w:noProof/>
                 <w:color w:val="auto"/>
-                <w:sz w:val="24"/>
-                <w:szCs w:val="24"/>
-                <w:lang w:val="en-GB"/>
               </w:rPr>
               <w:t>Technology Trends and Opportunities</w:t>
             </w:r>
             <w:r>
               <w:rPr>
-                <w:rFonts w:ascii="Times New Roman" w:hAnsi="Times New Roman" w:cs="Times New Roman"/>
                 <w:noProof/>
                 <w:webHidden/>
-                <w:sz w:val="24"/>
-                <w:szCs w:val="24"/>
               </w:rPr>
               <w:tab/>
             </w:r>
             <w:r>
               <w:rPr>
-                <w:rFonts w:ascii="Times New Roman" w:hAnsi="Times New Roman" w:cs="Times New Roman"/>
                 <w:noProof/>
                 <w:webHidden/>
-                <w:sz w:val="24"/>
-                <w:szCs w:val="24"/>
               </w:rPr>
               <w:fldChar w:fldCharType="begin"/>
             </w:r>
             <w:r>
               <w:rPr>
-                <w:rFonts w:ascii="Times New Roman" w:hAnsi="Times New Roman" w:cs="Times New Roman"/>
                 <w:noProof/>
                 <w:webHidden/>
-                <w:sz w:val="24"/>
-                <w:szCs w:val="24"/>
               </w:rPr>
               <w:instrText xml:space="preserve"> PAGEREF _Toc213342903 \h </w:instrText>
             </w:r>
             <w:r>
               <w:rPr>
-                <w:rFonts w:ascii="Times New Roman" w:hAnsi="Times New Roman" w:cs="Times New Roman"/>
                 <w:noProof/>
                 <w:webHidden/>
-                <w:sz w:val="24"/>
-                <w:szCs w:val="24"/>
-              </w:rPr>
-            </w:r>
-            <w:r>
-              <w:rPr>
-                <w:rFonts w:ascii="Times New Roman" w:hAnsi="Times New Roman" w:cs="Times New Roman"/>
+              </w:rPr>
+            </w:r>
+            <w:r>
+              <w:rPr>
                 <w:noProof/>
                 <w:webHidden/>
-                <w:sz w:val="24"/>
-                <w:szCs w:val="24"/>
               </w:rPr>
               <w:fldChar w:fldCharType="separate"/>
             </w:r>
             <w:r>
               <w:rPr>
-                <w:rFonts w:ascii="Times New Roman" w:hAnsi="Times New Roman" w:cs="Times New Roman"/>
                 <w:noProof/>
                 <w:webHidden/>
-                <w:sz w:val="24"/>
-                <w:szCs w:val="24"/>
               </w:rPr>
               <w:t>2</w:t>
             </w:r>
             <w:r>
               <w:rPr>
-                <w:rFonts w:ascii="Times New Roman" w:hAnsi="Times New Roman" w:cs="Times New Roman"/>
                 <w:noProof/>
                 <w:webHidden/>
-                <w:sz w:val="24"/>
-                <w:szCs w:val="24"/>
               </w:rPr>
               <w:fldChar w:fldCharType="end"/>
             </w:r>
@@ -1237,117 +733,78 @@
         <w:p>
           <w:pPr>
             <w:pStyle w:val="TOC1"/>
-            <w:tabs>
-              <w:tab w:val="left" w:pos="440"/>
-              <w:tab w:val="right" w:leader="dot" w:pos="9016"/>
-            </w:tabs>
             <w:rPr>
-              <w:rFonts w:ascii="Times New Roman" w:hAnsi="Times New Roman" w:cs="Times New Roman"/>
               <w:noProof/>
-              <w:sz w:val="24"/>
-              <w:szCs w:val="24"/>
             </w:rPr>
           </w:pPr>
           <w:hyperlink w:anchor="_Toc213342904" w:history="1">
             <w:r>
               <w:rPr>
                 <w:rStyle w:val="Hyperlink"/>
-                <w:rFonts w:ascii="Times New Roman" w:hAnsi="Times New Roman" w:cs="Times New Roman"/>
                 <w:noProof/>
                 <w:color w:val="auto"/>
-                <w:sz w:val="24"/>
-                <w:szCs w:val="24"/>
-                <w:lang w:val="en-GB"/>
               </w:rPr>
               <w:t>3</w:t>
             </w:r>
             <w:r>
               <w:rPr>
-                <w:rFonts w:ascii="Times New Roman" w:hAnsi="Times New Roman" w:cs="Times New Roman"/>
-                <w:noProof/>
-                <w:sz w:val="24"/>
-                <w:szCs w:val="24"/>
+                <w:noProof/>
               </w:rPr>
               <w:tab/>
             </w:r>
             <w:r>
               <w:rPr>
                 <w:rStyle w:val="Hyperlink"/>
-                <w:rFonts w:ascii="Times New Roman" w:hAnsi="Times New Roman" w:cs="Times New Roman"/>
                 <w:noProof/>
                 <w:color w:val="auto"/>
-                <w:sz w:val="24"/>
-                <w:szCs w:val="24"/>
-                <w:lang w:val="en-GB"/>
               </w:rPr>
               <w:t>Entrepreneurial Process</w:t>
             </w:r>
             <w:r>
               <w:rPr>
-                <w:rFonts w:ascii="Times New Roman" w:hAnsi="Times New Roman" w:cs="Times New Roman"/>
                 <w:noProof/>
                 <w:webHidden/>
-                <w:sz w:val="24"/>
-                <w:szCs w:val="24"/>
               </w:rPr>
               <w:tab/>
             </w:r>
             <w:r>
               <w:rPr>
-                <w:rFonts w:ascii="Times New Roman" w:hAnsi="Times New Roman" w:cs="Times New Roman"/>
                 <w:noProof/>
                 <w:webHidden/>
-                <w:sz w:val="24"/>
-                <w:szCs w:val="24"/>
               </w:rPr>
               <w:fldChar w:fldCharType="begin"/>
             </w:r>
             <w:r>
               <w:rPr>
-                <w:rFonts w:ascii="Times New Roman" w:hAnsi="Times New Roman" w:cs="Times New Roman"/>
                 <w:noProof/>
                 <w:webHidden/>
-                <w:sz w:val="24"/>
-                <w:szCs w:val="24"/>
               </w:rPr>
               <w:instrText xml:space="preserve"> PAGEREF _Toc213342904 \h </w:instrText>
             </w:r>
             <w:r>
               <w:rPr>
-                <w:rFonts w:ascii="Times New Roman" w:hAnsi="Times New Roman" w:cs="Times New Roman"/>
                 <w:noProof/>
                 <w:webHidden/>
-                <w:sz w:val="24"/>
-                <w:szCs w:val="24"/>
-              </w:rPr>
-            </w:r>
-            <w:r>
-              <w:rPr>
-                <w:rFonts w:ascii="Times New Roman" w:hAnsi="Times New Roman" w:cs="Times New Roman"/>
+              </w:rPr>
+            </w:r>
+            <w:r>
+              <w:rPr>
                 <w:noProof/>
                 <w:webHidden/>
-                <w:sz w:val="24"/>
-                <w:szCs w:val="24"/>
               </w:rPr>
               <w:fldChar w:fldCharType="separate"/>
             </w:r>
             <w:r>
               <w:rPr>
-                <w:rFonts w:ascii="Times New Roman" w:hAnsi="Times New Roman" w:cs="Times New Roman"/>
                 <w:noProof/>
                 <w:webHidden/>
-                <w:sz w:val="24"/>
-                <w:szCs w:val="24"/>
               </w:rPr>
               <w:t>3</w:t>
             </w:r>
             <w:r>
               <w:rPr>
-                <w:rFonts w:ascii="Times New Roman" w:hAnsi="Times New Roman" w:cs="Times New Roman"/>
                 <w:noProof/>
                 <w:webHidden/>
-                <w:sz w:val="24"/>
-                <w:szCs w:val="24"/>
               </w:rPr>
               <w:fldChar w:fldCharType="end"/>
             </w:r>
@@ -1356,117 +813,78 @@
         <w:p>
           <w:pPr>
             <w:pStyle w:val="TOC1"/>
-            <w:tabs>
-              <w:tab w:val="left" w:pos="440"/>
-              <w:tab w:val="right" w:leader="dot" w:pos="9016"/>
-            </w:tabs>
             <w:rPr>
-              <w:rFonts w:ascii="Times New Roman" w:hAnsi="Times New Roman" w:cs="Times New Roman"/>
               <w:noProof/>
-              <w:sz w:val="24"/>
-              <w:szCs w:val="24"/>
             </w:rPr>
           </w:pPr>
           <w:hyperlink w:anchor="_Toc213342905" w:history="1">
             <w:r>
               <w:rPr>
                 <w:rStyle w:val="Hyperlink"/>
-                <w:rFonts w:ascii="Times New Roman" w:hAnsi="Times New Roman" w:cs="Times New Roman"/>
                 <w:noProof/>
                 <w:color w:val="auto"/>
-                <w:sz w:val="24"/>
-                <w:szCs w:val="24"/>
-                <w:lang w:val="en-GB"/>
               </w:rPr>
               <w:t>4</w:t>
             </w:r>
             <w:r>
               <w:rPr>
-                <w:rFonts w:ascii="Times New Roman" w:hAnsi="Times New Roman" w:cs="Times New Roman"/>
-                <w:noProof/>
-                <w:sz w:val="24"/>
-                <w:szCs w:val="24"/>
+                <w:noProof/>
               </w:rPr>
               <w:tab/>
             </w:r>
             <w:r>
               <w:rPr>
                 <w:rStyle w:val="Hyperlink"/>
-                <w:rFonts w:ascii="Times New Roman" w:hAnsi="Times New Roman" w:cs="Times New Roman"/>
                 <w:noProof/>
                 <w:color w:val="auto"/>
-                <w:sz w:val="24"/>
-                <w:szCs w:val="24"/>
-                <w:lang w:val="en-GB"/>
               </w:rPr>
               <w:t>Policy and Legal Issues</w:t>
             </w:r>
             <w:r>
               <w:rPr>
-                <w:rFonts w:ascii="Times New Roman" w:hAnsi="Times New Roman" w:cs="Times New Roman"/>
                 <w:noProof/>
                 <w:webHidden/>
-                <w:sz w:val="24"/>
-                <w:szCs w:val="24"/>
               </w:rPr>
               <w:tab/>
             </w:r>
             <w:r>
               <w:rPr>
-                <w:rFonts w:ascii="Times New Roman" w:hAnsi="Times New Roman" w:cs="Times New Roman"/>
                 <w:noProof/>
                 <w:webHidden/>
-                <w:sz w:val="24"/>
-                <w:szCs w:val="24"/>
               </w:rPr>
               <w:fldChar w:fldCharType="begin"/>
             </w:r>
             <w:r>
               <w:rPr>
-                <w:rFonts w:ascii="Times New Roman" w:hAnsi="Times New Roman" w:cs="Times New Roman"/>
                 <w:noProof/>
                 <w:webHidden/>
-                <w:sz w:val="24"/>
-                <w:szCs w:val="24"/>
               </w:rPr>
               <w:instrText xml:space="preserve"> PAGEREF _Toc213342905 \h </w:instrText>
             </w:r>
             <w:r>
               <w:rPr>
-                <w:rFonts w:ascii="Times New Roman" w:hAnsi="Times New Roman" w:cs="Times New Roman"/>
                 <w:noProof/>
                 <w:webHidden/>
-                <w:sz w:val="24"/>
-                <w:szCs w:val="24"/>
-              </w:rPr>
-            </w:r>
-            <w:r>
-              <w:rPr>
-                <w:rFonts w:ascii="Times New Roman" w:hAnsi="Times New Roman" w:cs="Times New Roman"/>
+              </w:rPr>
+            </w:r>
+            <w:r>
+              <w:rPr>
                 <w:noProof/>
                 <w:webHidden/>
-                <w:sz w:val="24"/>
-                <w:szCs w:val="24"/>
               </w:rPr>
               <w:fldChar w:fldCharType="separate"/>
             </w:r>
             <w:r>
               <w:rPr>
-                <w:rFonts w:ascii="Times New Roman" w:hAnsi="Times New Roman" w:cs="Times New Roman"/>
                 <w:noProof/>
                 <w:webHidden/>
-                <w:sz w:val="24"/>
-                <w:szCs w:val="24"/>
               </w:rPr>
               <w:t>4</w:t>
             </w:r>
             <w:r>
               <w:rPr>
-                <w:rFonts w:ascii="Times New Roman" w:hAnsi="Times New Roman" w:cs="Times New Roman"/>
                 <w:noProof/>
                 <w:webHidden/>
-                <w:sz w:val="24"/>
-                <w:szCs w:val="24"/>
               </w:rPr>
               <w:fldChar w:fldCharType="end"/>
             </w:r>
@@ -1475,12 +893,7 @@
         <w:p>
           <w:pPr>
             <w:pStyle w:val="TOC1"/>
-            <w:tabs>
-              <w:tab w:val="left" w:pos="440"/>
-              <w:tab w:val="right" w:leader="dot" w:pos="9016"/>
-            </w:tabs>
             <w:rPr>
-              <w:rFonts w:ascii="Times New Roman" w:hAnsi="Times New Roman" w:cs="Times New Roman"/>
               <w:noProof/>
               <w:sz w:val="28"/>
               <w:szCs w:val="28"/>
@@ -1490,102 +903,70 @@
             <w:r>
               <w:rPr>
                 <w:rStyle w:val="Hyperlink"/>
-                <w:rFonts w:ascii="Times New Roman" w:hAnsi="Times New Roman" w:cs="Times New Roman"/>
                 <w:noProof/>
                 <w:color w:val="auto"/>
-                <w:sz w:val="24"/>
-                <w:szCs w:val="24"/>
-                <w:lang w:val="en-GB"/>
               </w:rPr>
               <w:t>5</w:t>
             </w:r>
             <w:r>
               <w:rPr>
-                <w:rFonts w:ascii="Times New Roman" w:hAnsi="Times New Roman" w:cs="Times New Roman"/>
-                <w:noProof/>
-                <w:sz w:val="24"/>
-                <w:szCs w:val="24"/>
+                <w:noProof/>
               </w:rPr>
               <w:tab/>
             </w:r>
             <w:r>
               <w:rPr>
                 <w:rStyle w:val="Hyperlink"/>
-                <w:rFonts w:ascii="Times New Roman" w:hAnsi="Times New Roman" w:cs="Times New Roman"/>
                 <w:noProof/>
                 <w:color w:val="auto"/>
-                <w:sz w:val="24"/>
-                <w:szCs w:val="24"/>
-                <w:lang w:val="en-GB"/>
               </w:rPr>
               <w:t>Product Development and Technology Commercialization</w:t>
             </w:r>
             <w:r>
               <w:rPr>
-                <w:rFonts w:ascii="Times New Roman" w:hAnsi="Times New Roman" w:cs="Times New Roman"/>
                 <w:noProof/>
                 <w:webHidden/>
-                <w:sz w:val="24"/>
-                <w:szCs w:val="24"/>
               </w:rPr>
               <w:tab/>
             </w:r>
             <w:r>
               <w:rPr>
-                <w:rFonts w:ascii="Times New Roman" w:hAnsi="Times New Roman" w:cs="Times New Roman"/>
                 <w:noProof/>
                 <w:webHidden/>
-                <w:sz w:val="24"/>
-                <w:szCs w:val="24"/>
               </w:rPr>
               <w:fldChar w:fldCharType="begin"/>
             </w:r>
             <w:r>
               <w:rPr>
-                <w:rFonts w:ascii="Times New Roman" w:hAnsi="Times New Roman" w:cs="Times New Roman"/>
                 <w:noProof/>
                 <w:webHidden/>
-                <w:sz w:val="24"/>
-                <w:szCs w:val="24"/>
               </w:rPr>
               <w:instrText xml:space="preserve"> PAGEREF _Toc213342906 \h </w:instrText>
             </w:r>
             <w:r>
               <w:rPr>
-                <w:rFonts w:ascii="Times New Roman" w:hAnsi="Times New Roman" w:cs="Times New Roman"/>
                 <w:noProof/>
                 <w:webHidden/>
-                <w:sz w:val="24"/>
-                <w:szCs w:val="24"/>
-              </w:rPr>
-            </w:r>
-            <w:r>
-              <w:rPr>
-                <w:rFonts w:ascii="Times New Roman" w:hAnsi="Times New Roman" w:cs="Times New Roman"/>
+              </w:rPr>
+            </w:r>
+            <w:r>
+              <w:rPr>
                 <w:noProof/>
                 <w:webHidden/>
-                <w:sz w:val="24"/>
-                <w:szCs w:val="24"/>
               </w:rPr>
               <w:fldChar w:fldCharType="separate"/>
             </w:r>
             <w:r>
               <w:rPr>
-                <w:rFonts w:ascii="Times New Roman" w:hAnsi="Times New Roman" w:cs="Times New Roman"/>
                 <w:noProof/>
                 <w:webHidden/>
-                <w:sz w:val="24"/>
-                <w:szCs w:val="24"/>
               </w:rPr>
               <w:t>5</w:t>
             </w:r>
             <w:r>
               <w:rPr>
-                <w:rFonts w:ascii="Times New Roman" w:hAnsi="Times New Roman" w:cs="Times New Roman"/>
                 <w:noProof/>
                 <w:webHidden/>
-                <w:sz w:val="24"/>
-                <w:szCs w:val="24"/>
               </w:rPr>
               <w:fldChar w:fldCharType="end"/>
             </w:r>
@@ -1594,9 +975,6 @@
         <w:p>
           <w:r>
             <w:rPr>
-              <w:rFonts w:ascii="Times New Roman" w:hAnsi="Times New Roman" w:cs="Times New Roman"/>
-              <w:b/>
-              <w:bCs/>
               <w:noProof/>
               <w:sz w:val="28"/>
               <w:szCs w:val="28"/>
@@ -1608,9 +986,6 @@
     </w:sdt>
     <w:p>
       <w:pPr>
-        <w:rPr>
-          <w:lang w:val="en-GB"/>
-        </w:rPr>
         <w:sectPr>
           <w:pgSz w:w="11906" w:h="16838"/>
           <w:pgMar w:top="1440" w:right="1440" w:bottom="1440" w:left="1440" w:header="708" w:footer="708" w:gutter="0"/>
@@ -1619,13 +994,7 @@
         </w:sectPr>
       </w:pPr>
     </w:p>
-    <w:p>
-      <w:pPr>
-        <w:rPr>
-          <w:lang w:val="en-GB"/>
-        </w:rPr>
-      </w:pPr>
-    </w:p>
+    <w:p/>
     <w:p>
       <w:pPr>
         <w:pStyle w:val="Heading1"/>
@@ -1634,22 +1003,13 @@
           <w:numId w:val="0"/>
         </w:numPr>
         <w:ind w:left="431" w:hanging="431"/>
-        <w:rPr>
-          <w:lang w:val="en-GB"/>
-        </w:rPr>
-      </w:pPr>
-      <w:bookmarkStart w:id="4" w:name="_Toc213342900"/>
-      <w:r>
-        <w:rPr>
-          <w:lang w:val="en-GB"/>
-        </w:rPr>
+      </w:pPr>
+      <w:bookmarkStart w:id="3" w:name="_Toc213342900"/>
+      <w:r>
         <w:t>List of figures</w:t>
       </w:r>
-      <w:bookmarkEnd w:id="4"/>
-      <w:r>
-        <w:rPr>
-          <w:lang w:val="en-GB"/>
-        </w:rPr>
+      <w:bookmarkEnd w:id="3"/>
+      <w:r>
         <w:br w:type="page"/>
       </w:r>
     </w:p>
@@ -1660,9 +1020,6 @@
           <w:ilvl w:val="0"/>
           <w:numId w:val="0"/>
         </w:numPr>
-        <w:rPr>
-          <w:lang w:val="en-GB"/>
-        </w:rPr>
       </w:pPr>
     </w:p>
     <w:p>
@@ -1673,9 +1030,6 @@
           <w:numId w:val="0"/>
         </w:numPr>
         <w:ind w:left="431" w:hanging="431"/>
-        <w:rPr>
-          <w:lang w:val="en-GB"/>
-        </w:rPr>
         <w:sectPr>
           <w:footerReference w:type="default" r:id="rId9"/>
           <w:pgSz w:w="11906" w:h="16838"/>
@@ -1685,83 +1039,1623 @@
           <w:docGrid w:linePitch="360"/>
         </w:sectPr>
       </w:pPr>
-      <w:bookmarkStart w:id="5" w:name="_Toc213342901"/>
-      <w:r>
-        <w:rPr>
-          <w:lang w:val="en-GB"/>
-        </w:rPr>
+      <w:bookmarkStart w:id="4" w:name="_Toc213342901"/>
+      <w:r>
         <w:t>List of tables</w:t>
       </w:r>
+      <w:bookmarkEnd w:id="4"/>
+    </w:p>
+    <w:p>
+      <w:pPr>
+        <w:pStyle w:val="Heading1"/>
+        <w:numPr>
+          <w:ilvl w:val="0"/>
+          <w:numId w:val="0"/>
+        </w:numPr>
+      </w:pPr>
+    </w:p>
+    <w:p>
+      <w:pPr>
+        <w:pStyle w:val="Heading1"/>
+      </w:pPr>
+      <w:bookmarkStart w:id="5" w:name="_Toc213342902"/>
+      <w:r>
+        <w:t>Innovation Ecosystems</w:t>
+      </w:r>
       <w:bookmarkEnd w:id="5"/>
+      <w:r>
+        <w:br w:type="page"/>
+      </w:r>
     </w:p>
     <w:p>
       <w:pPr>
         <w:pStyle w:val="Heading1"/>
-        <w:numPr>
-          <w:ilvl w:val="0"/>
-          <w:numId w:val="0"/>
-        </w:numPr>
-        <w:ind w:left="431" w:hanging="431"/>
-        <w:rPr>
-          <w:lang w:val="en-GB"/>
-        </w:rPr>
-      </w:pPr>
-    </w:p>
-    <w:p>
-      <w:pPr>
-        <w:pStyle w:val="Heading1"/>
-      </w:pPr>
-      <w:bookmarkStart w:id="6" w:name="_Toc213342902"/>
-      <w:r>
-        <w:t>Innovation Ecosystems</w:t>
-      </w:r>
-      <w:bookmarkEnd w:id="6"/>
-      <w:r>
-        <w:br w:type="page"/>
-      </w:r>
-    </w:p>
-    <w:p>
-      <w:pPr>
-        <w:pStyle w:val="Heading1"/>
-        <w:rPr>
-          <w:lang w:val="en-GB"/>
-        </w:rPr>
-      </w:pPr>
-      <w:bookmarkStart w:id="7" w:name="_Toc213342903"/>
-      <w:r>
-        <w:rPr>
-          <w:lang w:val="en-GB"/>
-        </w:rPr>
+      </w:pPr>
+      <w:bookmarkStart w:id="6" w:name="_Toc213342903"/>
+      <w:r>
         <w:lastRenderedPageBreak/>
         <w:t>Technology Trends and Opportunities</w:t>
       </w:r>
-      <w:bookmarkEnd w:id="7"/>
-      <w:r>
-        <w:rPr>
-          <w:lang w:val="en-GB"/>
-        </w:rPr>
+      <w:bookmarkEnd w:id="6"/>
+      <w:r>
         <w:br w:type="page"/>
       </w:r>
     </w:p>
     <w:p>
       <w:pPr>
         <w:pStyle w:val="Heading1"/>
-        <w:rPr>
-          <w:lang w:val="en-GB"/>
-        </w:rPr>
-      </w:pPr>
-      <w:bookmarkStart w:id="8" w:name="_Toc213342904"/>
-      <w:r>
-        <w:rPr>
-          <w:lang w:val="en-GB"/>
-        </w:rPr>
+      </w:pPr>
+      <w:bookmarkStart w:id="7" w:name="_Toc213342904"/>
+      <w:r>
         <w:lastRenderedPageBreak/>
         <w:t>Entrepreneurial Process</w:t>
       </w:r>
+      <w:bookmarkEnd w:id="7"/>
+    </w:p>
+    <w:p>
+      <w:r>
+        <w:t xml:space="preserve">The entrepreneurial process is a </w:t>
+      </w:r>
+      <w:r>
+        <w:t xml:space="preserve">multi-step journey that transforms an innovative idea into a fully functioning business. </w:t>
+      </w:r>
+      <w:r>
+        <w:t>In ICT, this has evolved due to rapid technological changes, lower barriers to entry, and the digital nature of products/services. Understanding this roadmap is crucial for aspiring entrepreneurs navigating from concept to successful enterprise.</w:t>
+      </w:r>
+    </w:p>
+    <w:p>
+      <w:pPr>
+        <w:pStyle w:val="Heading2"/>
+      </w:pPr>
+      <w:r>
+        <w:t>Stages of the Entrepreneurial Process</w:t>
+      </w:r>
+    </w:p>
+    <w:p>
+      <w:pPr>
+        <w:pStyle w:val="Heading3"/>
+      </w:pPr>
+      <w:r>
+        <w:t>Opportunity Identification and Evaluation</w:t>
+      </w:r>
+    </w:p>
+    <w:p>
+      <w:r>
+        <w:t>This is where the entrepreneurial journey begins</w:t>
+      </w:r>
+      <w:r>
+        <w:t xml:space="preserve">, </w:t>
+      </w:r>
+      <w:r>
+        <w:t xml:space="preserve">by recognizing </w:t>
+      </w:r>
+      <w:r>
+        <w:t>favourable</w:t>
+      </w:r>
+      <w:r>
+        <w:t xml:space="preserve"> market circumstances that create needs for new solutions.</w:t>
+      </w:r>
+      <w:r>
+        <w:t xml:space="preserve"> At this stage, e</w:t>
+      </w:r>
+      <w:r>
+        <w:t>ntrepreneurs develop what we call "entrepreneurial alertness" through constantly observing trends and customer problems.</w:t>
+      </w:r>
+    </w:p>
+    <w:p>
+      <w:r>
+        <w:t>Key activities include:</w:t>
+      </w:r>
+    </w:p>
+    <w:p>
+      <w:pPr>
+        <w:pStyle w:val="ListParagraph"/>
+        <w:numPr>
+          <w:ilvl w:val="0"/>
+          <w:numId w:val="2"/>
+        </w:numPr>
+      </w:pPr>
+      <w:r>
+        <w:rPr>
+          <w:b/>
+        </w:rPr>
+        <w:t>Environmental scanning and trend analysis:</w:t>
+      </w:r>
+      <w:r>
+        <w:t xml:space="preserve"> </w:t>
+      </w:r>
+      <w:r>
+        <w:t>This involve actively monitoring market developments, technology shifts, and emerging patterns that signal potential business opportunities.</w:t>
+      </w:r>
+    </w:p>
+    <w:p>
+      <w:pPr>
+        <w:pStyle w:val="ListParagraph"/>
+        <w:numPr>
+          <w:ilvl w:val="0"/>
+          <w:numId w:val="2"/>
+        </w:numPr>
+      </w:pPr>
+      <w:r>
+        <w:rPr>
+          <w:rStyle w:val="Strong"/>
+        </w:rPr>
+        <w:t>Problem identification through customer pain points:</w:t>
+      </w:r>
+      <w:r>
+        <w:t xml:space="preserve"> This </w:t>
+      </w:r>
+      <w:r>
+        <w:t>is where</w:t>
+      </w:r>
+      <w:r>
+        <w:t xml:space="preserve"> the unmet needs and frustrations that customers experience in their daily activities</w:t>
+      </w:r>
+      <w:r>
+        <w:t xml:space="preserve"> are discovered</w:t>
+      </w:r>
+      <w:r>
+        <w:t>.</w:t>
+      </w:r>
+    </w:p>
+    <w:p>
+      <w:pPr>
+        <w:pStyle w:val="ListParagraph"/>
+        <w:numPr>
+          <w:ilvl w:val="0"/>
+          <w:numId w:val="2"/>
+        </w:numPr>
+      </w:pPr>
+      <w:r>
+        <w:rPr>
+          <w:rStyle w:val="Strong"/>
+        </w:rPr>
+        <w:t>Assessing market gaps and unmet needs:</w:t>
+      </w:r>
+      <w:r>
+        <w:t xml:space="preserve"> </w:t>
+      </w:r>
+      <w:r>
+        <w:t>I</w:t>
+      </w:r>
+      <w:r>
+        <w:t>dentifying where current solutions fall short or where no adequate solutions exist at all.</w:t>
+      </w:r>
+    </w:p>
+    <w:p>
+      <w:pPr>
+        <w:pStyle w:val="ListParagraph"/>
+        <w:numPr>
+          <w:ilvl w:val="0"/>
+          <w:numId w:val="2"/>
+        </w:numPr>
+      </w:pPr>
+      <w:r>
+        <w:rPr>
+          <w:rStyle w:val="Strong"/>
+        </w:rPr>
+        <w:t>Evaluating alignment with personal skills and resources:</w:t>
+      </w:r>
+      <w:r>
+        <w:t xml:space="preserve"> This is determining whether your capabilities and available resources actually match what the opportunity requires.</w:t>
+      </w:r>
+    </w:p>
+    <w:p>
+      <w:r>
+        <w:t>Evaluation Criteria:</w:t>
+      </w:r>
+    </w:p>
+    <w:p>
+      <w:pPr>
+        <w:pStyle w:val="ListParagraph"/>
+        <w:numPr>
+          <w:ilvl w:val="0"/>
+          <w:numId w:val="3"/>
+        </w:numPr>
+      </w:pPr>
+      <w:r>
+        <w:rPr>
+          <w:b/>
+        </w:rPr>
+        <w:t>Market size and growth potential:</w:t>
+      </w:r>
+      <w:r>
+        <w:t xml:space="preserve"> </w:t>
+      </w:r>
+      <w:r>
+        <w:t>This means assessing whether the opportunity is large enough to support a viable business with room for future expansion.</w:t>
+      </w:r>
+    </w:p>
+    <w:p>
+      <w:pPr>
+        <w:pStyle w:val="ListParagraph"/>
+        <w:numPr>
+          <w:ilvl w:val="0"/>
+          <w:numId w:val="3"/>
+        </w:numPr>
+      </w:pPr>
+      <w:r>
+        <w:rPr>
+          <w:rStyle w:val="Strong"/>
+        </w:rPr>
+        <w:t>Competitive landscape analysis:</w:t>
+      </w:r>
+      <w:r>
+        <w:t xml:space="preserve"> This involves understanding who the existing players are, what their strengths and weaknesses are, and where you can differentiate yourself.</w:t>
+      </w:r>
+    </w:p>
+    <w:p>
+      <w:pPr>
+        <w:pStyle w:val="ListParagraph"/>
+        <w:numPr>
+          <w:ilvl w:val="0"/>
+          <w:numId w:val="3"/>
+        </w:numPr>
+      </w:pPr>
+      <w:r>
+        <w:rPr>
+          <w:rStyle w:val="Strong"/>
+        </w:rPr>
+        <w:t>Technical feasibility:</w:t>
+      </w:r>
+      <w:r>
+        <w:t xml:space="preserve"> This is determining whether the solution can actually be built with available technology, expertise, and within reasonable timeframes.</w:t>
+      </w:r>
+    </w:p>
+    <w:p>
+      <w:pPr>
+        <w:pStyle w:val="ListParagraph"/>
+        <w:numPr>
+          <w:ilvl w:val="0"/>
+          <w:numId w:val="3"/>
+        </w:numPr>
+      </w:pPr>
+      <w:r>
+        <w:rPr>
+          <w:rStyle w:val="Strong"/>
+        </w:rPr>
+        <w:lastRenderedPageBreak/>
+        <w:t>Timing and market readiness:</w:t>
+      </w:r>
+      <w:r>
+        <w:t xml:space="preserve"> Here, you're evaluating whether the market is ready for your solution now, or if it's too early or perhaps even too late.</w:t>
+      </w:r>
+    </w:p>
+    <w:p>
+      <w:pPr>
+        <w:pStyle w:val="ListParagraph"/>
+        <w:numPr>
+          <w:ilvl w:val="0"/>
+          <w:numId w:val="3"/>
+        </w:numPr>
+      </w:pPr>
+      <w:r>
+        <w:rPr>
+          <w:rStyle w:val="Strong"/>
+        </w:rPr>
+        <w:t>Alignment with entrepreneur's capabilities and passion:</w:t>
+      </w:r>
+      <w:r>
+        <w:t xml:space="preserve"> This means ensuring the opportunity matches not just your skills, but also your interests and long-term commitment level.</w:t>
+      </w:r>
+    </w:p>
+    <w:p>
+      <w:pPr>
+        <w:pStyle w:val="Heading2"/>
+      </w:pPr>
+      <w:r>
+        <w:t>Concept Development and Feasibility Analysis</w:t>
+      </w:r>
+    </w:p>
+    <w:p>
+      <w:r>
+        <w:t xml:space="preserve">After </w:t>
+      </w:r>
+      <w:r>
+        <w:t>identif</w:t>
+      </w:r>
+      <w:r>
+        <w:t>ying</w:t>
+      </w:r>
+      <w:r>
+        <w:t xml:space="preserve"> a promising opportunity, the next stage is transforming that vague idea into a concrete proposal with clear value propositions and target customers. This stage is about defining exactly what you'll offer, to whom, and how it creates value that's worth paying for.</w:t>
+      </w:r>
+    </w:p>
+    <w:p>
+      <w:r>
+        <w:t>Concept development involves:</w:t>
+      </w:r>
+    </w:p>
+    <w:p>
+      <w:pPr>
+        <w:pStyle w:val="ListParagraph"/>
+        <w:numPr>
+          <w:ilvl w:val="0"/>
+          <w:numId w:val="4"/>
+        </w:numPr>
+        <w:rPr>
+          <w:b/>
+        </w:rPr>
+      </w:pPr>
+      <w:r>
+        <w:rPr>
+          <w:b/>
+        </w:rPr>
+        <w:t>Defining the product or service clearly:</w:t>
+      </w:r>
+      <w:r>
+        <w:rPr>
+          <w:b/>
+        </w:rPr>
+        <w:t xml:space="preserve"> </w:t>
+      </w:r>
+      <w:r>
+        <w:t>This means articulating precisely what customers will receive and how it functions in practical terms.</w:t>
+      </w:r>
+    </w:p>
+    <w:p>
+      <w:pPr>
+        <w:pStyle w:val="ListParagraph"/>
+        <w:numPr>
+          <w:ilvl w:val="0"/>
+          <w:numId w:val="4"/>
+        </w:numPr>
+        <w:rPr>
+          <w:b/>
+        </w:rPr>
+      </w:pPr>
+      <w:r>
+        <w:rPr>
+          <w:rStyle w:val="Strong"/>
+        </w:rPr>
+        <w:t>Articulating the value proposition:</w:t>
+      </w:r>
+      <w:r>
+        <w:t xml:space="preserve"> This is explaining why customers should choose your solution over alternatives or over doing nothing at all.</w:t>
+      </w:r>
+    </w:p>
+    <w:p>
+      <w:pPr>
+        <w:pStyle w:val="ListParagraph"/>
+        <w:numPr>
+          <w:ilvl w:val="0"/>
+          <w:numId w:val="4"/>
+        </w:numPr>
+        <w:rPr>
+          <w:b/>
+        </w:rPr>
+      </w:pPr>
+      <w:r>
+        <w:rPr>
+          <w:rStyle w:val="Strong"/>
+        </w:rPr>
+        <w:t>Identifying target customer segments:</w:t>
+      </w:r>
+      <w:r>
+        <w:t xml:space="preserve"> Here, you're specifying which specific groups will benefit most and are most likely to actually purchase what you're offering.</w:t>
+      </w:r>
+    </w:p>
+    <w:p>
+      <w:pPr>
+        <w:pStyle w:val="ListParagraph"/>
+        <w:numPr>
+          <w:ilvl w:val="0"/>
+          <w:numId w:val="4"/>
+        </w:numPr>
+        <w:rPr>
+          <w:b/>
+        </w:rPr>
+      </w:pPr>
+      <w:r>
+        <w:rPr>
+          <w:rStyle w:val="Strong"/>
+        </w:rPr>
+        <w:t>Outlining the basic business model:</w:t>
+      </w:r>
+      <w:r>
+        <w:t xml:space="preserve"> This involves describing how your venture will make money and sustain its operations over time.</w:t>
+      </w:r>
+    </w:p>
+    <w:p>
+      <w:pPr>
+        <w:pStyle w:val="ListParagraph"/>
+        <w:numPr>
+          <w:ilvl w:val="0"/>
+          <w:numId w:val="4"/>
+        </w:numPr>
+        <w:rPr>
+          <w:b/>
+        </w:rPr>
+      </w:pPr>
+      <w:r>
+        <w:rPr>
+          <w:rStyle w:val="Strong"/>
+        </w:rPr>
+        <w:t>Determining key success factors:</w:t>
+      </w:r>
+      <w:r>
+        <w:t xml:space="preserve"> This means identifying the critical elements that must go right for your venture to succeed.</w:t>
+      </w:r>
+      <w:r>
+        <w:t xml:space="preserve"> This helps to determine or measure progress of the business.</w:t>
+      </w:r>
+    </w:p>
+    <w:p>
+      <w:pPr>
+        <w:pStyle w:val="Heading2"/>
+      </w:pPr>
+      <w:r>
+        <w:t>Resource Acquisition</w:t>
+      </w:r>
+    </w:p>
+    <w:p>
+      <w:r>
+        <w:t xml:space="preserve">This is one of the most challenging aspects when turning an idea into a fully functioning business, securing the financial, human, technological and social resources needed </w:t>
+      </w:r>
+      <w:r>
+        <w:t>to transform your concept into reality.</w:t>
+      </w:r>
+    </w:p>
+    <w:p>
+      <w:r>
+        <w:t>Financial Resources:</w:t>
+      </w:r>
+    </w:p>
+    <w:p>
+      <w:pPr>
+        <w:pStyle w:val="ListParagraph"/>
+        <w:numPr>
+          <w:ilvl w:val="0"/>
+          <w:numId w:val="5"/>
+        </w:numPr>
+        <w:rPr>
+          <w:b/>
+        </w:rPr>
+      </w:pPr>
+      <w:r>
+        <w:rPr>
+          <w:b/>
+        </w:rPr>
+        <w:t xml:space="preserve">Bootstrapping (self-funding): </w:t>
+      </w:r>
+      <w:r>
+        <w:t>This means using your personal savings and early revenue to fund growth, which gives you full control but limits how fast you can grow.</w:t>
+      </w:r>
+    </w:p>
+    <w:p>
+      <w:pPr>
+        <w:pStyle w:val="ListParagraph"/>
+        <w:numPr>
+          <w:ilvl w:val="0"/>
+          <w:numId w:val="5"/>
+        </w:numPr>
+        <w:rPr>
+          <w:b/>
+        </w:rPr>
+      </w:pPr>
+      <w:r>
+        <w:rPr>
+          <w:rStyle w:val="Strong"/>
+        </w:rPr>
+        <w:t>Friends and family funding:</w:t>
+      </w:r>
+      <w:r>
+        <w:t xml:space="preserve"> This </w:t>
+      </w:r>
+      <w:proofErr w:type="gramStart"/>
+      <w:r>
+        <w:t>involves</w:t>
+      </w:r>
+      <w:proofErr w:type="gramEnd"/>
+      <w:r>
+        <w:t xml:space="preserve"> accessing capital from your personal relationships who invest based primarily on their trust in you.</w:t>
+      </w:r>
+    </w:p>
+    <w:p>
+      <w:pPr>
+        <w:pStyle w:val="ListParagraph"/>
+        <w:numPr>
+          <w:ilvl w:val="0"/>
+          <w:numId w:val="5"/>
+        </w:numPr>
+        <w:rPr>
+          <w:b/>
+        </w:rPr>
+      </w:pPr>
+      <w:r>
+        <w:rPr>
+          <w:rStyle w:val="Strong"/>
+        </w:rPr>
+        <w:lastRenderedPageBreak/>
+        <w:t>Angel investors:</w:t>
+      </w:r>
+      <w:r>
+        <w:t xml:space="preserve"> These are wealthy individuals who provide early-stage capital plus valuable advice and connections to help your venture launch.</w:t>
+      </w:r>
+    </w:p>
+    <w:p>
+      <w:pPr>
+        <w:pStyle w:val="ListParagraph"/>
+        <w:numPr>
+          <w:ilvl w:val="0"/>
+          <w:numId w:val="5"/>
+        </w:numPr>
+        <w:rPr>
+          <w:b/>
+        </w:rPr>
+      </w:pPr>
+      <w:r>
+        <w:rPr>
+          <w:rStyle w:val="Strong"/>
+        </w:rPr>
+        <w:t>Venture capital:</w:t>
+      </w:r>
+      <w:r>
+        <w:t xml:space="preserve"> This refers to institutional investors who provide larger funding amounts in exchange for equity and typically expect aggressive growth trajectories.</w:t>
+      </w:r>
+    </w:p>
+    <w:p>
+      <w:pPr>
+        <w:pStyle w:val="ListParagraph"/>
+        <w:numPr>
+          <w:ilvl w:val="0"/>
+          <w:numId w:val="5"/>
+        </w:numPr>
+        <w:rPr>
+          <w:b/>
+        </w:rPr>
+      </w:pPr>
+      <w:r>
+        <w:rPr>
+          <w:rStyle w:val="Strong"/>
+        </w:rPr>
+        <w:t>Crowdfunding platforms:</w:t>
+      </w:r>
+      <w:r>
+        <w:t xml:space="preserve"> This means raising small amounts from many people while simultaneously validating that there's actual market demand.</w:t>
+      </w:r>
+    </w:p>
+    <w:p>
+      <w:pPr>
+        <w:pStyle w:val="ListParagraph"/>
+        <w:numPr>
+          <w:ilvl w:val="0"/>
+          <w:numId w:val="5"/>
+        </w:numPr>
+        <w:rPr>
+          <w:b/>
+        </w:rPr>
+      </w:pPr>
+      <w:r>
+        <w:rPr>
+          <w:rStyle w:val="Strong"/>
+        </w:rPr>
+        <w:t>Government grants and competitions:</w:t>
+      </w:r>
+      <w:r>
+        <w:t xml:space="preserve"> These are non-dilutive funding sources from public programs that support innovation in specific sectors.</w:t>
+      </w:r>
+    </w:p>
+    <w:p>
+      <w:pPr>
+        <w:pStyle w:val="ListParagraph"/>
+        <w:numPr>
+          <w:ilvl w:val="0"/>
+          <w:numId w:val="5"/>
+        </w:numPr>
+        <w:rPr>
+          <w:b/>
+        </w:rPr>
+      </w:pPr>
+      <w:r>
+        <w:rPr>
+          <w:rStyle w:val="Strong"/>
+        </w:rPr>
+        <w:t>Bank loans and credit facilities:</w:t>
+      </w:r>
+      <w:r>
+        <w:t xml:space="preserve"> This is traditional debt financing that requires collateral and proven revenue, making it difficult for early-stage ventures to access.</w:t>
+      </w:r>
+    </w:p>
+    <w:p>
+      <w:pPr>
+        <w:rPr>
+          <w:b/>
+        </w:rPr>
+      </w:pPr>
+      <w:r>
+        <w:rPr>
+          <w:b/>
+        </w:rPr>
+        <w:t>Human Resources:</w:t>
+      </w:r>
+    </w:p>
+    <w:p>
+      <w:pPr>
+        <w:pStyle w:val="ListParagraph"/>
+        <w:numPr>
+          <w:ilvl w:val="0"/>
+          <w:numId w:val="6"/>
+        </w:numPr>
+        <w:rPr>
+          <w:b/>
+        </w:rPr>
+      </w:pPr>
+      <w:r>
+        <w:rPr>
+          <w:b/>
+        </w:rPr>
+        <w:t>Co-founders with complementary skills:</w:t>
+      </w:r>
+      <w:r>
+        <w:rPr>
+          <w:b/>
+        </w:rPr>
+        <w:t xml:space="preserve"> </w:t>
+      </w:r>
+      <w:r>
+        <w:t>These are partners who bring different expertise areas like technical, business, or marketing skills to cover critical functions.</w:t>
+      </w:r>
+    </w:p>
+    <w:p>
+      <w:pPr>
+        <w:pStyle w:val="ListParagraph"/>
+        <w:numPr>
+          <w:ilvl w:val="0"/>
+          <w:numId w:val="6"/>
+        </w:numPr>
+        <w:rPr>
+          <w:b/>
+        </w:rPr>
+      </w:pPr>
+      <w:r>
+        <w:rPr>
+          <w:rStyle w:val="Strong"/>
+        </w:rPr>
+        <w:t>Early employees:</w:t>
+      </w:r>
+      <w:r>
+        <w:t xml:space="preserve"> These are your first hires who set the cultural tone and operational standards while often wearing multiple hats.</w:t>
+      </w:r>
+    </w:p>
+    <w:p>
+      <w:pPr>
+        <w:pStyle w:val="ListParagraph"/>
+        <w:numPr>
+          <w:ilvl w:val="0"/>
+          <w:numId w:val="6"/>
+        </w:numPr>
+        <w:rPr>
+          <w:b/>
+        </w:rPr>
+      </w:pPr>
+      <w:r>
+        <w:rPr>
+          <w:rStyle w:val="Strong"/>
+        </w:rPr>
+        <w:t>Advisors and mentors:</w:t>
+      </w:r>
+      <w:r>
+        <w:t xml:space="preserve"> These are experienced individuals who provide guidance to help you avoid common pitfalls and make better strategic decisions.</w:t>
+      </w:r>
+    </w:p>
+    <w:p>
+      <w:pPr>
+        <w:pStyle w:val="ListParagraph"/>
+        <w:numPr>
+          <w:ilvl w:val="0"/>
+          <w:numId w:val="6"/>
+        </w:numPr>
+        <w:rPr>
+          <w:b/>
+        </w:rPr>
+      </w:pPr>
+      <w:r>
+        <w:rPr>
+          <w:rStyle w:val="Strong"/>
+        </w:rPr>
+        <w:t>Board members:</w:t>
+      </w:r>
+      <w:r>
+        <w:t xml:space="preserve"> These provide high-level oversight and strategic guidance once your company formalizes its governance structure.</w:t>
+      </w:r>
+    </w:p>
+    <w:p>
+      <w:pPr>
+        <w:pStyle w:val="ListParagraph"/>
+        <w:numPr>
+          <w:ilvl w:val="0"/>
+          <w:numId w:val="6"/>
+        </w:numPr>
+        <w:rPr>
+          <w:b/>
+        </w:rPr>
+      </w:pPr>
+      <w:r>
+        <w:rPr>
+          <w:rStyle w:val="Strong"/>
+        </w:rPr>
+        <w:t>Contract specialists:</w:t>
+      </w:r>
+      <w:r>
+        <w:t xml:space="preserve"> These are temporary experts in areas like design, development, or marketing who fill specific needs without permanent commitment.</w:t>
+      </w:r>
+    </w:p>
+    <w:p>
+      <w:pPr>
+        <w:rPr>
+          <w:b/>
+        </w:rPr>
+      </w:pPr>
+      <w:r>
+        <w:rPr>
+          <w:b/>
+        </w:rPr>
+        <w:t>Physical and Technological Resources:</w:t>
+      </w:r>
+    </w:p>
+    <w:p>
+      <w:pPr>
+        <w:pStyle w:val="ListParagraph"/>
+        <w:numPr>
+          <w:ilvl w:val="0"/>
+          <w:numId w:val="7"/>
+        </w:numPr>
+        <w:rPr>
+          <w:b/>
+        </w:rPr>
+      </w:pPr>
+      <w:r>
+        <w:rPr>
+          <w:rStyle w:val="Strong"/>
+        </w:rPr>
+        <w:t>Office space or co-working facilities:</w:t>
+      </w:r>
+      <w:r>
+        <w:t xml:space="preserve"> These are physical locations where your team can collaborate, hold meetings, and do focused work.</w:t>
+      </w:r>
+    </w:p>
+    <w:p>
+      <w:pPr>
+        <w:pStyle w:val="ListParagraph"/>
+        <w:numPr>
+          <w:ilvl w:val="0"/>
+          <w:numId w:val="7"/>
+        </w:numPr>
+        <w:rPr>
+          <w:b/>
+        </w:rPr>
+      </w:pPr>
+      <w:r>
+        <w:rPr>
+          <w:rFonts w:eastAsia="Times New Roman"/>
+          <w:b/>
+          <w:bCs/>
+          <w:lang w:val="en-UG" w:eastAsia="en-UG"/>
+        </w:rPr>
+        <w:t>Technology infrastructure:</w:t>
+      </w:r>
+      <w:r>
+        <w:rPr>
+          <w:rFonts w:eastAsia="Times New Roman"/>
+          <w:lang w:val="en-UG" w:eastAsia="en-UG"/>
+        </w:rPr>
+        <w:t xml:space="preserve"> This includes servers, cloud services, software licenses, and computing resources needed for daily operations. </w:t>
+      </w:r>
+    </w:p>
+    <w:p>
+      <w:pPr>
+        <w:pStyle w:val="ListParagraph"/>
+        <w:numPr>
+          <w:ilvl w:val="0"/>
+          <w:numId w:val="7"/>
+        </w:numPr>
+        <w:rPr>
+          <w:b/>
+        </w:rPr>
+      </w:pPr>
+      <w:r>
+        <w:rPr>
+          <w:rFonts w:eastAsia="Times New Roman"/>
+          <w:b/>
+          <w:bCs/>
+          <w:lang w:val="en-UG" w:eastAsia="en-UG"/>
+        </w:rPr>
+        <w:t>Development tools and platforms:</w:t>
+      </w:r>
+      <w:r>
+        <w:rPr>
+          <w:rFonts w:eastAsia="Times New Roman"/>
+          <w:lang w:val="en-UG" w:eastAsia="en-UG"/>
+        </w:rPr>
+        <w:t xml:space="preserve"> These are programming environments, design software, and technical frameworks you'll use for building your product. </w:t>
+      </w:r>
+    </w:p>
+    <w:p>
+      <w:pPr>
+        <w:pStyle w:val="ListParagraph"/>
+        <w:numPr>
+          <w:ilvl w:val="0"/>
+          <w:numId w:val="7"/>
+        </w:numPr>
+        <w:rPr>
+          <w:b/>
+        </w:rPr>
+      </w:pPr>
+      <w:r>
+        <w:rPr>
+          <w:rFonts w:eastAsia="Times New Roman"/>
+          <w:b/>
+          <w:bCs/>
+          <w:lang w:val="en-UG" w:eastAsia="en-UG"/>
+        </w:rPr>
+        <w:t>Intellectual property:</w:t>
+      </w:r>
+      <w:r>
+        <w:rPr>
+          <w:rFonts w:eastAsia="Times New Roman"/>
+          <w:lang w:val="en-UG" w:eastAsia="en-UG"/>
+        </w:rPr>
+        <w:t xml:space="preserve"> This refers to patents, trademarks, copyrights, and trade secrets that protect your competitive advantages.</w:t>
+      </w:r>
+    </w:p>
+    <w:p>
+      <w:pPr>
+        <w:pStyle w:val="whitespace-normal"/>
+        <w:jc w:val="both"/>
+      </w:pPr>
+      <w:r>
+        <w:rPr>
+          <w:rStyle w:val="Strong"/>
+          <w:rFonts w:eastAsiaTheme="majorEastAsia"/>
+        </w:rPr>
+        <w:t>Social Resources:</w:t>
+      </w:r>
+    </w:p>
+    <w:p>
+      <w:pPr>
+        <w:pStyle w:val="whitespace-normal"/>
+        <w:numPr>
+          <w:ilvl w:val="0"/>
+          <w:numId w:val="10"/>
+        </w:numPr>
+        <w:spacing w:line="360" w:lineRule="auto"/>
+        <w:jc w:val="both"/>
+      </w:pPr>
+      <w:r>
+        <w:rPr>
+          <w:rStyle w:val="Strong"/>
+          <w:rFonts w:eastAsiaTheme="majorEastAsia"/>
+        </w:rPr>
+        <w:lastRenderedPageBreak/>
+        <w:t>Network connections:</w:t>
+      </w:r>
+      <w:r>
+        <w:t xml:space="preserve"> These are your personal and professional relationships that provide access to customers, talent, and valuable information.</w:t>
+      </w:r>
+    </w:p>
+    <w:p>
+      <w:pPr>
+        <w:pStyle w:val="whitespace-normal"/>
+        <w:numPr>
+          <w:ilvl w:val="0"/>
+          <w:numId w:val="10"/>
+        </w:numPr>
+        <w:spacing w:line="360" w:lineRule="auto"/>
+        <w:jc w:val="both"/>
+      </w:pPr>
+      <w:r>
+        <w:rPr>
+          <w:rStyle w:val="Strong"/>
+          <w:rFonts w:eastAsiaTheme="majorEastAsia"/>
+        </w:rPr>
+        <w:t>Industry relationships:</w:t>
+      </w:r>
+      <w:r>
+        <w:t xml:space="preserve"> These are established connections within your sector that can open doors that would otherwise remain closed to you.</w:t>
+      </w:r>
+    </w:p>
+    <w:p>
+      <w:pPr>
+        <w:pStyle w:val="whitespace-normal"/>
+        <w:numPr>
+          <w:ilvl w:val="0"/>
+          <w:numId w:val="10"/>
+        </w:numPr>
+        <w:spacing w:line="360" w:lineRule="auto"/>
+        <w:jc w:val="both"/>
+      </w:pPr>
+      <w:r>
+        <w:rPr>
+          <w:rStyle w:val="Strong"/>
+          <w:rFonts w:eastAsiaTheme="majorEastAsia"/>
+        </w:rPr>
+        <w:t>Partnerships with established companies:</w:t>
+      </w:r>
+      <w:r>
+        <w:t xml:space="preserve"> These are alliances that can provide distribution channels, credibility, or complementary capabilities.</w:t>
+      </w:r>
+    </w:p>
+    <w:p>
+      <w:pPr>
+        <w:pStyle w:val="whitespace-normal"/>
+        <w:numPr>
+          <w:ilvl w:val="0"/>
+          <w:numId w:val="10"/>
+        </w:numPr>
+        <w:spacing w:line="360" w:lineRule="auto"/>
+        <w:jc w:val="both"/>
+      </w:pPr>
+      <w:r>
+        <w:rPr>
+          <w:rStyle w:val="Strong"/>
+          <w:rFonts w:eastAsiaTheme="majorEastAsia"/>
+        </w:rPr>
+        <w:t>Access to distribution channels:</w:t>
+      </w:r>
+      <w:r>
+        <w:t xml:space="preserve"> This means having routes to market through existing networks rather than building everything from scratch.</w:t>
+      </w:r>
+    </w:p>
+    <w:p>
+      <w:pPr>
+        <w:pStyle w:val="Heading2"/>
+        <w:rPr>
+          <w:rStyle w:val="Strong"/>
+          <w:b/>
+          <w:bCs w:val="0"/>
+        </w:rPr>
+      </w:pPr>
+      <w:r>
+        <w:rPr>
+          <w:rStyle w:val="Strong"/>
+          <w:b/>
+          <w:bCs w:val="0"/>
+        </w:rPr>
+        <w:t>Venture Launch and Execution</w:t>
+      </w:r>
+    </w:p>
+    <w:p>
+      <w:r>
+        <w:t xml:space="preserve">This is </w:t>
+      </w:r>
+      <w:r>
+        <w:t xml:space="preserve">the </w:t>
+      </w:r>
+      <w:r>
+        <w:t>transitioning from preparation to actual action through MVP development, initial marketing, operational setup, and establishing the systems you'll need.</w:t>
+      </w:r>
+    </w:p>
+    <w:p>
+      <w:r>
+        <w:t>Critical activities include:</w:t>
+      </w:r>
+    </w:p>
+    <w:p>
+      <w:pPr>
+        <w:pStyle w:val="ListParagraph"/>
+        <w:numPr>
+          <w:ilvl w:val="0"/>
+          <w:numId w:val="11"/>
+        </w:numPr>
+      </w:pPr>
+      <w:r>
+        <w:rPr>
+          <w:rFonts w:eastAsia="Times New Roman"/>
+          <w:b/>
+          <w:bCs/>
+          <w:lang w:val="en-UG" w:eastAsia="en-UG"/>
+        </w:rPr>
+        <w:t>Product development and refinement:</w:t>
+      </w:r>
+      <w:r>
+        <w:rPr>
+          <w:rFonts w:eastAsia="Times New Roman"/>
+          <w:lang w:val="en-UG" w:eastAsia="en-UG"/>
+        </w:rPr>
+        <w:t xml:space="preserve"> This is building and continuously improving your core offering based on technical capabilities and user feedback. </w:t>
+      </w:r>
+    </w:p>
+    <w:p>
+      <w:pPr>
+        <w:pStyle w:val="ListParagraph"/>
+        <w:numPr>
+          <w:ilvl w:val="0"/>
+          <w:numId w:val="11"/>
+        </w:numPr>
+      </w:pPr>
+      <w:r>
+        <w:rPr>
+          <w:rFonts w:eastAsia="Times New Roman"/>
+          <w:b/>
+          <w:bCs/>
+          <w:lang w:val="en-UG" w:eastAsia="en-UG"/>
+        </w:rPr>
+        <w:t>Building the Minimum Viable Product (MVP):</w:t>
+      </w:r>
+      <w:r>
+        <w:rPr>
+          <w:rFonts w:eastAsia="Times New Roman"/>
+          <w:lang w:val="en-UG" w:eastAsia="en-UG"/>
+        </w:rPr>
+        <w:t xml:space="preserve"> This means creating the simplest version that delivers core value, enabling you to test the market rapidly. </w:t>
+      </w:r>
+    </w:p>
+    <w:p>
+      <w:pPr>
+        <w:pStyle w:val="ListParagraph"/>
+        <w:numPr>
+          <w:ilvl w:val="0"/>
+          <w:numId w:val="11"/>
+        </w:numPr>
+      </w:pPr>
+      <w:r>
+        <w:rPr>
+          <w:rFonts w:eastAsia="Times New Roman"/>
+          <w:b/>
+          <w:bCs/>
+          <w:lang w:val="en-UG" w:eastAsia="en-UG"/>
+        </w:rPr>
+        <w:t>Initial marketing and customer acquisition:</w:t>
+      </w:r>
+      <w:r>
+        <w:rPr>
+          <w:rFonts w:eastAsia="Times New Roman"/>
+          <w:lang w:val="en-UG" w:eastAsia="en-UG"/>
+        </w:rPr>
+        <w:t xml:space="preserve"> This </w:t>
+      </w:r>
+      <w:proofErr w:type="gramStart"/>
+      <w:r>
+        <w:rPr>
+          <w:rFonts w:eastAsia="Times New Roman"/>
+          <w:lang w:val="en-UG" w:eastAsia="en-UG"/>
+        </w:rPr>
+        <w:t>involves</w:t>
+      </w:r>
+      <w:proofErr w:type="gramEnd"/>
+      <w:r>
+        <w:rPr>
+          <w:rFonts w:eastAsia="Times New Roman"/>
+          <w:lang w:val="en-UG" w:eastAsia="en-UG"/>
+        </w:rPr>
+        <w:t xml:space="preserve"> generating awareness about your solution and converting prospects into early paying customers. </w:t>
+      </w:r>
+    </w:p>
+    <w:p>
+      <w:pPr>
+        <w:pStyle w:val="ListParagraph"/>
+        <w:numPr>
+          <w:ilvl w:val="0"/>
+          <w:numId w:val="11"/>
+        </w:numPr>
+      </w:pPr>
+      <w:r>
+        <w:rPr>
+          <w:rFonts w:eastAsia="Times New Roman"/>
+          <w:b/>
+          <w:bCs/>
+          <w:lang w:val="en-UG" w:eastAsia="en-UG"/>
+        </w:rPr>
+        <w:t>Establishing operations and processes:</w:t>
+      </w:r>
+      <w:r>
+        <w:rPr>
+          <w:rFonts w:eastAsia="Times New Roman"/>
+          <w:lang w:val="en-UG" w:eastAsia="en-UG"/>
+        </w:rPr>
+        <w:t xml:space="preserve"> Here, you're setting up systems for finance, customer support, development, and team coordination. </w:t>
+      </w:r>
+    </w:p>
+    <w:p>
+      <w:pPr>
+        <w:pStyle w:val="ListParagraph"/>
+        <w:numPr>
+          <w:ilvl w:val="0"/>
+          <w:numId w:val="11"/>
+        </w:numPr>
+      </w:pPr>
+      <w:r>
+        <w:rPr>
+          <w:rFonts w:eastAsia="Times New Roman"/>
+          <w:b/>
+          <w:bCs/>
+          <w:lang w:val="en-UG" w:eastAsia="en-UG"/>
+        </w:rPr>
+        <w:t>Setting up legal and financial systems:</w:t>
+      </w:r>
+      <w:r>
+        <w:rPr>
+          <w:rFonts w:eastAsia="Times New Roman"/>
+          <w:lang w:val="en-UG" w:eastAsia="en-UG"/>
+        </w:rPr>
+        <w:t xml:space="preserve"> This means implementing proper accounting, compliance frameworks, and legal protections for your business. </w:t>
+      </w:r>
+    </w:p>
+    <w:p>
+      <w:pPr>
+        <w:pStyle w:val="ListParagraph"/>
+        <w:numPr>
+          <w:ilvl w:val="0"/>
+          <w:numId w:val="11"/>
+        </w:numPr>
+      </w:pPr>
+      <w:r>
+        <w:rPr>
+          <w:rFonts w:eastAsia="Times New Roman"/>
+          <w:b/>
+          <w:bCs/>
+          <w:lang w:val="en-UG" w:eastAsia="en-UG"/>
+        </w:rPr>
+        <w:t>Developing partnerships and distribution channels:</w:t>
+      </w:r>
+      <w:r>
+        <w:rPr>
+          <w:rFonts w:eastAsia="Times New Roman"/>
+          <w:lang w:val="en-UG" w:eastAsia="en-UG"/>
+        </w:rPr>
+        <w:t xml:space="preserve"> This is creating alliances that provide market access and complementary capabilities you don't have internally.</w:t>
+      </w:r>
+    </w:p>
+    <w:p>
+      <w:r>
+        <w:t>Execution challenges:</w:t>
+      </w:r>
+    </w:p>
+    <w:p>
+      <w:pPr>
+        <w:pStyle w:val="ListParagraph"/>
+        <w:numPr>
+          <w:ilvl w:val="0"/>
+          <w:numId w:val="12"/>
+        </w:numPr>
+      </w:pPr>
+      <w:r>
+        <w:rPr>
+          <w:rFonts w:eastAsia="Times New Roman"/>
+          <w:b/>
+          <w:bCs/>
+          <w:lang w:val="en-UG" w:eastAsia="en-UG"/>
+        </w:rPr>
+        <w:t>Managing cash flow during early stages:</w:t>
+      </w:r>
+      <w:r>
+        <w:rPr>
+          <w:rFonts w:eastAsia="Times New Roman"/>
+          <w:lang w:val="en-UG" w:eastAsia="en-UG"/>
+        </w:rPr>
+        <w:t xml:space="preserve"> This is the constant balancing act between expenses and slower-than-hoped revenue growth to avoid running out of money. </w:t>
+      </w:r>
+    </w:p>
+    <w:p>
+      <w:pPr>
+        <w:pStyle w:val="ListParagraph"/>
+        <w:numPr>
+          <w:ilvl w:val="0"/>
+          <w:numId w:val="12"/>
+        </w:numPr>
+      </w:pPr>
+      <w:r>
+        <w:rPr>
+          <w:rFonts w:eastAsia="Times New Roman"/>
+          <w:b/>
+          <w:bCs/>
+          <w:lang w:val="en-UG" w:eastAsia="en-UG"/>
+        </w:rPr>
+        <w:t>Balancing product development with customer acquisition:</w:t>
+      </w:r>
+      <w:r>
+        <w:rPr>
+          <w:rFonts w:eastAsia="Times New Roman"/>
+          <w:lang w:val="en-UG" w:eastAsia="en-UG"/>
+        </w:rPr>
+        <w:t xml:space="preserve"> This means allocating your limited resources effectively between building features and finding customers.</w:t>
+      </w:r>
+    </w:p>
+    <w:p>
+      <w:pPr>
+        <w:pStyle w:val="ListParagraph"/>
+        <w:numPr>
+          <w:ilvl w:val="0"/>
+          <w:numId w:val="12"/>
+        </w:numPr>
+      </w:pPr>
+      <w:r>
+        <w:rPr>
+          <w:rFonts w:eastAsia="Times New Roman"/>
+          <w:b/>
+          <w:bCs/>
+          <w:lang w:val="en-UG" w:eastAsia="en-UG"/>
+        </w:rPr>
+        <w:t>Building a team and company culture:</w:t>
+      </w:r>
+      <w:r>
+        <w:rPr>
+          <w:rFonts w:eastAsia="Times New Roman"/>
+          <w:lang w:val="en-UG" w:eastAsia="en-UG"/>
+        </w:rPr>
+        <w:t xml:space="preserve"> This involves hiring the right people and establishing the values and practices that define how work gets done. </w:t>
+      </w:r>
+    </w:p>
+    <w:p>
+      <w:pPr>
+        <w:pStyle w:val="ListParagraph"/>
+        <w:numPr>
+          <w:ilvl w:val="0"/>
+          <w:numId w:val="12"/>
+        </w:numPr>
+      </w:pPr>
+      <w:r>
+        <w:rPr>
+          <w:rFonts w:eastAsia="Times New Roman"/>
+          <w:b/>
+          <w:bCs/>
+          <w:lang w:val="en-UG" w:eastAsia="en-UG"/>
+        </w:rPr>
+        <w:lastRenderedPageBreak/>
+        <w:t>Dealing with unexpected obstacles:</w:t>
+      </w:r>
+      <w:r>
+        <w:rPr>
+          <w:rFonts w:eastAsia="Times New Roman"/>
+          <w:lang w:val="en-UG" w:eastAsia="en-UG"/>
+        </w:rPr>
+        <w:t xml:space="preserve"> This is solving the problems that weren't anticipated in your planning but inevitably emerge in reality. </w:t>
+      </w:r>
+    </w:p>
+    <w:p>
+      <w:pPr>
+        <w:pStyle w:val="ListParagraph"/>
+        <w:numPr>
+          <w:ilvl w:val="0"/>
+          <w:numId w:val="12"/>
+        </w:numPr>
+      </w:pPr>
+      <w:r>
+        <w:rPr>
+          <w:rFonts w:eastAsia="Times New Roman"/>
+          <w:b/>
+          <w:bCs/>
+          <w:lang w:val="en-UG" w:eastAsia="en-UG"/>
+        </w:rPr>
+        <w:t>Maintaining motivation through setbacks:</w:t>
+      </w:r>
+      <w:r>
+        <w:rPr>
+          <w:rFonts w:eastAsia="Times New Roman"/>
+          <w:lang w:val="en-UG" w:eastAsia="en-UG"/>
+        </w:rPr>
+        <w:t xml:space="preserve"> This means persisting despite the inevitable rejections, failures, and disappointments you'll encounter along the journey.</w:t>
+      </w:r>
+    </w:p>
+    <w:p>
+      <w:pPr>
+        <w:pStyle w:val="Heading2"/>
+      </w:pPr>
+      <w:r>
+        <w:t>Growth and Scaling</w:t>
+      </w:r>
+    </w:p>
+    <w:p>
+      <w:r>
+        <w:t>Once</w:t>
+      </w:r>
+      <w:r>
+        <w:t xml:space="preserve"> </w:t>
+      </w:r>
+      <w:r>
+        <w:t>initial traction</w:t>
+      </w:r>
+      <w:r>
+        <w:t xml:space="preserve"> is achieved</w:t>
+      </w:r>
+      <w:r>
+        <w:t xml:space="preserve">, the focus shifts to expanding </w:t>
+      </w:r>
+      <w:r>
+        <w:t>the</w:t>
+      </w:r>
+      <w:r>
+        <w:t xml:space="preserve"> customer base through various strategies while building the organizational capacity to handle increased demand without compromising quality or running out of resources.</w:t>
+      </w:r>
+    </w:p>
+    <w:p>
+      <w:r>
+        <w:t>Growth strategies include:</w:t>
+      </w:r>
+    </w:p>
+    <w:p>
+      <w:pPr>
+        <w:pStyle w:val="ListParagraph"/>
+        <w:numPr>
+          <w:ilvl w:val="0"/>
+          <w:numId w:val="13"/>
+        </w:numPr>
+      </w:pPr>
+      <w:r>
+        <w:rPr>
+          <w:rFonts w:eastAsia="Times New Roman"/>
+          <w:b/>
+          <w:bCs/>
+          <w:lang w:val="en-UG" w:eastAsia="en-UG"/>
+        </w:rPr>
+        <w:t>Geographic expansion:</w:t>
+      </w:r>
+      <w:r>
+        <w:rPr>
+          <w:rFonts w:eastAsia="Times New Roman"/>
+          <w:lang w:val="en-UG" w:eastAsia="en-UG"/>
+        </w:rPr>
+        <w:t xml:space="preserve"> This is entering new countries or regions, which requires understanding local regulations, culture, and competitive dynamics. </w:t>
+      </w:r>
+    </w:p>
+    <w:p>
+      <w:pPr>
+        <w:pStyle w:val="ListParagraph"/>
+        <w:numPr>
+          <w:ilvl w:val="0"/>
+          <w:numId w:val="13"/>
+        </w:numPr>
+      </w:pPr>
+      <w:r>
+        <w:rPr>
+          <w:rFonts w:eastAsia="Times New Roman"/>
+          <w:b/>
+          <w:bCs/>
+          <w:lang w:val="en-UG" w:eastAsia="en-UG"/>
+        </w:rPr>
+        <w:t>Product line extension:</w:t>
+      </w:r>
+      <w:r>
+        <w:rPr>
+          <w:rFonts w:eastAsia="Times New Roman"/>
+          <w:lang w:val="en-UG" w:eastAsia="en-UG"/>
+        </w:rPr>
+        <w:t xml:space="preserve"> This means adding new features, products, or services that appeal to your existing customers or attract entirely new segments. </w:t>
+      </w:r>
+    </w:p>
+    <w:p>
+      <w:pPr>
+        <w:pStyle w:val="ListParagraph"/>
+        <w:numPr>
+          <w:ilvl w:val="0"/>
+          <w:numId w:val="13"/>
+        </w:numPr>
+      </w:pPr>
+      <w:r>
+        <w:rPr>
+          <w:rFonts w:eastAsia="Times New Roman"/>
+          <w:b/>
+          <w:bCs/>
+          <w:lang w:val="en-UG" w:eastAsia="en-UG"/>
+        </w:rPr>
+        <w:t>Market penetration and customer acquisition:</w:t>
+      </w:r>
+      <w:r>
+        <w:rPr>
+          <w:rFonts w:eastAsia="Times New Roman"/>
+          <w:lang w:val="en-UG" w:eastAsia="en-UG"/>
+        </w:rPr>
+        <w:t xml:space="preserve"> This involves increasing your share in existing markets through improved marketing, sales efforts, or product enhancements. </w:t>
+      </w:r>
+    </w:p>
+    <w:p>
+      <w:pPr>
+        <w:pStyle w:val="ListParagraph"/>
+        <w:numPr>
+          <w:ilvl w:val="0"/>
+          <w:numId w:val="13"/>
+        </w:numPr>
+      </w:pPr>
+      <w:r>
+        <w:rPr>
+          <w:rFonts w:eastAsia="Times New Roman"/>
+          <w:b/>
+          <w:bCs/>
+          <w:lang w:val="en-UG" w:eastAsia="en-UG"/>
+        </w:rPr>
+        <w:t>Strategic partnerships and alliances:</w:t>
+      </w:r>
+      <w:r>
+        <w:rPr>
+          <w:rFonts w:eastAsia="Times New Roman"/>
+          <w:lang w:val="en-UG" w:eastAsia="en-UG"/>
+        </w:rPr>
+        <w:t xml:space="preserve"> These are relationships with established companies that give you access to their customers or capabilities. </w:t>
+      </w:r>
+    </w:p>
+    <w:p>
+      <w:pPr>
+        <w:pStyle w:val="ListParagraph"/>
+        <w:numPr>
+          <w:ilvl w:val="0"/>
+          <w:numId w:val="13"/>
+        </w:numPr>
+      </w:pPr>
+      <w:r>
+        <w:rPr>
+          <w:rFonts w:eastAsia="Times New Roman"/>
+          <w:b/>
+          <w:bCs/>
+          <w:lang w:val="en-UG" w:eastAsia="en-UG"/>
+        </w:rPr>
+        <w:t>Acquisitions of complementary businesses:</w:t>
+      </w:r>
+      <w:r>
+        <w:rPr>
+          <w:rFonts w:eastAsia="Times New Roman"/>
+          <w:lang w:val="en-UG" w:eastAsia="en-UG"/>
+        </w:rPr>
+        <w:t xml:space="preserve"> This means purchasing other companies to quickly add customers, technology, or talent that would take years to develop organically.</w:t>
+      </w:r>
+    </w:p>
+    <w:p>
+      <w:r>
+        <w:t>Scaling challenges:</w:t>
+      </w:r>
+    </w:p>
+    <w:p>
+      <w:pPr>
+        <w:pStyle w:val="ListParagraph"/>
+        <w:numPr>
+          <w:ilvl w:val="0"/>
+          <w:numId w:val="14"/>
+        </w:numPr>
+      </w:pPr>
+      <w:r>
+        <w:rPr>
+          <w:rFonts w:eastAsia="Times New Roman"/>
+          <w:b/>
+          <w:bCs/>
+          <w:lang w:val="en-UG" w:eastAsia="en-UG"/>
+        </w:rPr>
+        <w:t>Maintaining product quality during rapid growth:</w:t>
+      </w:r>
+      <w:r>
+        <w:rPr>
+          <w:rFonts w:eastAsia="Times New Roman"/>
+          <w:lang w:val="en-UG" w:eastAsia="en-UG"/>
+        </w:rPr>
+        <w:t xml:space="preserve"> This is preventing bugs and performance issues as usage increases and your team is stretched increasingly thin. </w:t>
+      </w:r>
+    </w:p>
+    <w:p>
+      <w:pPr>
+        <w:pStyle w:val="ListParagraph"/>
+        <w:numPr>
+          <w:ilvl w:val="0"/>
+          <w:numId w:val="14"/>
+        </w:numPr>
+      </w:pPr>
+      <w:r>
+        <w:rPr>
+          <w:rFonts w:eastAsia="Times New Roman"/>
+          <w:b/>
+          <w:bCs/>
+          <w:lang w:val="en-UG" w:eastAsia="en-UG"/>
+        </w:rPr>
+        <w:t>Hiring and managing a larger team:</w:t>
+      </w:r>
+      <w:r>
+        <w:rPr>
+          <w:rFonts w:eastAsia="Times New Roman"/>
+          <w:lang w:val="en-UG" w:eastAsia="en-UG"/>
+        </w:rPr>
+        <w:t xml:space="preserve"> This involves transforming your intimate start-up into a more complex organization that requires formal processes and structures. </w:t>
+      </w:r>
+    </w:p>
+    <w:p>
+      <w:pPr>
+        <w:pStyle w:val="ListParagraph"/>
+        <w:numPr>
+          <w:ilvl w:val="0"/>
+          <w:numId w:val="14"/>
+        </w:numPr>
+      </w:pPr>
+      <w:r>
+        <w:rPr>
+          <w:rFonts w:eastAsia="Times New Roman"/>
+          <w:b/>
+          <w:bCs/>
+          <w:lang w:val="en-UG" w:eastAsia="en-UG"/>
+        </w:rPr>
+        <w:t>Preserving company culture:</w:t>
+      </w:r>
+      <w:r>
+        <w:rPr>
+          <w:rFonts w:eastAsia="Times New Roman"/>
+          <w:lang w:val="en-UG" w:eastAsia="en-UG"/>
+        </w:rPr>
+        <w:t xml:space="preserve"> This means deliberately maintaining the values and working style that made your early team successful even as new people join. </w:t>
+      </w:r>
+    </w:p>
+    <w:p>
+      <w:pPr>
+        <w:pStyle w:val="ListParagraph"/>
+        <w:numPr>
+          <w:ilvl w:val="0"/>
+          <w:numId w:val="14"/>
+        </w:numPr>
+      </w:pPr>
+      <w:r>
+        <w:rPr>
+          <w:rFonts w:eastAsia="Times New Roman"/>
+          <w:b/>
+          <w:bCs/>
+          <w:lang w:val="en-UG" w:eastAsia="en-UG"/>
+        </w:rPr>
+        <w:t>Managing increased operational complexity:</w:t>
+      </w:r>
+      <w:r>
+        <w:rPr>
+          <w:rFonts w:eastAsia="Times New Roman"/>
+          <w:lang w:val="en-UG" w:eastAsia="en-UG"/>
+        </w:rPr>
+        <w:t xml:space="preserve"> This is scaling systems that were designed for small operations to handle growing volume efficiently. </w:t>
+      </w:r>
+    </w:p>
+    <w:p>
+      <w:pPr>
+        <w:pStyle w:val="ListParagraph"/>
+        <w:numPr>
+          <w:ilvl w:val="0"/>
+          <w:numId w:val="14"/>
+        </w:numPr>
+      </w:pPr>
+      <w:r>
+        <w:rPr>
+          <w:rFonts w:eastAsia="Times New Roman"/>
+          <w:b/>
+          <w:bCs/>
+          <w:lang w:val="en-UG" w:eastAsia="en-UG"/>
+        </w:rPr>
+        <w:lastRenderedPageBreak/>
+        <w:t>Securing additional funding for expansion:</w:t>
+      </w:r>
+      <w:r>
+        <w:rPr>
+          <w:rFonts w:eastAsia="Times New Roman"/>
+          <w:lang w:val="en-UG" w:eastAsia="en-UG"/>
+        </w:rPr>
+        <w:t xml:space="preserve"> This involves raising capital to fuel growth that typically consumes cash faster than revenue can provide it. </w:t>
+      </w:r>
+    </w:p>
+    <w:p>
+      <w:pPr>
+        <w:pStyle w:val="ListParagraph"/>
+        <w:numPr>
+          <w:ilvl w:val="0"/>
+          <w:numId w:val="14"/>
+        </w:numPr>
+      </w:pPr>
+      <w:bookmarkStart w:id="8" w:name="_GoBack"/>
       <w:bookmarkEnd w:id="8"/>
       <w:r>
         <w:rPr>
-          <w:lang w:val="en-GB"/>
+          <w:rFonts w:eastAsia="Times New Roman"/>
+          <w:b/>
+          <w:bCs/>
+          <w:lang w:val="en-UG" w:eastAsia="en-UG"/>
+        </w:rPr>
+        <w:t>Dealing with increased competition:</w:t>
+      </w:r>
+      <w:r>
+        <w:rPr>
+          <w:rFonts w:eastAsia="Times New Roman"/>
+          <w:lang w:val="en-UG" w:eastAsia="en-UG"/>
+        </w:rPr>
+        <w:t xml:space="preserve"> This means responding effectively as your success attracts attention from established players and new entrants who copy your approaches.</w:t>
+      </w:r>
+    </w:p>
+    <w:p>
+      <w:pPr>
+        <w:rPr>
+          <w:b/>
+        </w:rPr>
+      </w:pPr>
+      <w:r>
+        <w:rPr>
+          <w:b/>
         </w:rPr>
         <w:br w:type="page"/>
       </w:r>
@@ -1769,56 +2663,32 @@
     <w:p>
       <w:pPr>
         <w:pStyle w:val="Heading1"/>
-        <w:rPr>
-          <w:lang w:val="en-GB"/>
-        </w:rPr>
       </w:pPr>
       <w:bookmarkStart w:id="9" w:name="_Toc213342905"/>
       <w:r>
-        <w:rPr>
-          <w:lang w:val="en-GB"/>
-        </w:rPr>
         <w:lastRenderedPageBreak/>
         <w:t>Policy and Legal Issues</w:t>
       </w:r>
       <w:bookmarkEnd w:id="9"/>
       <w:r>
-        <w:rPr>
-          <w:lang w:val="en-GB"/>
-        </w:rPr>
         <w:br w:type="page"/>
       </w:r>
     </w:p>
     <w:p>
       <w:pPr>
         <w:pStyle w:val="Heading1"/>
-        <w:rPr>
-          <w:lang w:val="en-GB"/>
-        </w:rPr>
       </w:pPr>
       <w:bookmarkStart w:id="10" w:name="_Toc213342906"/>
       <w:r>
-        <w:rPr>
-          <w:lang w:val="en-GB"/>
-        </w:rPr>
         <w:lastRenderedPageBreak/>
         <w:t>Product Development and Technology Commercialization</w:t>
       </w:r>
       <w:bookmarkEnd w:id="10"/>
       <w:r>
-        <w:rPr>
-          <w:lang w:val="en-GB"/>
-        </w:rPr>
         <w:br w:type="page"/>
       </w:r>
     </w:p>
-    <w:p>
-      <w:pPr>
-        <w:rPr>
-          <w:lang w:val="en-GB"/>
-        </w:rPr>
-      </w:pPr>
-    </w:p>
+    <w:p/>
     <w:sectPr>
       <w:footerReference w:type="default" r:id="rId10"/>
       <w:pgSz w:w="11906" w:h="16838"/>
@@ -1835,9 +2705,6 @@
 <w:endnotes xmlns:wpc="http://schemas.microsoft.com/office/word/2010/wordprocessingCanvas" xmlns:cx="http://schemas.microsoft.com/office/drawing/2014/chartex" xmlns:cx1="http://schemas.microsoft.com/office/drawing/2015/9/8/chartex" xmlns:cx2="http://schemas.microsoft.com/office/drawing/2015/10/21/chartex" xmlns:cx3="http://schemas.microsoft.com/office/drawing/2016/5/9/chartex" xmlns:cx4="http://schemas.microsoft.com/office/drawing/2016/5/10/chartex" xmlns:cx5="http://schemas.microsoft.com/office/drawing/2016/5/11/chartex" xmlns:cx6="http://schemas.microsoft.com/office/drawing/2016/5/12/chartex" xmlns:cx7="http://schemas.microsoft.com/office/drawing/2016/5/13/chartex" xmlns:cx8="http://schemas.microsoft.com/office/drawing/2016/5/14/chartex" xmlns:mc="http://schemas.openxmlformats.org/markup-compatibility/2006" xmlns:aink="http://schemas.microsoft.com/office/drawing/2016/ink" xmlns:am3d="http://schemas.microsoft.com/office/drawing/2017/model3d" xmlns:o="urn:schemas-microsoft-com:office:office" xmlns:r="http://schemas.openxmlformats.org/officeDocument/2006/relationships" xmlns:m="http://schemas.openxmlformats.org/officeDocument/2006/math" xmlns:v="urn:schemas-microsoft-com:vml" xmlns:wp14="http://schemas.microsoft.com/office/word/2010/wordprocessingDrawing" xmlns:wp="http://schemas.openxmlformats.org/drawingml/2006/wordprocessingDrawing" xmlns:w10="urn:schemas-microsoft-com:office:word" xmlns:w="http://schemas.openxmlformats.org/wordprocessingml/2006/main" xmlns:w14="http://schemas.microsoft.com/office/word/2010/wordml" xmlns:w15="http://schemas.microsoft.com/office/word/2012/wordml" xmlns:w16cid="http://schemas.microsoft.com/office/word/2016/wordml/cid" xmlns:w16se="http://schemas.microsoft.com/office/word/2015/wordml/symex" xmlns:wpg="http://schemas.microsoft.com/office/word/2010/wordprocessingGroup" xmlns:wpi="http://schemas.microsoft.com/office/word/2010/wordprocessingInk" xmlns:wne="http://schemas.microsoft.com/office/word/2006/wordml" xmlns:wps="http://schemas.microsoft.com/office/word/2010/wordprocessingShape" mc:Ignorable="w14 w15 w16se w16cid wp14">
   <w:endnote w:type="separator" w:id="-1">
     <w:p>
-      <w:pPr>
-        <w:spacing w:after="0" w:line="240" w:lineRule="auto"/>
-      </w:pPr>
       <w:r>
         <w:separator/>
       </w:r>
@@ -1845,9 +2712,6 @@
   </w:endnote>
   <w:endnote w:type="continuationSeparator" w:id="0">
     <w:p>
-      <w:pPr>
-        <w:spacing w:after="0" w:line="240" w:lineRule="auto"/>
-      </w:pPr>
       <w:r>
         <w:continuationSeparator/>
       </w:r>
@@ -1875,7 +2739,6 @@
       <w:p>
         <w:pPr>
           <w:pStyle w:val="Footer"/>
-          <w:jc w:val="center"/>
         </w:pPr>
         <w:r>
           <w:fldChar w:fldCharType="begin"/>
@@ -1928,7 +2791,6 @@
       <w:p>
         <w:pPr>
           <w:pStyle w:val="Footer"/>
-          <w:jc w:val="center"/>
         </w:pPr>
         <w:r>
           <w:fldChar w:fldCharType="begin"/>
@@ -1966,9 +2828,6 @@
 <w:footnotes xmlns:wpc="http://schemas.microsoft.com/office/word/2010/wordprocessingCanvas" xmlns:cx="http://schemas.microsoft.com/office/drawing/2014/chartex" xmlns:cx1="http://schemas.microsoft.com/office/drawing/2015/9/8/chartex" xmlns:cx2="http://schemas.microsoft.com/office/drawing/2015/10/21/chartex" xmlns:cx3="http://schemas.microsoft.com/office/drawing/2016/5/9/chartex" xmlns:cx4="http://schemas.microsoft.com/office/drawing/2016/5/10/chartex" xmlns:cx5="http://schemas.microsoft.com/office/drawing/2016/5/11/chartex" xmlns:cx6="http://schemas.microsoft.com/office/drawing/2016/5/12/chartex" xmlns:cx7="http://schemas.microsoft.com/office/drawing/2016/5/13/chartex" xmlns:cx8="http://schemas.microsoft.com/office/drawing/2016/5/14/chartex" xmlns:mc="http://schemas.openxmlformats.org/markup-compatibility/2006" xmlns:aink="http://schemas.microsoft.com/office/drawing/2016/ink" xmlns:am3d="http://schemas.microsoft.com/office/drawing/2017/model3d" xmlns:o="urn:schemas-microsoft-com:office:office" xmlns:r="http://schemas.openxmlformats.org/officeDocument/2006/relationships" xmlns:m="http://schemas.openxmlformats.org/officeDocument/2006/math" xmlns:v="urn:schemas-microsoft-com:vml" xmlns:wp14="http://schemas.microsoft.com/office/word/2010/wordprocessingDrawing" xmlns:wp="http://schemas.openxmlformats.org/drawingml/2006/wordprocessingDrawing" xmlns:w10="urn:schemas-microsoft-com:office:word" xmlns:w="http://schemas.openxmlformats.org/wordprocessingml/2006/main" xmlns:w14="http://schemas.microsoft.com/office/word/2010/wordml" xmlns:w15="http://schemas.microsoft.com/office/word/2012/wordml" xmlns:w16cid="http://schemas.microsoft.com/office/word/2016/wordml/cid" xmlns:w16se="http://schemas.microsoft.com/office/word/2015/wordml/symex" xmlns:wpg="http://schemas.microsoft.com/office/word/2010/wordprocessingGroup" xmlns:wpi="http://schemas.microsoft.com/office/word/2010/wordprocessingInk" xmlns:wne="http://schemas.microsoft.com/office/word/2006/wordml" xmlns:wps="http://schemas.microsoft.com/office/word/2010/wordprocessingShape" mc:Ignorable="w14 w15 w16se w16cid wp14">
   <w:footnote w:type="separator" w:id="-1">
     <w:p>
-      <w:pPr>
-        <w:spacing w:after="0" w:line="240" w:lineRule="auto"/>
-      </w:pPr>
       <w:r>
         <w:separator/>
       </w:r>
@@ -1976,9 +2835,6 @@
   </w:footnote>
   <w:footnote w:type="continuationSeparator" w:id="0">
     <w:p>
-      <w:pPr>
-        <w:spacing w:after="0" w:line="240" w:lineRule="auto"/>
-      </w:pPr>
       <w:r>
         <w:continuationSeparator/>
       </w:r>
@@ -1992,7 +2848,7 @@
   <w:abstractNum w:abstractNumId="0" w15:restartNumberingAfterBreak="0">
     <w:nsid w:val="13BF28F6"/>
     <w:multiLevelType w:val="multilevel"/>
-    <w:tmpl w:val="A03212D4"/>
+    <w:tmpl w:val="C4360558"/>
     <w:lvl w:ilvl="0">
       <w:start w:val="1"/>
       <w:numFmt w:val="decimal"/>
@@ -2111,8 +2967,1228 @@
       </w:rPr>
     </w:lvl>
   </w:abstractNum>
+  <w:abstractNum w:abstractNumId="1" w15:restartNumberingAfterBreak="0">
+    <w:nsid w:val="2B657373"/>
+    <w:multiLevelType w:val="multilevel"/>
+    <w:tmpl w:val="BF4ECB20"/>
+    <w:lvl w:ilvl="0">
+      <w:start w:val="1"/>
+      <w:numFmt w:val="bullet"/>
+      <w:lvlText w:val=""/>
+      <w:lvlJc w:val="left"/>
+      <w:pPr>
+        <w:tabs>
+          <w:tab w:val="num" w:pos="720"/>
+        </w:tabs>
+        <w:ind w:left="720" w:hanging="360"/>
+      </w:pPr>
+      <w:rPr>
+        <w:rFonts w:ascii="Symbol" w:hAnsi="Symbol" w:hint="default"/>
+        <w:sz w:val="20"/>
+      </w:rPr>
+    </w:lvl>
+    <w:lvl w:ilvl="1" w:tentative="1">
+      <w:start w:val="1"/>
+      <w:numFmt w:val="bullet"/>
+      <w:lvlText w:val="o"/>
+      <w:lvlJc w:val="left"/>
+      <w:pPr>
+        <w:tabs>
+          <w:tab w:val="num" w:pos="1440"/>
+        </w:tabs>
+        <w:ind w:left="1440" w:hanging="360"/>
+      </w:pPr>
+      <w:rPr>
+        <w:rFonts w:ascii="Courier New" w:hAnsi="Courier New" w:hint="default"/>
+        <w:sz w:val="20"/>
+      </w:rPr>
+    </w:lvl>
+    <w:lvl w:ilvl="2" w:tentative="1">
+      <w:start w:val="1"/>
+      <w:numFmt w:val="bullet"/>
+      <w:lvlText w:val=""/>
+      <w:lvlJc w:val="left"/>
+      <w:pPr>
+        <w:tabs>
+          <w:tab w:val="num" w:pos="2160"/>
+        </w:tabs>
+        <w:ind w:left="2160" w:hanging="360"/>
+      </w:pPr>
+      <w:rPr>
+        <w:rFonts w:ascii="Wingdings" w:hAnsi="Wingdings" w:hint="default"/>
+        <w:sz w:val="20"/>
+      </w:rPr>
+    </w:lvl>
+    <w:lvl w:ilvl="3" w:tentative="1">
+      <w:start w:val="1"/>
+      <w:numFmt w:val="bullet"/>
+      <w:lvlText w:val=""/>
+      <w:lvlJc w:val="left"/>
+      <w:pPr>
+        <w:tabs>
+          <w:tab w:val="num" w:pos="2880"/>
+        </w:tabs>
+        <w:ind w:left="2880" w:hanging="360"/>
+      </w:pPr>
+      <w:rPr>
+        <w:rFonts w:ascii="Wingdings" w:hAnsi="Wingdings" w:hint="default"/>
+        <w:sz w:val="20"/>
+      </w:rPr>
+    </w:lvl>
+    <w:lvl w:ilvl="4" w:tentative="1">
+      <w:start w:val="1"/>
+      <w:numFmt w:val="bullet"/>
+      <w:lvlText w:val=""/>
+      <w:lvlJc w:val="left"/>
+      <w:pPr>
+        <w:tabs>
+          <w:tab w:val="num" w:pos="3600"/>
+        </w:tabs>
+        <w:ind w:left="3600" w:hanging="360"/>
+      </w:pPr>
+      <w:rPr>
+        <w:rFonts w:ascii="Wingdings" w:hAnsi="Wingdings" w:hint="default"/>
+        <w:sz w:val="20"/>
+      </w:rPr>
+    </w:lvl>
+    <w:lvl w:ilvl="5" w:tentative="1">
+      <w:start w:val="1"/>
+      <w:numFmt w:val="bullet"/>
+      <w:lvlText w:val=""/>
+      <w:lvlJc w:val="left"/>
+      <w:pPr>
+        <w:tabs>
+          <w:tab w:val="num" w:pos="4320"/>
+        </w:tabs>
+        <w:ind w:left="4320" w:hanging="360"/>
+      </w:pPr>
+      <w:rPr>
+        <w:rFonts w:ascii="Wingdings" w:hAnsi="Wingdings" w:hint="default"/>
+        <w:sz w:val="20"/>
+      </w:rPr>
+    </w:lvl>
+    <w:lvl w:ilvl="6" w:tentative="1">
+      <w:start w:val="1"/>
+      <w:numFmt w:val="bullet"/>
+      <w:lvlText w:val=""/>
+      <w:lvlJc w:val="left"/>
+      <w:pPr>
+        <w:tabs>
+          <w:tab w:val="num" w:pos="5040"/>
+        </w:tabs>
+        <w:ind w:left="5040" w:hanging="360"/>
+      </w:pPr>
+      <w:rPr>
+        <w:rFonts w:ascii="Wingdings" w:hAnsi="Wingdings" w:hint="default"/>
+        <w:sz w:val="20"/>
+      </w:rPr>
+    </w:lvl>
+    <w:lvl w:ilvl="7" w:tentative="1">
+      <w:start w:val="1"/>
+      <w:numFmt w:val="bullet"/>
+      <w:lvlText w:val=""/>
+      <w:lvlJc w:val="left"/>
+      <w:pPr>
+        <w:tabs>
+          <w:tab w:val="num" w:pos="5760"/>
+        </w:tabs>
+        <w:ind w:left="5760" w:hanging="360"/>
+      </w:pPr>
+      <w:rPr>
+        <w:rFonts w:ascii="Wingdings" w:hAnsi="Wingdings" w:hint="default"/>
+        <w:sz w:val="20"/>
+      </w:rPr>
+    </w:lvl>
+    <w:lvl w:ilvl="8" w:tentative="1">
+      <w:start w:val="1"/>
+      <w:numFmt w:val="bullet"/>
+      <w:lvlText w:val=""/>
+      <w:lvlJc w:val="left"/>
+      <w:pPr>
+        <w:tabs>
+          <w:tab w:val="num" w:pos="6480"/>
+        </w:tabs>
+        <w:ind w:left="6480" w:hanging="360"/>
+      </w:pPr>
+      <w:rPr>
+        <w:rFonts w:ascii="Wingdings" w:hAnsi="Wingdings" w:hint="default"/>
+        <w:sz w:val="20"/>
+      </w:rPr>
+    </w:lvl>
+  </w:abstractNum>
+  <w:abstractNum w:abstractNumId="2" w15:restartNumberingAfterBreak="0">
+    <w:nsid w:val="2C062592"/>
+    <w:multiLevelType w:val="hybridMultilevel"/>
+    <w:tmpl w:val="29282B7A"/>
+    <w:lvl w:ilvl="0" w:tplc="2000001B">
+      <w:start w:val="1"/>
+      <w:numFmt w:val="lowerRoman"/>
+      <w:lvlText w:val="%1."/>
+      <w:lvlJc w:val="right"/>
+      <w:pPr>
+        <w:ind w:left="720" w:hanging="360"/>
+      </w:pPr>
+    </w:lvl>
+    <w:lvl w:ilvl="1" w:tplc="20000019" w:tentative="1">
+      <w:start w:val="1"/>
+      <w:numFmt w:val="lowerLetter"/>
+      <w:lvlText w:val="%2."/>
+      <w:lvlJc w:val="left"/>
+      <w:pPr>
+        <w:ind w:left="1440" w:hanging="360"/>
+      </w:pPr>
+    </w:lvl>
+    <w:lvl w:ilvl="2" w:tplc="2000001B" w:tentative="1">
+      <w:start w:val="1"/>
+      <w:numFmt w:val="lowerRoman"/>
+      <w:lvlText w:val="%3."/>
+      <w:lvlJc w:val="right"/>
+      <w:pPr>
+        <w:ind w:left="2160" w:hanging="180"/>
+      </w:pPr>
+    </w:lvl>
+    <w:lvl w:ilvl="3" w:tplc="2000000F" w:tentative="1">
+      <w:start w:val="1"/>
+      <w:numFmt w:val="decimal"/>
+      <w:lvlText w:val="%4."/>
+      <w:lvlJc w:val="left"/>
+      <w:pPr>
+        <w:ind w:left="2880" w:hanging="360"/>
+      </w:pPr>
+    </w:lvl>
+    <w:lvl w:ilvl="4" w:tplc="20000019" w:tentative="1">
+      <w:start w:val="1"/>
+      <w:numFmt w:val="lowerLetter"/>
+      <w:lvlText w:val="%5."/>
+      <w:lvlJc w:val="left"/>
+      <w:pPr>
+        <w:ind w:left="3600" w:hanging="360"/>
+      </w:pPr>
+    </w:lvl>
+    <w:lvl w:ilvl="5" w:tplc="2000001B" w:tentative="1">
+      <w:start w:val="1"/>
+      <w:numFmt w:val="lowerRoman"/>
+      <w:lvlText w:val="%6."/>
+      <w:lvlJc w:val="right"/>
+      <w:pPr>
+        <w:ind w:left="4320" w:hanging="180"/>
+      </w:pPr>
+    </w:lvl>
+    <w:lvl w:ilvl="6" w:tplc="2000000F" w:tentative="1">
+      <w:start w:val="1"/>
+      <w:numFmt w:val="decimal"/>
+      <w:lvlText w:val="%7."/>
+      <w:lvlJc w:val="left"/>
+      <w:pPr>
+        <w:ind w:left="5040" w:hanging="360"/>
+      </w:pPr>
+    </w:lvl>
+    <w:lvl w:ilvl="7" w:tplc="20000019" w:tentative="1">
+      <w:start w:val="1"/>
+      <w:numFmt w:val="lowerLetter"/>
+      <w:lvlText w:val="%8."/>
+      <w:lvlJc w:val="left"/>
+      <w:pPr>
+        <w:ind w:left="5760" w:hanging="360"/>
+      </w:pPr>
+    </w:lvl>
+    <w:lvl w:ilvl="8" w:tplc="2000001B" w:tentative="1">
+      <w:start w:val="1"/>
+      <w:numFmt w:val="lowerRoman"/>
+      <w:lvlText w:val="%9."/>
+      <w:lvlJc w:val="right"/>
+      <w:pPr>
+        <w:ind w:left="6480" w:hanging="180"/>
+      </w:pPr>
+    </w:lvl>
+  </w:abstractNum>
+  <w:abstractNum w:abstractNumId="3" w15:restartNumberingAfterBreak="0">
+    <w:nsid w:val="45587580"/>
+    <w:multiLevelType w:val="hybridMultilevel"/>
+    <w:tmpl w:val="23B08F3A"/>
+    <w:lvl w:ilvl="0" w:tplc="2000001B">
+      <w:start w:val="1"/>
+      <w:numFmt w:val="lowerRoman"/>
+      <w:lvlText w:val="%1."/>
+      <w:lvlJc w:val="right"/>
+      <w:pPr>
+        <w:ind w:left="720" w:hanging="360"/>
+      </w:pPr>
+    </w:lvl>
+    <w:lvl w:ilvl="1" w:tplc="20000019" w:tentative="1">
+      <w:start w:val="1"/>
+      <w:numFmt w:val="lowerLetter"/>
+      <w:lvlText w:val="%2."/>
+      <w:lvlJc w:val="left"/>
+      <w:pPr>
+        <w:ind w:left="1440" w:hanging="360"/>
+      </w:pPr>
+    </w:lvl>
+    <w:lvl w:ilvl="2" w:tplc="2000001B" w:tentative="1">
+      <w:start w:val="1"/>
+      <w:numFmt w:val="lowerRoman"/>
+      <w:lvlText w:val="%3."/>
+      <w:lvlJc w:val="right"/>
+      <w:pPr>
+        <w:ind w:left="2160" w:hanging="180"/>
+      </w:pPr>
+    </w:lvl>
+    <w:lvl w:ilvl="3" w:tplc="2000000F" w:tentative="1">
+      <w:start w:val="1"/>
+      <w:numFmt w:val="decimal"/>
+      <w:lvlText w:val="%4."/>
+      <w:lvlJc w:val="left"/>
+      <w:pPr>
+        <w:ind w:left="2880" w:hanging="360"/>
+      </w:pPr>
+    </w:lvl>
+    <w:lvl w:ilvl="4" w:tplc="20000019" w:tentative="1">
+      <w:start w:val="1"/>
+      <w:numFmt w:val="lowerLetter"/>
+      <w:lvlText w:val="%5."/>
+      <w:lvlJc w:val="left"/>
+      <w:pPr>
+        <w:ind w:left="3600" w:hanging="360"/>
+      </w:pPr>
+    </w:lvl>
+    <w:lvl w:ilvl="5" w:tplc="2000001B" w:tentative="1">
+      <w:start w:val="1"/>
+      <w:numFmt w:val="lowerRoman"/>
+      <w:lvlText w:val="%6."/>
+      <w:lvlJc w:val="right"/>
+      <w:pPr>
+        <w:ind w:left="4320" w:hanging="180"/>
+      </w:pPr>
+    </w:lvl>
+    <w:lvl w:ilvl="6" w:tplc="2000000F" w:tentative="1">
+      <w:start w:val="1"/>
+      <w:numFmt w:val="decimal"/>
+      <w:lvlText w:val="%7."/>
+      <w:lvlJc w:val="left"/>
+      <w:pPr>
+        <w:ind w:left="5040" w:hanging="360"/>
+      </w:pPr>
+    </w:lvl>
+    <w:lvl w:ilvl="7" w:tplc="20000019" w:tentative="1">
+      <w:start w:val="1"/>
+      <w:numFmt w:val="lowerLetter"/>
+      <w:lvlText w:val="%8."/>
+      <w:lvlJc w:val="left"/>
+      <w:pPr>
+        <w:ind w:left="5760" w:hanging="360"/>
+      </w:pPr>
+    </w:lvl>
+    <w:lvl w:ilvl="8" w:tplc="2000001B" w:tentative="1">
+      <w:start w:val="1"/>
+      <w:numFmt w:val="lowerRoman"/>
+      <w:lvlText w:val="%9."/>
+      <w:lvlJc w:val="right"/>
+      <w:pPr>
+        <w:ind w:left="6480" w:hanging="180"/>
+      </w:pPr>
+    </w:lvl>
+  </w:abstractNum>
+  <w:abstractNum w:abstractNumId="4" w15:restartNumberingAfterBreak="0">
+    <w:nsid w:val="505A4CBC"/>
+    <w:multiLevelType w:val="hybridMultilevel"/>
+    <w:tmpl w:val="2C1691D6"/>
+    <w:lvl w:ilvl="0" w:tplc="2000001B">
+      <w:start w:val="1"/>
+      <w:numFmt w:val="lowerRoman"/>
+      <w:lvlText w:val="%1."/>
+      <w:lvlJc w:val="right"/>
+      <w:pPr>
+        <w:ind w:left="720" w:hanging="360"/>
+      </w:pPr>
+    </w:lvl>
+    <w:lvl w:ilvl="1" w:tplc="20000019" w:tentative="1">
+      <w:start w:val="1"/>
+      <w:numFmt w:val="lowerLetter"/>
+      <w:lvlText w:val="%2."/>
+      <w:lvlJc w:val="left"/>
+      <w:pPr>
+        <w:ind w:left="1440" w:hanging="360"/>
+      </w:pPr>
+    </w:lvl>
+    <w:lvl w:ilvl="2" w:tplc="2000001B" w:tentative="1">
+      <w:start w:val="1"/>
+      <w:numFmt w:val="lowerRoman"/>
+      <w:lvlText w:val="%3."/>
+      <w:lvlJc w:val="right"/>
+      <w:pPr>
+        <w:ind w:left="2160" w:hanging="180"/>
+      </w:pPr>
+    </w:lvl>
+    <w:lvl w:ilvl="3" w:tplc="2000000F" w:tentative="1">
+      <w:start w:val="1"/>
+      <w:numFmt w:val="decimal"/>
+      <w:lvlText w:val="%4."/>
+      <w:lvlJc w:val="left"/>
+      <w:pPr>
+        <w:ind w:left="2880" w:hanging="360"/>
+      </w:pPr>
+    </w:lvl>
+    <w:lvl w:ilvl="4" w:tplc="20000019" w:tentative="1">
+      <w:start w:val="1"/>
+      <w:numFmt w:val="lowerLetter"/>
+      <w:lvlText w:val="%5."/>
+      <w:lvlJc w:val="left"/>
+      <w:pPr>
+        <w:ind w:left="3600" w:hanging="360"/>
+      </w:pPr>
+    </w:lvl>
+    <w:lvl w:ilvl="5" w:tplc="2000001B" w:tentative="1">
+      <w:start w:val="1"/>
+      <w:numFmt w:val="lowerRoman"/>
+      <w:lvlText w:val="%6."/>
+      <w:lvlJc w:val="right"/>
+      <w:pPr>
+        <w:ind w:left="4320" w:hanging="180"/>
+      </w:pPr>
+    </w:lvl>
+    <w:lvl w:ilvl="6" w:tplc="2000000F" w:tentative="1">
+      <w:start w:val="1"/>
+      <w:numFmt w:val="decimal"/>
+      <w:lvlText w:val="%7."/>
+      <w:lvlJc w:val="left"/>
+      <w:pPr>
+        <w:ind w:left="5040" w:hanging="360"/>
+      </w:pPr>
+    </w:lvl>
+    <w:lvl w:ilvl="7" w:tplc="20000019" w:tentative="1">
+      <w:start w:val="1"/>
+      <w:numFmt w:val="lowerLetter"/>
+      <w:lvlText w:val="%8."/>
+      <w:lvlJc w:val="left"/>
+      <w:pPr>
+        <w:ind w:left="5760" w:hanging="360"/>
+      </w:pPr>
+    </w:lvl>
+    <w:lvl w:ilvl="8" w:tplc="2000001B" w:tentative="1">
+      <w:start w:val="1"/>
+      <w:numFmt w:val="lowerRoman"/>
+      <w:lvlText w:val="%9."/>
+      <w:lvlJc w:val="right"/>
+      <w:pPr>
+        <w:ind w:left="6480" w:hanging="180"/>
+      </w:pPr>
+    </w:lvl>
+  </w:abstractNum>
+  <w:abstractNum w:abstractNumId="5" w15:restartNumberingAfterBreak="0">
+    <w:nsid w:val="50E0701D"/>
+    <w:multiLevelType w:val="hybridMultilevel"/>
+    <w:tmpl w:val="921A6378"/>
+    <w:lvl w:ilvl="0" w:tplc="2000001B">
+      <w:start w:val="1"/>
+      <w:numFmt w:val="lowerRoman"/>
+      <w:lvlText w:val="%1."/>
+      <w:lvlJc w:val="right"/>
+      <w:pPr>
+        <w:ind w:left="720" w:hanging="360"/>
+      </w:pPr>
+    </w:lvl>
+    <w:lvl w:ilvl="1" w:tplc="20000019" w:tentative="1">
+      <w:start w:val="1"/>
+      <w:numFmt w:val="lowerLetter"/>
+      <w:lvlText w:val="%2."/>
+      <w:lvlJc w:val="left"/>
+      <w:pPr>
+        <w:ind w:left="1440" w:hanging="360"/>
+      </w:pPr>
+    </w:lvl>
+    <w:lvl w:ilvl="2" w:tplc="2000001B" w:tentative="1">
+      <w:start w:val="1"/>
+      <w:numFmt w:val="lowerRoman"/>
+      <w:lvlText w:val="%3."/>
+      <w:lvlJc w:val="right"/>
+      <w:pPr>
+        <w:ind w:left="2160" w:hanging="180"/>
+      </w:pPr>
+    </w:lvl>
+    <w:lvl w:ilvl="3" w:tplc="2000000F" w:tentative="1">
+      <w:start w:val="1"/>
+      <w:numFmt w:val="decimal"/>
+      <w:lvlText w:val="%4."/>
+      <w:lvlJc w:val="left"/>
+      <w:pPr>
+        <w:ind w:left="2880" w:hanging="360"/>
+      </w:pPr>
+    </w:lvl>
+    <w:lvl w:ilvl="4" w:tplc="20000019" w:tentative="1">
+      <w:start w:val="1"/>
+      <w:numFmt w:val="lowerLetter"/>
+      <w:lvlText w:val="%5."/>
+      <w:lvlJc w:val="left"/>
+      <w:pPr>
+        <w:ind w:left="3600" w:hanging="360"/>
+      </w:pPr>
+    </w:lvl>
+    <w:lvl w:ilvl="5" w:tplc="2000001B" w:tentative="1">
+      <w:start w:val="1"/>
+      <w:numFmt w:val="lowerRoman"/>
+      <w:lvlText w:val="%6."/>
+      <w:lvlJc w:val="right"/>
+      <w:pPr>
+        <w:ind w:left="4320" w:hanging="180"/>
+      </w:pPr>
+    </w:lvl>
+    <w:lvl w:ilvl="6" w:tplc="2000000F" w:tentative="1">
+      <w:start w:val="1"/>
+      <w:numFmt w:val="decimal"/>
+      <w:lvlText w:val="%7."/>
+      <w:lvlJc w:val="left"/>
+      <w:pPr>
+        <w:ind w:left="5040" w:hanging="360"/>
+      </w:pPr>
+    </w:lvl>
+    <w:lvl w:ilvl="7" w:tplc="20000019" w:tentative="1">
+      <w:start w:val="1"/>
+      <w:numFmt w:val="lowerLetter"/>
+      <w:lvlText w:val="%8."/>
+      <w:lvlJc w:val="left"/>
+      <w:pPr>
+        <w:ind w:left="5760" w:hanging="360"/>
+      </w:pPr>
+    </w:lvl>
+    <w:lvl w:ilvl="8" w:tplc="2000001B" w:tentative="1">
+      <w:start w:val="1"/>
+      <w:numFmt w:val="lowerRoman"/>
+      <w:lvlText w:val="%9."/>
+      <w:lvlJc w:val="right"/>
+      <w:pPr>
+        <w:ind w:left="6480" w:hanging="180"/>
+      </w:pPr>
+    </w:lvl>
+  </w:abstractNum>
+  <w:abstractNum w:abstractNumId="6" w15:restartNumberingAfterBreak="0">
+    <w:nsid w:val="55D17E4F"/>
+    <w:multiLevelType w:val="hybridMultilevel"/>
+    <w:tmpl w:val="F4F63D60"/>
+    <w:lvl w:ilvl="0" w:tplc="2000001B">
+      <w:start w:val="1"/>
+      <w:numFmt w:val="lowerRoman"/>
+      <w:lvlText w:val="%1."/>
+      <w:lvlJc w:val="right"/>
+      <w:pPr>
+        <w:ind w:left="720" w:hanging="360"/>
+      </w:pPr>
+    </w:lvl>
+    <w:lvl w:ilvl="1" w:tplc="20000019" w:tentative="1">
+      <w:start w:val="1"/>
+      <w:numFmt w:val="lowerLetter"/>
+      <w:lvlText w:val="%2."/>
+      <w:lvlJc w:val="left"/>
+      <w:pPr>
+        <w:ind w:left="1440" w:hanging="360"/>
+      </w:pPr>
+    </w:lvl>
+    <w:lvl w:ilvl="2" w:tplc="2000001B" w:tentative="1">
+      <w:start w:val="1"/>
+      <w:numFmt w:val="lowerRoman"/>
+      <w:lvlText w:val="%3."/>
+      <w:lvlJc w:val="right"/>
+      <w:pPr>
+        <w:ind w:left="2160" w:hanging="180"/>
+      </w:pPr>
+    </w:lvl>
+    <w:lvl w:ilvl="3" w:tplc="2000000F" w:tentative="1">
+      <w:start w:val="1"/>
+      <w:numFmt w:val="decimal"/>
+      <w:lvlText w:val="%4."/>
+      <w:lvlJc w:val="left"/>
+      <w:pPr>
+        <w:ind w:left="2880" w:hanging="360"/>
+      </w:pPr>
+    </w:lvl>
+    <w:lvl w:ilvl="4" w:tplc="20000019" w:tentative="1">
+      <w:start w:val="1"/>
+      <w:numFmt w:val="lowerLetter"/>
+      <w:lvlText w:val="%5."/>
+      <w:lvlJc w:val="left"/>
+      <w:pPr>
+        <w:ind w:left="3600" w:hanging="360"/>
+      </w:pPr>
+    </w:lvl>
+    <w:lvl w:ilvl="5" w:tplc="2000001B" w:tentative="1">
+      <w:start w:val="1"/>
+      <w:numFmt w:val="lowerRoman"/>
+      <w:lvlText w:val="%6."/>
+      <w:lvlJc w:val="right"/>
+      <w:pPr>
+        <w:ind w:left="4320" w:hanging="180"/>
+      </w:pPr>
+    </w:lvl>
+    <w:lvl w:ilvl="6" w:tplc="2000000F" w:tentative="1">
+      <w:start w:val="1"/>
+      <w:numFmt w:val="decimal"/>
+      <w:lvlText w:val="%7."/>
+      <w:lvlJc w:val="left"/>
+      <w:pPr>
+        <w:ind w:left="5040" w:hanging="360"/>
+      </w:pPr>
+    </w:lvl>
+    <w:lvl w:ilvl="7" w:tplc="20000019" w:tentative="1">
+      <w:start w:val="1"/>
+      <w:numFmt w:val="lowerLetter"/>
+      <w:lvlText w:val="%8."/>
+      <w:lvlJc w:val="left"/>
+      <w:pPr>
+        <w:ind w:left="5760" w:hanging="360"/>
+      </w:pPr>
+    </w:lvl>
+    <w:lvl w:ilvl="8" w:tplc="2000001B" w:tentative="1">
+      <w:start w:val="1"/>
+      <w:numFmt w:val="lowerRoman"/>
+      <w:lvlText w:val="%9."/>
+      <w:lvlJc w:val="right"/>
+      <w:pPr>
+        <w:ind w:left="6480" w:hanging="180"/>
+      </w:pPr>
+    </w:lvl>
+  </w:abstractNum>
+  <w:abstractNum w:abstractNumId="7" w15:restartNumberingAfterBreak="0">
+    <w:nsid w:val="576B7669"/>
+    <w:multiLevelType w:val="hybridMultilevel"/>
+    <w:tmpl w:val="C8A049BA"/>
+    <w:lvl w:ilvl="0" w:tplc="2000001B">
+      <w:start w:val="1"/>
+      <w:numFmt w:val="lowerRoman"/>
+      <w:lvlText w:val="%1."/>
+      <w:lvlJc w:val="right"/>
+      <w:pPr>
+        <w:ind w:left="720" w:hanging="360"/>
+      </w:pPr>
+    </w:lvl>
+    <w:lvl w:ilvl="1" w:tplc="20000019" w:tentative="1">
+      <w:start w:val="1"/>
+      <w:numFmt w:val="lowerLetter"/>
+      <w:lvlText w:val="%2."/>
+      <w:lvlJc w:val="left"/>
+      <w:pPr>
+        <w:ind w:left="1440" w:hanging="360"/>
+      </w:pPr>
+    </w:lvl>
+    <w:lvl w:ilvl="2" w:tplc="2000001B" w:tentative="1">
+      <w:start w:val="1"/>
+      <w:numFmt w:val="lowerRoman"/>
+      <w:lvlText w:val="%3."/>
+      <w:lvlJc w:val="right"/>
+      <w:pPr>
+        <w:ind w:left="2160" w:hanging="180"/>
+      </w:pPr>
+    </w:lvl>
+    <w:lvl w:ilvl="3" w:tplc="2000000F" w:tentative="1">
+      <w:start w:val="1"/>
+      <w:numFmt w:val="decimal"/>
+      <w:lvlText w:val="%4."/>
+      <w:lvlJc w:val="left"/>
+      <w:pPr>
+        <w:ind w:left="2880" w:hanging="360"/>
+      </w:pPr>
+    </w:lvl>
+    <w:lvl w:ilvl="4" w:tplc="20000019" w:tentative="1">
+      <w:start w:val="1"/>
+      <w:numFmt w:val="lowerLetter"/>
+      <w:lvlText w:val="%5."/>
+      <w:lvlJc w:val="left"/>
+      <w:pPr>
+        <w:ind w:left="3600" w:hanging="360"/>
+      </w:pPr>
+    </w:lvl>
+    <w:lvl w:ilvl="5" w:tplc="2000001B" w:tentative="1">
+      <w:start w:val="1"/>
+      <w:numFmt w:val="lowerRoman"/>
+      <w:lvlText w:val="%6."/>
+      <w:lvlJc w:val="right"/>
+      <w:pPr>
+        <w:ind w:left="4320" w:hanging="180"/>
+      </w:pPr>
+    </w:lvl>
+    <w:lvl w:ilvl="6" w:tplc="2000000F" w:tentative="1">
+      <w:start w:val="1"/>
+      <w:numFmt w:val="decimal"/>
+      <w:lvlText w:val="%7."/>
+      <w:lvlJc w:val="left"/>
+      <w:pPr>
+        <w:ind w:left="5040" w:hanging="360"/>
+      </w:pPr>
+    </w:lvl>
+    <w:lvl w:ilvl="7" w:tplc="20000019" w:tentative="1">
+      <w:start w:val="1"/>
+      <w:numFmt w:val="lowerLetter"/>
+      <w:lvlText w:val="%8."/>
+      <w:lvlJc w:val="left"/>
+      <w:pPr>
+        <w:ind w:left="5760" w:hanging="360"/>
+      </w:pPr>
+    </w:lvl>
+    <w:lvl w:ilvl="8" w:tplc="2000001B" w:tentative="1">
+      <w:start w:val="1"/>
+      <w:numFmt w:val="lowerRoman"/>
+      <w:lvlText w:val="%9."/>
+      <w:lvlJc w:val="right"/>
+      <w:pPr>
+        <w:ind w:left="6480" w:hanging="180"/>
+      </w:pPr>
+    </w:lvl>
+  </w:abstractNum>
+  <w:abstractNum w:abstractNumId="8" w15:restartNumberingAfterBreak="0">
+    <w:nsid w:val="595E2A82"/>
+    <w:multiLevelType w:val="hybridMultilevel"/>
+    <w:tmpl w:val="D9E000BA"/>
+    <w:lvl w:ilvl="0" w:tplc="2000001B">
+      <w:start w:val="1"/>
+      <w:numFmt w:val="lowerRoman"/>
+      <w:lvlText w:val="%1."/>
+      <w:lvlJc w:val="right"/>
+      <w:pPr>
+        <w:ind w:left="720" w:hanging="360"/>
+      </w:pPr>
+    </w:lvl>
+    <w:lvl w:ilvl="1" w:tplc="20000019" w:tentative="1">
+      <w:start w:val="1"/>
+      <w:numFmt w:val="lowerLetter"/>
+      <w:lvlText w:val="%2."/>
+      <w:lvlJc w:val="left"/>
+      <w:pPr>
+        <w:ind w:left="1440" w:hanging="360"/>
+      </w:pPr>
+    </w:lvl>
+    <w:lvl w:ilvl="2" w:tplc="2000001B" w:tentative="1">
+      <w:start w:val="1"/>
+      <w:numFmt w:val="lowerRoman"/>
+      <w:lvlText w:val="%3."/>
+      <w:lvlJc w:val="right"/>
+      <w:pPr>
+        <w:ind w:left="2160" w:hanging="180"/>
+      </w:pPr>
+    </w:lvl>
+    <w:lvl w:ilvl="3" w:tplc="2000000F" w:tentative="1">
+      <w:start w:val="1"/>
+      <w:numFmt w:val="decimal"/>
+      <w:lvlText w:val="%4."/>
+      <w:lvlJc w:val="left"/>
+      <w:pPr>
+        <w:ind w:left="2880" w:hanging="360"/>
+      </w:pPr>
+    </w:lvl>
+    <w:lvl w:ilvl="4" w:tplc="20000019" w:tentative="1">
+      <w:start w:val="1"/>
+      <w:numFmt w:val="lowerLetter"/>
+      <w:lvlText w:val="%5."/>
+      <w:lvlJc w:val="left"/>
+      <w:pPr>
+        <w:ind w:left="3600" w:hanging="360"/>
+      </w:pPr>
+    </w:lvl>
+    <w:lvl w:ilvl="5" w:tplc="2000001B" w:tentative="1">
+      <w:start w:val="1"/>
+      <w:numFmt w:val="lowerRoman"/>
+      <w:lvlText w:val="%6."/>
+      <w:lvlJc w:val="right"/>
+      <w:pPr>
+        <w:ind w:left="4320" w:hanging="180"/>
+      </w:pPr>
+    </w:lvl>
+    <w:lvl w:ilvl="6" w:tplc="2000000F" w:tentative="1">
+      <w:start w:val="1"/>
+      <w:numFmt w:val="decimal"/>
+      <w:lvlText w:val="%7."/>
+      <w:lvlJc w:val="left"/>
+      <w:pPr>
+        <w:ind w:left="5040" w:hanging="360"/>
+      </w:pPr>
+    </w:lvl>
+    <w:lvl w:ilvl="7" w:tplc="20000019" w:tentative="1">
+      <w:start w:val="1"/>
+      <w:numFmt w:val="lowerLetter"/>
+      <w:lvlText w:val="%8."/>
+      <w:lvlJc w:val="left"/>
+      <w:pPr>
+        <w:ind w:left="5760" w:hanging="360"/>
+      </w:pPr>
+    </w:lvl>
+    <w:lvl w:ilvl="8" w:tplc="2000001B" w:tentative="1">
+      <w:start w:val="1"/>
+      <w:numFmt w:val="lowerRoman"/>
+      <w:lvlText w:val="%9."/>
+      <w:lvlJc w:val="right"/>
+      <w:pPr>
+        <w:ind w:left="6480" w:hanging="180"/>
+      </w:pPr>
+    </w:lvl>
+  </w:abstractNum>
+  <w:abstractNum w:abstractNumId="9" w15:restartNumberingAfterBreak="0">
+    <w:nsid w:val="66B73D75"/>
+    <w:multiLevelType w:val="hybridMultilevel"/>
+    <w:tmpl w:val="C9B0E782"/>
+    <w:lvl w:ilvl="0" w:tplc="2000001B">
+      <w:start w:val="1"/>
+      <w:numFmt w:val="lowerRoman"/>
+      <w:lvlText w:val="%1."/>
+      <w:lvlJc w:val="right"/>
+      <w:pPr>
+        <w:ind w:left="720" w:hanging="360"/>
+      </w:pPr>
+    </w:lvl>
+    <w:lvl w:ilvl="1" w:tplc="20000019" w:tentative="1">
+      <w:start w:val="1"/>
+      <w:numFmt w:val="lowerLetter"/>
+      <w:lvlText w:val="%2."/>
+      <w:lvlJc w:val="left"/>
+      <w:pPr>
+        <w:ind w:left="1440" w:hanging="360"/>
+      </w:pPr>
+    </w:lvl>
+    <w:lvl w:ilvl="2" w:tplc="2000001B" w:tentative="1">
+      <w:start w:val="1"/>
+      <w:numFmt w:val="lowerRoman"/>
+      <w:lvlText w:val="%3."/>
+      <w:lvlJc w:val="right"/>
+      <w:pPr>
+        <w:ind w:left="2160" w:hanging="180"/>
+      </w:pPr>
+    </w:lvl>
+    <w:lvl w:ilvl="3" w:tplc="2000000F" w:tentative="1">
+      <w:start w:val="1"/>
+      <w:numFmt w:val="decimal"/>
+      <w:lvlText w:val="%4."/>
+      <w:lvlJc w:val="left"/>
+      <w:pPr>
+        <w:ind w:left="2880" w:hanging="360"/>
+      </w:pPr>
+    </w:lvl>
+    <w:lvl w:ilvl="4" w:tplc="20000019" w:tentative="1">
+      <w:start w:val="1"/>
+      <w:numFmt w:val="lowerLetter"/>
+      <w:lvlText w:val="%5."/>
+      <w:lvlJc w:val="left"/>
+      <w:pPr>
+        <w:ind w:left="3600" w:hanging="360"/>
+      </w:pPr>
+    </w:lvl>
+    <w:lvl w:ilvl="5" w:tplc="2000001B" w:tentative="1">
+      <w:start w:val="1"/>
+      <w:numFmt w:val="lowerRoman"/>
+      <w:lvlText w:val="%6."/>
+      <w:lvlJc w:val="right"/>
+      <w:pPr>
+        <w:ind w:left="4320" w:hanging="180"/>
+      </w:pPr>
+    </w:lvl>
+    <w:lvl w:ilvl="6" w:tplc="2000000F" w:tentative="1">
+      <w:start w:val="1"/>
+      <w:numFmt w:val="decimal"/>
+      <w:lvlText w:val="%7."/>
+      <w:lvlJc w:val="left"/>
+      <w:pPr>
+        <w:ind w:left="5040" w:hanging="360"/>
+      </w:pPr>
+    </w:lvl>
+    <w:lvl w:ilvl="7" w:tplc="20000019" w:tentative="1">
+      <w:start w:val="1"/>
+      <w:numFmt w:val="lowerLetter"/>
+      <w:lvlText w:val="%8."/>
+      <w:lvlJc w:val="left"/>
+      <w:pPr>
+        <w:ind w:left="5760" w:hanging="360"/>
+      </w:pPr>
+    </w:lvl>
+    <w:lvl w:ilvl="8" w:tplc="2000001B" w:tentative="1">
+      <w:start w:val="1"/>
+      <w:numFmt w:val="lowerRoman"/>
+      <w:lvlText w:val="%9."/>
+      <w:lvlJc w:val="right"/>
+      <w:pPr>
+        <w:ind w:left="6480" w:hanging="180"/>
+      </w:pPr>
+    </w:lvl>
+  </w:abstractNum>
+  <w:abstractNum w:abstractNumId="10" w15:restartNumberingAfterBreak="0">
+    <w:nsid w:val="76777622"/>
+    <w:multiLevelType w:val="hybridMultilevel"/>
+    <w:tmpl w:val="C8A049BA"/>
+    <w:lvl w:ilvl="0" w:tplc="2000001B">
+      <w:start w:val="1"/>
+      <w:numFmt w:val="lowerRoman"/>
+      <w:lvlText w:val="%1."/>
+      <w:lvlJc w:val="right"/>
+      <w:pPr>
+        <w:ind w:left="720" w:hanging="360"/>
+      </w:pPr>
+    </w:lvl>
+    <w:lvl w:ilvl="1" w:tplc="20000019" w:tentative="1">
+      <w:start w:val="1"/>
+      <w:numFmt w:val="lowerLetter"/>
+      <w:lvlText w:val="%2."/>
+      <w:lvlJc w:val="left"/>
+      <w:pPr>
+        <w:ind w:left="1440" w:hanging="360"/>
+      </w:pPr>
+    </w:lvl>
+    <w:lvl w:ilvl="2" w:tplc="2000001B" w:tentative="1">
+      <w:start w:val="1"/>
+      <w:numFmt w:val="lowerRoman"/>
+      <w:lvlText w:val="%3."/>
+      <w:lvlJc w:val="right"/>
+      <w:pPr>
+        <w:ind w:left="2160" w:hanging="180"/>
+      </w:pPr>
+    </w:lvl>
+    <w:lvl w:ilvl="3" w:tplc="2000000F" w:tentative="1">
+      <w:start w:val="1"/>
+      <w:numFmt w:val="decimal"/>
+      <w:lvlText w:val="%4."/>
+      <w:lvlJc w:val="left"/>
+      <w:pPr>
+        <w:ind w:left="2880" w:hanging="360"/>
+      </w:pPr>
+    </w:lvl>
+    <w:lvl w:ilvl="4" w:tplc="20000019" w:tentative="1">
+      <w:start w:val="1"/>
+      <w:numFmt w:val="lowerLetter"/>
+      <w:lvlText w:val="%5."/>
+      <w:lvlJc w:val="left"/>
+      <w:pPr>
+        <w:ind w:left="3600" w:hanging="360"/>
+      </w:pPr>
+    </w:lvl>
+    <w:lvl w:ilvl="5" w:tplc="2000001B" w:tentative="1">
+      <w:start w:val="1"/>
+      <w:numFmt w:val="lowerRoman"/>
+      <w:lvlText w:val="%6."/>
+      <w:lvlJc w:val="right"/>
+      <w:pPr>
+        <w:ind w:left="4320" w:hanging="180"/>
+      </w:pPr>
+    </w:lvl>
+    <w:lvl w:ilvl="6" w:tplc="2000000F" w:tentative="1">
+      <w:start w:val="1"/>
+      <w:numFmt w:val="decimal"/>
+      <w:lvlText w:val="%7."/>
+      <w:lvlJc w:val="left"/>
+      <w:pPr>
+        <w:ind w:left="5040" w:hanging="360"/>
+      </w:pPr>
+    </w:lvl>
+    <w:lvl w:ilvl="7" w:tplc="20000019" w:tentative="1">
+      <w:start w:val="1"/>
+      <w:numFmt w:val="lowerLetter"/>
+      <w:lvlText w:val="%8."/>
+      <w:lvlJc w:val="left"/>
+      <w:pPr>
+        <w:ind w:left="5760" w:hanging="360"/>
+      </w:pPr>
+    </w:lvl>
+    <w:lvl w:ilvl="8" w:tplc="2000001B" w:tentative="1">
+      <w:start w:val="1"/>
+      <w:numFmt w:val="lowerRoman"/>
+      <w:lvlText w:val="%9."/>
+      <w:lvlJc w:val="right"/>
+      <w:pPr>
+        <w:ind w:left="6480" w:hanging="180"/>
+      </w:pPr>
+    </w:lvl>
+  </w:abstractNum>
+  <w:abstractNum w:abstractNumId="11" w15:restartNumberingAfterBreak="0">
+    <w:nsid w:val="76BB2647"/>
+    <w:multiLevelType w:val="hybridMultilevel"/>
+    <w:tmpl w:val="71AAEAAA"/>
+    <w:lvl w:ilvl="0" w:tplc="2000001B">
+      <w:start w:val="1"/>
+      <w:numFmt w:val="lowerRoman"/>
+      <w:lvlText w:val="%1."/>
+      <w:lvlJc w:val="right"/>
+      <w:pPr>
+        <w:ind w:left="720" w:hanging="360"/>
+      </w:pPr>
+    </w:lvl>
+    <w:lvl w:ilvl="1" w:tplc="20000019" w:tentative="1">
+      <w:start w:val="1"/>
+      <w:numFmt w:val="lowerLetter"/>
+      <w:lvlText w:val="%2."/>
+      <w:lvlJc w:val="left"/>
+      <w:pPr>
+        <w:ind w:left="1440" w:hanging="360"/>
+      </w:pPr>
+    </w:lvl>
+    <w:lvl w:ilvl="2" w:tplc="2000001B" w:tentative="1">
+      <w:start w:val="1"/>
+      <w:numFmt w:val="lowerRoman"/>
+      <w:lvlText w:val="%3."/>
+      <w:lvlJc w:val="right"/>
+      <w:pPr>
+        <w:ind w:left="2160" w:hanging="180"/>
+      </w:pPr>
+    </w:lvl>
+    <w:lvl w:ilvl="3" w:tplc="2000000F" w:tentative="1">
+      <w:start w:val="1"/>
+      <w:numFmt w:val="decimal"/>
+      <w:lvlText w:val="%4."/>
+      <w:lvlJc w:val="left"/>
+      <w:pPr>
+        <w:ind w:left="2880" w:hanging="360"/>
+      </w:pPr>
+    </w:lvl>
+    <w:lvl w:ilvl="4" w:tplc="20000019" w:tentative="1">
+      <w:start w:val="1"/>
+      <w:numFmt w:val="lowerLetter"/>
+      <w:lvlText w:val="%5."/>
+      <w:lvlJc w:val="left"/>
+      <w:pPr>
+        <w:ind w:left="3600" w:hanging="360"/>
+      </w:pPr>
+    </w:lvl>
+    <w:lvl w:ilvl="5" w:tplc="2000001B" w:tentative="1">
+      <w:start w:val="1"/>
+      <w:numFmt w:val="lowerRoman"/>
+      <w:lvlText w:val="%6."/>
+      <w:lvlJc w:val="right"/>
+      <w:pPr>
+        <w:ind w:left="4320" w:hanging="180"/>
+      </w:pPr>
+    </w:lvl>
+    <w:lvl w:ilvl="6" w:tplc="2000000F" w:tentative="1">
+      <w:start w:val="1"/>
+      <w:numFmt w:val="decimal"/>
+      <w:lvlText w:val="%7."/>
+      <w:lvlJc w:val="left"/>
+      <w:pPr>
+        <w:ind w:left="5040" w:hanging="360"/>
+      </w:pPr>
+    </w:lvl>
+    <w:lvl w:ilvl="7" w:tplc="20000019" w:tentative="1">
+      <w:start w:val="1"/>
+      <w:numFmt w:val="lowerLetter"/>
+      <w:lvlText w:val="%8."/>
+      <w:lvlJc w:val="left"/>
+      <w:pPr>
+        <w:ind w:left="5760" w:hanging="360"/>
+      </w:pPr>
+    </w:lvl>
+    <w:lvl w:ilvl="8" w:tplc="2000001B" w:tentative="1">
+      <w:start w:val="1"/>
+      <w:numFmt w:val="lowerRoman"/>
+      <w:lvlText w:val="%9."/>
+      <w:lvlJc w:val="right"/>
+      <w:pPr>
+        <w:ind w:left="6480" w:hanging="180"/>
+      </w:pPr>
+    </w:lvl>
+  </w:abstractNum>
+  <w:abstractNum w:abstractNumId="12" w15:restartNumberingAfterBreak="0">
+    <w:nsid w:val="7C2742C7"/>
+    <w:multiLevelType w:val="hybridMultilevel"/>
+    <w:tmpl w:val="0686BD50"/>
+    <w:lvl w:ilvl="0" w:tplc="2000001B">
+      <w:start w:val="1"/>
+      <w:numFmt w:val="lowerRoman"/>
+      <w:lvlText w:val="%1."/>
+      <w:lvlJc w:val="right"/>
+      <w:pPr>
+        <w:ind w:left="720" w:hanging="360"/>
+      </w:pPr>
+    </w:lvl>
+    <w:lvl w:ilvl="1" w:tplc="20000019" w:tentative="1">
+      <w:start w:val="1"/>
+      <w:numFmt w:val="lowerLetter"/>
+      <w:lvlText w:val="%2."/>
+      <w:lvlJc w:val="left"/>
+      <w:pPr>
+        <w:ind w:left="1440" w:hanging="360"/>
+      </w:pPr>
+    </w:lvl>
+    <w:lvl w:ilvl="2" w:tplc="2000001B" w:tentative="1">
+      <w:start w:val="1"/>
+      <w:numFmt w:val="lowerRoman"/>
+      <w:lvlText w:val="%3."/>
+      <w:lvlJc w:val="right"/>
+      <w:pPr>
+        <w:ind w:left="2160" w:hanging="180"/>
+      </w:pPr>
+    </w:lvl>
+    <w:lvl w:ilvl="3" w:tplc="2000000F" w:tentative="1">
+      <w:start w:val="1"/>
+      <w:numFmt w:val="decimal"/>
+      <w:lvlText w:val="%4."/>
+      <w:lvlJc w:val="left"/>
+      <w:pPr>
+        <w:ind w:left="2880" w:hanging="360"/>
+      </w:pPr>
+    </w:lvl>
+    <w:lvl w:ilvl="4" w:tplc="20000019" w:tentative="1">
+      <w:start w:val="1"/>
+      <w:numFmt w:val="lowerLetter"/>
+      <w:lvlText w:val="%5."/>
+      <w:lvlJc w:val="left"/>
+      <w:pPr>
+        <w:ind w:left="3600" w:hanging="360"/>
+      </w:pPr>
+    </w:lvl>
+    <w:lvl w:ilvl="5" w:tplc="2000001B" w:tentative="1">
+      <w:start w:val="1"/>
+      <w:numFmt w:val="lowerRoman"/>
+      <w:lvlText w:val="%6."/>
+      <w:lvlJc w:val="right"/>
+      <w:pPr>
+        <w:ind w:left="4320" w:hanging="180"/>
+      </w:pPr>
+    </w:lvl>
+    <w:lvl w:ilvl="6" w:tplc="2000000F" w:tentative="1">
+      <w:start w:val="1"/>
+      <w:numFmt w:val="decimal"/>
+      <w:lvlText w:val="%7."/>
+      <w:lvlJc w:val="left"/>
+      <w:pPr>
+        <w:ind w:left="5040" w:hanging="360"/>
+      </w:pPr>
+    </w:lvl>
+    <w:lvl w:ilvl="7" w:tplc="20000019" w:tentative="1">
+      <w:start w:val="1"/>
+      <w:numFmt w:val="lowerLetter"/>
+      <w:lvlText w:val="%8."/>
+      <w:lvlJc w:val="left"/>
+      <w:pPr>
+        <w:ind w:left="5760" w:hanging="360"/>
+      </w:pPr>
+    </w:lvl>
+    <w:lvl w:ilvl="8" w:tplc="2000001B" w:tentative="1">
+      <w:start w:val="1"/>
+      <w:numFmt w:val="lowerRoman"/>
+      <w:lvlText w:val="%9."/>
+      <w:lvlJc w:val="right"/>
+      <w:pPr>
+        <w:ind w:left="6480" w:hanging="180"/>
+      </w:pPr>
+    </w:lvl>
+  </w:abstractNum>
+  <w:abstractNum w:abstractNumId="13" w15:restartNumberingAfterBreak="0">
+    <w:nsid w:val="7D6B5513"/>
+    <w:multiLevelType w:val="hybridMultilevel"/>
+    <w:tmpl w:val="12F24858"/>
+    <w:lvl w:ilvl="0" w:tplc="2000001B">
+      <w:start w:val="1"/>
+      <w:numFmt w:val="lowerRoman"/>
+      <w:lvlText w:val="%1."/>
+      <w:lvlJc w:val="right"/>
+      <w:pPr>
+        <w:ind w:left="720" w:hanging="360"/>
+      </w:pPr>
+    </w:lvl>
+    <w:lvl w:ilvl="1" w:tplc="20000019" w:tentative="1">
+      <w:start w:val="1"/>
+      <w:numFmt w:val="lowerLetter"/>
+      <w:lvlText w:val="%2."/>
+      <w:lvlJc w:val="left"/>
+      <w:pPr>
+        <w:ind w:left="1440" w:hanging="360"/>
+      </w:pPr>
+    </w:lvl>
+    <w:lvl w:ilvl="2" w:tplc="2000001B" w:tentative="1">
+      <w:start w:val="1"/>
+      <w:numFmt w:val="lowerRoman"/>
+      <w:lvlText w:val="%3."/>
+      <w:lvlJc w:val="right"/>
+      <w:pPr>
+        <w:ind w:left="2160" w:hanging="180"/>
+      </w:pPr>
+    </w:lvl>
+    <w:lvl w:ilvl="3" w:tplc="2000000F" w:tentative="1">
+      <w:start w:val="1"/>
+      <w:numFmt w:val="decimal"/>
+      <w:lvlText w:val="%4."/>
+      <w:lvlJc w:val="left"/>
+      <w:pPr>
+        <w:ind w:left="2880" w:hanging="360"/>
+      </w:pPr>
+    </w:lvl>
+    <w:lvl w:ilvl="4" w:tplc="20000019" w:tentative="1">
+      <w:start w:val="1"/>
+      <w:numFmt w:val="lowerLetter"/>
+      <w:lvlText w:val="%5."/>
+      <w:lvlJc w:val="left"/>
+      <w:pPr>
+        <w:ind w:left="3600" w:hanging="360"/>
+      </w:pPr>
+    </w:lvl>
+    <w:lvl w:ilvl="5" w:tplc="2000001B" w:tentative="1">
+      <w:start w:val="1"/>
+      <w:numFmt w:val="lowerRoman"/>
+      <w:lvlText w:val="%6."/>
+      <w:lvlJc w:val="right"/>
+      <w:pPr>
+        <w:ind w:left="4320" w:hanging="180"/>
+      </w:pPr>
+    </w:lvl>
+    <w:lvl w:ilvl="6" w:tplc="2000000F" w:tentative="1">
+      <w:start w:val="1"/>
+      <w:numFmt w:val="decimal"/>
+      <w:lvlText w:val="%7."/>
+      <w:lvlJc w:val="left"/>
+      <w:pPr>
+        <w:ind w:left="5040" w:hanging="360"/>
+      </w:pPr>
+    </w:lvl>
+    <w:lvl w:ilvl="7" w:tplc="20000019" w:tentative="1">
+      <w:start w:val="1"/>
+      <w:numFmt w:val="lowerLetter"/>
+      <w:lvlText w:val="%8."/>
+      <w:lvlJc w:val="left"/>
+      <w:pPr>
+        <w:ind w:left="5760" w:hanging="360"/>
+      </w:pPr>
+    </w:lvl>
+    <w:lvl w:ilvl="8" w:tplc="2000001B" w:tentative="1">
+      <w:start w:val="1"/>
+      <w:numFmt w:val="lowerRoman"/>
+      <w:lvlText w:val="%9."/>
+      <w:lvlJc w:val="right"/>
+      <w:pPr>
+        <w:ind w:left="6480" w:hanging="180"/>
+      </w:pPr>
+    </w:lvl>
+  </w:abstractNum>
   <w:num w:numId="1">
     <w:abstractNumId w:val="0"/>
+  </w:num>
+  <w:num w:numId="2">
+    <w:abstractNumId w:val="8"/>
+  </w:num>
+  <w:num w:numId="3">
+    <w:abstractNumId w:val="5"/>
+  </w:num>
+  <w:num w:numId="4">
+    <w:abstractNumId w:val="9"/>
+  </w:num>
+  <w:num w:numId="5">
+    <w:abstractNumId w:val="3"/>
+  </w:num>
+  <w:num w:numId="6">
+    <w:abstractNumId w:val="11"/>
+  </w:num>
+  <w:num w:numId="7">
+    <w:abstractNumId w:val="7"/>
+  </w:num>
+  <w:num w:numId="8">
+    <w:abstractNumId w:val="10"/>
+  </w:num>
+  <w:num w:numId="9">
+    <w:abstractNumId w:val="1"/>
+  </w:num>
+  <w:num w:numId="10">
+    <w:abstractNumId w:val="12"/>
+  </w:num>
+  <w:num w:numId="11">
+    <w:abstractNumId w:val="6"/>
+  </w:num>
+  <w:num w:numId="12">
+    <w:abstractNumId w:val="4"/>
+  </w:num>
+  <w:num w:numId="13">
+    <w:abstractNumId w:val="13"/>
+  </w:num>
+  <w:num w:numId="14">
+    <w:abstractNumId w:val="2"/>
   </w:num>
 </w:numbering>
 </file>
@@ -2514,6 +4590,17 @@
   <w:style w:type="paragraph" w:default="1" w:styleId="Normal">
     <w:name w:val="Normal"/>
     <w:qFormat/>
+    <w:rsid w:val="00C8626B"/>
+    <w:pPr>
+      <w:spacing w:line="360" w:lineRule="auto"/>
+      <w:jc w:val="both"/>
+    </w:pPr>
+    <w:rPr>
+      <w:rFonts w:ascii="Times New Roman" w:hAnsi="Times New Roman" w:cs="Times New Roman"/>
+      <w:sz w:val="24"/>
+      <w:szCs w:val="24"/>
+      <w:lang w:val="en-GB"/>
+    </w:rPr>
   </w:style>
   <w:style w:type="paragraph" w:styleId="Heading1">
     <w:name w:val="heading 1"/>
@@ -2534,7 +4621,7 @@
       <w:outlineLvl w:val="0"/>
     </w:pPr>
     <w:rPr>
-      <w:rFonts w:ascii="Times New Roman" w:eastAsiaTheme="majorEastAsia" w:hAnsi="Times New Roman" w:cs="Times New Roman"/>
+      <w:rFonts w:eastAsiaTheme="majorEastAsia"/>
       <w:b/>
       <w:sz w:val="28"/>
       <w:szCs w:val="28"/>
@@ -2546,10 +4633,9 @@
     <w:next w:val="Normal"/>
     <w:link w:val="Heading2Char"/>
     <w:uiPriority w:val="9"/>
-    <w:semiHidden/>
     <w:unhideWhenUsed/>
     <w:qFormat/>
-    <w:rsid w:val="001415F7"/>
+    <w:rsid w:val="00C068FB"/>
     <w:pPr>
       <w:keepNext/>
       <w:keepLines/>
@@ -2557,14 +4643,13 @@
         <w:ilvl w:val="1"/>
         <w:numId w:val="1"/>
       </w:numPr>
-      <w:spacing w:before="40" w:after="0"/>
+      <w:spacing w:before="120" w:after="120"/>
+      <w:ind w:left="578" w:hanging="578"/>
       <w:outlineLvl w:val="1"/>
     </w:pPr>
     <w:rPr>
-      <w:rFonts w:asciiTheme="majorHAnsi" w:eastAsiaTheme="majorEastAsia" w:hAnsiTheme="majorHAnsi" w:cstheme="majorBidi"/>
-      <w:color w:val="2F5496" w:themeColor="accent1" w:themeShade="BF"/>
-      <w:sz w:val="26"/>
-      <w:szCs w:val="26"/>
+      <w:rFonts w:eastAsiaTheme="majorEastAsia"/>
+      <w:b/>
     </w:rPr>
   </w:style>
   <w:style w:type="paragraph" w:styleId="Heading3">
@@ -2573,10 +4658,9 @@
     <w:next w:val="Normal"/>
     <w:link w:val="Heading3Char"/>
     <w:uiPriority w:val="9"/>
-    <w:semiHidden/>
     <w:unhideWhenUsed/>
     <w:qFormat/>
-    <w:rsid w:val="001415F7"/>
+    <w:rsid w:val="00B15AF6"/>
     <w:pPr>
       <w:keepNext/>
       <w:keepLines/>
@@ -2584,14 +4668,12 @@
         <w:ilvl w:val="2"/>
         <w:numId w:val="1"/>
       </w:numPr>
-      <w:spacing w:before="40" w:after="0"/>
+      <w:spacing w:before="120" w:after="120"/>
       <w:outlineLvl w:val="2"/>
     </w:pPr>
     <w:rPr>
-      <w:rFonts w:asciiTheme="majorHAnsi" w:eastAsiaTheme="majorEastAsia" w:hAnsiTheme="majorHAnsi" w:cstheme="majorBidi"/>
-      <w:color w:val="1F3763" w:themeColor="accent1" w:themeShade="7F"/>
-      <w:sz w:val="24"/>
-      <w:szCs w:val="24"/>
+      <w:rFonts w:eastAsiaTheme="majorEastAsia"/>
+      <w:b/>
     </w:rPr>
   </w:style>
   <w:style w:type="paragraph" w:styleId="Heading4">
@@ -2810,13 +4892,13 @@
     <w:basedOn w:val="DefaultParagraphFont"/>
     <w:link w:val="Heading2"/>
     <w:uiPriority w:val="9"/>
-    <w:semiHidden/>
-    <w:rsid w:val="001415F7"/>
+    <w:rsid w:val="00C068FB"/>
     <w:rPr>
-      <w:rFonts w:asciiTheme="majorHAnsi" w:eastAsiaTheme="majorEastAsia" w:hAnsiTheme="majorHAnsi" w:cstheme="majorBidi"/>
-      <w:color w:val="2F5496" w:themeColor="accent1" w:themeShade="BF"/>
-      <w:sz w:val="26"/>
-      <w:szCs w:val="26"/>
+      <w:rFonts w:ascii="Times New Roman" w:eastAsiaTheme="majorEastAsia" w:hAnsi="Times New Roman" w:cs="Times New Roman"/>
+      <w:b/>
+      <w:sz w:val="24"/>
+      <w:szCs w:val="24"/>
+      <w:lang w:val="en-GB"/>
     </w:rPr>
   </w:style>
   <w:style w:type="character" w:customStyle="1" w:styleId="Heading3Char">
@@ -2824,13 +4906,13 @@
     <w:basedOn w:val="DefaultParagraphFont"/>
     <w:link w:val="Heading3"/>
     <w:uiPriority w:val="9"/>
-    <w:semiHidden/>
-    <w:rsid w:val="001415F7"/>
+    <w:rsid w:val="00B15AF6"/>
     <w:rPr>
-      <w:rFonts w:asciiTheme="majorHAnsi" w:eastAsiaTheme="majorEastAsia" w:hAnsiTheme="majorHAnsi" w:cstheme="majorBidi"/>
-      <w:color w:val="1F3763" w:themeColor="accent1" w:themeShade="7F"/>
+      <w:rFonts w:ascii="Times New Roman" w:eastAsiaTheme="majorEastAsia" w:hAnsi="Times New Roman" w:cs="Times New Roman"/>
+      <w:b/>
       <w:sz w:val="24"/>
       <w:szCs w:val="24"/>
+      <w:lang w:val="en-GB"/>
     </w:rPr>
   </w:style>
   <w:style w:type="character" w:customStyle="1" w:styleId="Heading4Char">
@@ -3024,6 +5106,30 @@
     <w:rPr>
       <w:color w:val="0563C1" w:themeColor="hyperlink"/>
       <w:u w:val="single"/>
+    </w:rPr>
+  </w:style>
+  <w:style w:type="character" w:styleId="Strong">
+    <w:name w:val="Strong"/>
+    <w:basedOn w:val="DefaultParagraphFont"/>
+    <w:uiPriority w:val="22"/>
+    <w:qFormat/>
+    <w:rsid w:val="00A77166"/>
+    <w:rPr>
+      <w:b/>
+      <w:bCs/>
+    </w:rPr>
+  </w:style>
+  <w:style w:type="paragraph" w:customStyle="1" w:styleId="whitespace-normal">
+    <w:name w:val="whitespace-normal"/>
+    <w:basedOn w:val="Normal"/>
+    <w:rsid w:val="00763D59"/>
+    <w:pPr>
+      <w:spacing w:before="100" w:beforeAutospacing="1" w:after="100" w:afterAutospacing="1" w:line="240" w:lineRule="auto"/>
+      <w:jc w:val="left"/>
+    </w:pPr>
+    <w:rPr>
+      <w:rFonts w:eastAsia="Times New Roman"/>
+      <w:lang w:val="en-UG" w:eastAsia="en-UG"/>
     </w:rPr>
   </w:style>
 </w:styles>
@@ -3329,7 +5435,7 @@
 </file>
 
 <file path=customXml/itemProps1.xml><?xml version="1.0" encoding="utf-8"?>
-<ds:datastoreItem xmlns:ds="http://schemas.openxmlformats.org/officeDocument/2006/customXml" ds:itemID="{2A7A16EF-84FC-4F7B-99B5-ABA06CBD1EC2}">
+<ds:datastoreItem xmlns:ds="http://schemas.openxmlformats.org/officeDocument/2006/customXml" ds:itemID="{706A9AAE-E919-49F5-A265-6F9DEE7714C9}">
   <ds:schemaRefs>
     <ds:schemaRef ds:uri="http://schemas.openxmlformats.org/officeDocument/2006/bibliography"/>
   </ds:schemaRefs>

</xml_diff>

<commit_message>
Added entrpreneurial process part in the research document
</commit_message>
<xml_diff>
--- a/ICT_INOVATIONS_DOCUMENTATION/Research_Work.docx
+++ b/ICT_INOVATIONS_DOCUMENTATION/Research_Work.docx
@@ -9,16 +9,13 @@
           <w:ilvl w:val="0"/>
           <w:numId w:val="0"/>
         </w:numPr>
-      </w:pPr>
-    </w:p>
-    <w:p>
-      <w:pPr>
-        <w:spacing w:before="100" w:beforeAutospacing="1" w:after="100" w:afterAutospacing="1" w:line="240" w:lineRule="auto"/>
-        <w:outlineLvl w:val="0"/>
-        <w:rPr>
-          <w:rFonts w:ascii="Times New Roman" w:eastAsia="Times New Roman" w:hAnsi="Times New Roman" w:cs="Times New Roman"/>
-          <w:b/>
-          <w:bCs/>
+        <w:ind w:left="431" w:hanging="431"/>
+      </w:pPr>
+    </w:p>
+    <w:p>
+      <w:pPr>
+        <w:rPr>
+          <w:rFonts w:eastAsia="Times New Roman"/>
           <w:kern w:val="36"/>
           <w:sz w:val="48"/>
           <w:szCs w:val="48"/>
@@ -26,8 +23,8 @@
         </w:rPr>
       </w:pPr>
       <w:bookmarkStart w:id="0" w:name="_Toc212209937"/>
-      <w:bookmarkStart w:id="1" w:name="_Hlk212190773"/>
-      <w:bookmarkStart w:id="2" w:name="_Toc213342899"/>
+      <w:bookmarkStart w:id="1" w:name="_Toc213342899"/>
+      <w:bookmarkStart w:id="2" w:name="_Hlk212190773"/>
       <w:r>
         <w:rPr>
           <w:noProof/>
@@ -82,29 +79,16 @@
         </w:drawing>
       </w:r>
       <w:bookmarkEnd w:id="0"/>
-      <w:bookmarkEnd w:id="2"/>
-    </w:p>
-    <w:p>
-      <w:pPr>
-        <w:spacing w:after="284"/>
-        <w:ind w:right="348"/>
-        <w:jc w:val="center"/>
-        <w:rPr>
-          <w:rFonts w:ascii="Times New Roman" w:eastAsia="Times New Roman" w:hAnsi="Times New Roman" w:cs="Times New Roman"/>
-          <w:bCs/>
-          <w:color w:val="000000"/>
-          <w:sz w:val="28"/>
-          <w:szCs w:val="28"/>
+      <w:bookmarkEnd w:id="1"/>
+    </w:p>
+    <w:p>
+      <w:pPr>
+        <w:rPr>
           <w:lang w:val="en-US"/>
         </w:rPr>
       </w:pPr>
       <w:r>
         <w:rPr>
-          <w:rFonts w:ascii="Times New Roman" w:eastAsia="Times New Roman" w:hAnsi="Times New Roman" w:cs="Times New Roman"/>
-          <w:bCs/>
-          <w:color w:val="000000"/>
-          <w:sz w:val="28"/>
-          <w:szCs w:val="28"/>
           <w:lang w:val="en-US"/>
         </w:rPr>
         <w:t>COLLEGE OF COMPUTING AND INFORMATION SCIENCES</w:t>
@@ -112,25 +96,12 @@
     </w:p>
     <w:p>
       <w:pPr>
-        <w:spacing w:after="284"/>
-        <w:ind w:left="868" w:right="348" w:hanging="10"/>
-        <w:jc w:val="center"/>
-        <w:rPr>
-          <w:rFonts w:ascii="Times New Roman" w:eastAsia="Times New Roman" w:hAnsi="Times New Roman" w:cs="Times New Roman"/>
-          <w:bCs/>
-          <w:color w:val="000000"/>
-          <w:sz w:val="28"/>
-          <w:szCs w:val="28"/>
+        <w:rPr>
           <w:lang w:val="en-US"/>
         </w:rPr>
       </w:pPr>
       <w:r>
         <w:rPr>
-          <w:rFonts w:ascii="Times New Roman" w:eastAsia="Times New Roman" w:hAnsi="Times New Roman" w:cs="Times New Roman"/>
-          <w:bCs/>
-          <w:color w:val="000000"/>
-          <w:sz w:val="28"/>
-          <w:szCs w:val="28"/>
           <w:lang w:val="en-US"/>
         </w:rPr>
         <w:t>SCHOOL OF COMPUTING AND INFORMATICS TECHNOLOGY</w:t>
@@ -138,25 +109,12 @@
     </w:p>
     <w:p>
       <w:pPr>
-        <w:spacing w:after="284"/>
-        <w:ind w:left="868" w:right="348" w:hanging="10"/>
-        <w:jc w:val="center"/>
-        <w:rPr>
-          <w:rFonts w:ascii="Times New Roman" w:eastAsia="Times New Roman" w:hAnsi="Times New Roman" w:cs="Times New Roman"/>
-          <w:bCs/>
-          <w:color w:val="000000"/>
-          <w:sz w:val="28"/>
-          <w:szCs w:val="28"/>
+        <w:rPr>
           <w:lang w:val="en-US"/>
         </w:rPr>
       </w:pPr>
       <w:r>
         <w:rPr>
-          <w:rFonts w:ascii="Times New Roman" w:eastAsia="Times New Roman" w:hAnsi="Times New Roman" w:cs="Times New Roman"/>
-          <w:bCs/>
-          <w:color w:val="000000"/>
-          <w:sz w:val="28"/>
-          <w:szCs w:val="28"/>
           <w:lang w:val="en-US"/>
         </w:rPr>
         <w:t>DEPARTMENT OF NETWORKS</w:t>
@@ -164,172 +122,48 @@
     </w:p>
     <w:p>
       <w:pPr>
-        <w:spacing w:after="284"/>
-        <w:ind w:left="868" w:right="348" w:hanging="10"/>
-        <w:jc w:val="center"/>
-        <w:rPr>
-          <w:rFonts w:ascii="Times New Roman" w:eastAsia="Times New Roman" w:hAnsi="Times New Roman" w:cs="Times New Roman"/>
-          <w:bCs/>
-          <w:color w:val="000000"/>
-          <w:sz w:val="28"/>
-          <w:szCs w:val="28"/>
+        <w:rPr>
           <w:lang w:val="en-US"/>
         </w:rPr>
       </w:pPr>
       <w:r>
         <w:rPr>
-          <w:rFonts w:ascii="Times New Roman" w:eastAsia="Times New Roman" w:hAnsi="Times New Roman" w:cs="Times New Roman"/>
-          <w:bCs/>
-          <w:color w:val="000000"/>
-          <w:sz w:val="28"/>
-          <w:szCs w:val="28"/>
           <w:lang w:val="en-US"/>
         </w:rPr>
         <w:t>BACHELOR OF SCIENCE IN SOFTWARE ENGINEERING</w:t>
       </w:r>
     </w:p>
-    <w:p>
-      <w:pPr>
-        <w:rPr>
-          <w:rFonts w:ascii="Times New Roman" w:hAnsi="Times New Roman" w:cs="Times New Roman"/>
-          <w:lang w:val="en-GB"/>
-        </w:rPr>
-      </w:pPr>
-    </w:p>
-    <w:p>
-      <w:pPr>
-        <w:rPr>
-          <w:rFonts w:ascii="Times New Roman" w:hAnsi="Times New Roman" w:cs="Times New Roman"/>
-          <w:sz w:val="28"/>
-          <w:szCs w:val="28"/>
-          <w:lang w:val="en-GB"/>
-        </w:rPr>
-      </w:pPr>
-      <w:r>
-        <w:rPr>
-          <w:rFonts w:ascii="Times New Roman" w:hAnsi="Times New Roman" w:cs="Times New Roman"/>
-          <w:b/>
-          <w:sz w:val="28"/>
-          <w:szCs w:val="28"/>
-          <w:lang w:val="en-GB"/>
+    <w:p/>
+    <w:p>
+      <w:r>
+        <w:rPr>
+          <w:b/>
         </w:rPr>
         <w:t>COURSE UNIT:</w:t>
       </w:r>
       <w:r>
-        <w:rPr>
-          <w:rFonts w:ascii="Times New Roman" w:hAnsi="Times New Roman" w:cs="Times New Roman"/>
-          <w:lang w:val="en-GB"/>
-        </w:rPr>
         <w:t xml:space="preserve"> </w:t>
       </w:r>
       <w:r>
-        <w:rPr>
-          <w:rFonts w:ascii="Times New Roman" w:hAnsi="Times New Roman" w:cs="Times New Roman"/>
-          <w:sz w:val="28"/>
-          <w:szCs w:val="28"/>
-          <w:lang w:val="en-GB"/>
-        </w:rPr>
         <w:t>ICT INNOVATIONS AND ENTREPRENURSHIP</w:t>
       </w:r>
     </w:p>
     <w:p>
-      <w:pPr>
-        <w:rPr>
-          <w:rFonts w:ascii="Times New Roman" w:hAnsi="Times New Roman" w:cs="Times New Roman"/>
-          <w:sz w:val="28"/>
-          <w:szCs w:val="28"/>
-          <w:lang w:val="en-GB"/>
-        </w:rPr>
-      </w:pPr>
-      <w:r>
-        <w:rPr>
-          <w:rFonts w:ascii="Times New Roman" w:hAnsi="Times New Roman" w:cs="Times New Roman"/>
-          <w:b/>
-          <w:sz w:val="28"/>
-          <w:szCs w:val="28"/>
-          <w:lang w:val="en-GB"/>
-        </w:rPr>
-        <w:t>COUSECODE:</w:t>
-      </w:r>
-      <w:r>
-        <w:rPr>
-          <w:rFonts w:ascii="Times New Roman" w:hAnsi="Times New Roman" w:cs="Times New Roman"/>
-          <w:lang w:val="en-GB"/>
-        </w:rPr>
-        <w:t xml:space="preserve"> </w:t>
-      </w:r>
-      <w:r>
-        <w:rPr>
-          <w:rFonts w:ascii="Times New Roman" w:hAnsi="Times New Roman" w:cs="Times New Roman"/>
-          <w:sz w:val="28"/>
-          <w:szCs w:val="28"/>
-          <w:lang w:val="en-GB"/>
-        </w:rPr>
-        <w:t>BSE410</w:t>
-      </w:r>
-      <w:r>
-        <w:rPr>
-          <w:rFonts w:ascii="Times New Roman" w:hAnsi="Times New Roman" w:cs="Times New Roman"/>
-          <w:sz w:val="28"/>
-          <w:szCs w:val="28"/>
-          <w:lang w:val="en-GB"/>
-        </w:rPr>
+      <w:r>
+        <w:t>COUSECODE: BSE410</w:t>
+      </w:r>
+      <w:r>
         <w:t>6</w:t>
       </w:r>
     </w:p>
     <w:p>
-      <w:pPr>
-        <w:rPr>
-          <w:rFonts w:ascii="Times New Roman" w:hAnsi="Times New Roman" w:cs="Times New Roman"/>
-          <w:sz w:val="28"/>
-          <w:szCs w:val="28"/>
-          <w:lang w:val="en-GB"/>
-        </w:rPr>
-      </w:pPr>
-      <w:r>
-        <w:rPr>
-          <w:rFonts w:ascii="Times New Roman" w:hAnsi="Times New Roman" w:cs="Times New Roman"/>
-          <w:b/>
-          <w:sz w:val="28"/>
-          <w:szCs w:val="28"/>
-          <w:lang w:val="en-GB"/>
-        </w:rPr>
-        <w:t>SUBMISSION DATE:</w:t>
-      </w:r>
-      <w:r>
-        <w:rPr>
-          <w:lang w:val="en-GB"/>
-        </w:rPr>
-        <w:t xml:space="preserve"> </w:t>
-      </w:r>
-    </w:p>
-    <w:p>
-      <w:pPr>
-        <w:rPr>
-          <w:rFonts w:ascii="Times New Roman" w:hAnsi="Times New Roman" w:cs="Times New Roman"/>
-          <w:lang w:val="en-GB"/>
-        </w:rPr>
-      </w:pPr>
-    </w:p>
-    <w:p>
-      <w:pPr>
-        <w:jc w:val="center"/>
-        <w:rPr>
-          <w:rFonts w:ascii="Times New Roman" w:hAnsi="Times New Roman" w:cs="Times New Roman"/>
-          <w:b/>
-          <w:sz w:val="28"/>
-          <w:szCs w:val="28"/>
-          <w:lang w:val="en-GB"/>
-        </w:rPr>
-      </w:pPr>
-      <w:r>
-        <w:rPr>
-          <w:rFonts w:ascii="Times New Roman" w:hAnsi="Times New Roman" w:cs="Times New Roman"/>
-          <w:b/>
-          <w:sz w:val="28"/>
-          <w:szCs w:val="28"/>
-          <w:lang w:val="en-GB"/>
-        </w:rPr>
+      <w:r>
+        <w:t xml:space="preserve">SUBMISSION DATE: </w:t>
+      </w:r>
+    </w:p>
+    <w:p/>
+    <w:p>
+      <w:r>
         <w:t>RESEARCH WORK</w:t>
       </w:r>
     </w:p>
@@ -357,23 +191,7 @@
             <w:hideMark/>
           </w:tcPr>
           <w:p>
-            <w:pPr>
-              <w:rPr>
-                <w:rFonts w:ascii="Times New Roman" w:hAnsi="Times New Roman" w:cs="Times New Roman"/>
-                <w:b/>
-                <w:sz w:val="24"/>
-                <w:szCs w:val="24"/>
-                <w:lang w:val="en-GB"/>
-              </w:rPr>
-            </w:pPr>
-            <w:r>
-              <w:rPr>
-                <w:rFonts w:ascii="Times New Roman" w:hAnsi="Times New Roman" w:cs="Times New Roman"/>
-                <w:b/>
-                <w:sz w:val="24"/>
-                <w:szCs w:val="24"/>
-                <w:lang w:val="en-GB"/>
-              </w:rPr>
+            <w:r>
               <w:t>NAME</w:t>
             </w:r>
           </w:p>
@@ -390,23 +208,7 @@
             <w:hideMark/>
           </w:tcPr>
           <w:p>
-            <w:pPr>
-              <w:rPr>
-                <w:rFonts w:ascii="Times New Roman" w:hAnsi="Times New Roman" w:cs="Times New Roman"/>
-                <w:b/>
-                <w:sz w:val="24"/>
-                <w:szCs w:val="24"/>
-                <w:lang w:val="en-GB"/>
-              </w:rPr>
-            </w:pPr>
-            <w:r>
-              <w:rPr>
-                <w:rFonts w:ascii="Times New Roman" w:hAnsi="Times New Roman" w:cs="Times New Roman"/>
-                <w:b/>
-                <w:sz w:val="24"/>
-                <w:szCs w:val="24"/>
-                <w:lang w:val="en-GB"/>
-              </w:rPr>
+            <w:r>
               <w:t>REGISTRATION NUMBER</w:t>
             </w:r>
           </w:p>
@@ -425,21 +227,7 @@
             <w:hideMark/>
           </w:tcPr>
           <w:p>
-            <w:pPr>
-              <w:rPr>
-                <w:rFonts w:ascii="Times New Roman" w:hAnsi="Times New Roman" w:cs="Times New Roman"/>
-                <w:sz w:val="24"/>
-                <w:szCs w:val="24"/>
-                <w:lang w:val="en-GB"/>
-              </w:rPr>
-            </w:pPr>
-            <w:r>
-              <w:rPr>
-                <w:rFonts w:ascii="Times New Roman" w:hAnsi="Times New Roman" w:cs="Times New Roman"/>
-                <w:sz w:val="24"/>
-                <w:szCs w:val="24"/>
-                <w:lang w:val="en-GB"/>
-              </w:rPr>
+            <w:r>
               <w:t>NANKYA ELSA</w:t>
             </w:r>
           </w:p>
@@ -456,21 +244,7 @@
             <w:hideMark/>
           </w:tcPr>
           <w:p>
-            <w:pPr>
-              <w:rPr>
-                <w:rFonts w:ascii="Times New Roman" w:hAnsi="Times New Roman" w:cs="Times New Roman"/>
-                <w:sz w:val="24"/>
-                <w:szCs w:val="24"/>
-                <w:lang w:val="en-GB"/>
-              </w:rPr>
-            </w:pPr>
-            <w:r>
-              <w:rPr>
-                <w:rFonts w:ascii="Times New Roman" w:hAnsi="Times New Roman" w:cs="Times New Roman"/>
-                <w:sz w:val="24"/>
-                <w:szCs w:val="24"/>
-                <w:lang w:val="en-GB"/>
-              </w:rPr>
+            <w:r>
               <w:t>22/U/21893</w:t>
             </w:r>
           </w:p>
@@ -489,21 +263,7 @@
             <w:hideMark/>
           </w:tcPr>
           <w:p>
-            <w:pPr>
-              <w:rPr>
-                <w:rFonts w:ascii="Times New Roman" w:hAnsi="Times New Roman" w:cs="Times New Roman"/>
-                <w:sz w:val="24"/>
-                <w:szCs w:val="24"/>
-                <w:lang w:val="en-GB"/>
-              </w:rPr>
-            </w:pPr>
-            <w:r>
-              <w:rPr>
-                <w:rFonts w:ascii="Times New Roman" w:hAnsi="Times New Roman" w:cs="Times New Roman"/>
-                <w:sz w:val="24"/>
-                <w:szCs w:val="24"/>
-                <w:lang w:val="en-GB"/>
-              </w:rPr>
+            <w:r>
               <w:t>NASSAZI TAKIA</w:t>
             </w:r>
           </w:p>
@@ -520,21 +280,7 @@
             <w:hideMark/>
           </w:tcPr>
           <w:p>
-            <w:pPr>
-              <w:rPr>
-                <w:rFonts w:ascii="Times New Roman" w:hAnsi="Times New Roman" w:cs="Times New Roman"/>
-                <w:sz w:val="24"/>
-                <w:szCs w:val="24"/>
-                <w:lang w:val="en-GB"/>
-              </w:rPr>
-            </w:pPr>
-            <w:r>
-              <w:rPr>
-                <w:rFonts w:ascii="Times New Roman" w:hAnsi="Times New Roman" w:cs="Times New Roman"/>
-                <w:sz w:val="24"/>
-                <w:szCs w:val="24"/>
-                <w:lang w:val="en-GB"/>
-              </w:rPr>
+            <w:r>
               <w:t>22/U/6674</w:t>
             </w:r>
           </w:p>
@@ -553,21 +299,7 @@
             <w:hideMark/>
           </w:tcPr>
           <w:p>
-            <w:pPr>
-              <w:rPr>
-                <w:rFonts w:ascii="Times New Roman" w:hAnsi="Times New Roman" w:cs="Times New Roman"/>
-                <w:sz w:val="24"/>
-                <w:szCs w:val="24"/>
-                <w:lang w:val="en-GB"/>
-              </w:rPr>
-            </w:pPr>
-            <w:r>
-              <w:rPr>
-                <w:rFonts w:ascii="Times New Roman" w:hAnsi="Times New Roman" w:cs="Times New Roman"/>
-                <w:sz w:val="24"/>
-                <w:szCs w:val="24"/>
-                <w:lang w:val="en-GB"/>
-              </w:rPr>
+            <w:r>
               <w:t>AMPAIRE STACEY NUWAGABA</w:t>
             </w:r>
           </w:p>
@@ -584,21 +316,7 @@
             <w:hideMark/>
           </w:tcPr>
           <w:p>
-            <w:pPr>
-              <w:rPr>
-                <w:rFonts w:ascii="Times New Roman" w:hAnsi="Times New Roman" w:cs="Times New Roman"/>
-                <w:sz w:val="24"/>
-                <w:szCs w:val="24"/>
-                <w:lang w:val="en-GB"/>
-              </w:rPr>
-            </w:pPr>
-            <w:r>
-              <w:rPr>
-                <w:rFonts w:ascii="Times New Roman" w:hAnsi="Times New Roman" w:cs="Times New Roman"/>
-                <w:sz w:val="24"/>
-                <w:szCs w:val="24"/>
-                <w:lang w:val="en-GB"/>
-              </w:rPr>
+            <w:r>
               <w:t>22/U/2947/PS</w:t>
             </w:r>
           </w:p>
@@ -617,21 +335,7 @@
             <w:hideMark/>
           </w:tcPr>
           <w:p>
-            <w:pPr>
-              <w:rPr>
-                <w:rFonts w:ascii="Times New Roman" w:hAnsi="Times New Roman" w:cs="Times New Roman"/>
-                <w:sz w:val="24"/>
-                <w:szCs w:val="24"/>
-                <w:lang w:val="en-GB"/>
-              </w:rPr>
-            </w:pPr>
-            <w:r>
-              <w:rPr>
-                <w:rFonts w:ascii="Times New Roman" w:hAnsi="Times New Roman" w:cs="Times New Roman"/>
-                <w:sz w:val="24"/>
-                <w:szCs w:val="24"/>
-                <w:lang w:val="en-GB"/>
-              </w:rPr>
+            <w:r>
               <w:t>NTULUME WILSON</w:t>
             </w:r>
           </w:p>
@@ -646,16 +350,7 @@
               <w:right w:val="single" w:sz="4" w:space="0" w:color="auto"/>
             </w:tcBorders>
           </w:tcPr>
-          <w:p>
-            <w:pPr>
-              <w:rPr>
-                <w:rFonts w:ascii="Times New Roman" w:hAnsi="Times New Roman" w:cs="Times New Roman"/>
-                <w:sz w:val="24"/>
-                <w:szCs w:val="24"/>
-                <w:lang w:val="en-GB"/>
-              </w:rPr>
-            </w:pPr>
-          </w:p>
+          <w:p/>
         </w:tc>
       </w:tr>
       <w:tr>
@@ -670,21 +365,7 @@
             </w:tcBorders>
           </w:tcPr>
           <w:p>
-            <w:pPr>
-              <w:rPr>
-                <w:rFonts w:ascii="Times New Roman" w:hAnsi="Times New Roman" w:cs="Times New Roman"/>
-                <w:sz w:val="24"/>
-                <w:szCs w:val="24"/>
-                <w:lang w:val="en-GB"/>
-              </w:rPr>
-            </w:pPr>
-            <w:r>
-              <w:rPr>
-                <w:rFonts w:ascii="Times New Roman" w:hAnsi="Times New Roman" w:cs="Times New Roman"/>
-                <w:sz w:val="24"/>
-                <w:szCs w:val="24"/>
-                <w:lang w:val="en-GB"/>
-              </w:rPr>
+            <w:r>
               <w:t>AIJUKA AMPUUMUZA</w:t>
             </w:r>
           </w:p>
@@ -699,44 +380,25 @@
               <w:right w:val="single" w:sz="4" w:space="0" w:color="auto"/>
             </w:tcBorders>
           </w:tcPr>
-          <w:p>
-            <w:pPr>
-              <w:rPr>
-                <w:rFonts w:ascii="Times New Roman" w:hAnsi="Times New Roman" w:cs="Times New Roman"/>
-                <w:sz w:val="24"/>
-                <w:szCs w:val="24"/>
-                <w:lang w:val="en-GB"/>
-              </w:rPr>
-            </w:pPr>
-          </w:p>
+          <w:p/>
         </w:tc>
       </w:tr>
-      <w:bookmarkEnd w:id="1"/>
+      <w:bookmarkEnd w:id="2"/>
     </w:tbl>
     <w:p>
-      <w:pPr>
-        <w:rPr>
-          <w:lang w:val="en-GB"/>
-        </w:rPr>
-      </w:pPr>
-      <w:r>
-        <w:rPr>
-          <w:lang w:val="en-GB"/>
-        </w:rPr>
+      <w:r>
         <w:br w:type="page"/>
       </w:r>
     </w:p>
-    <w:p>
-      <w:pPr>
-        <w:rPr>
-          <w:lang w:val="en-GB"/>
-        </w:rPr>
-      </w:pPr>
-      <w:bookmarkStart w:id="3" w:name="_GoBack"/>
-      <w:bookmarkEnd w:id="3"/>
-    </w:p>
+    <w:p/>
     <w:sdt>
       <w:sdtPr>
+        <w:rPr>
+          <w:rFonts w:asciiTheme="minorHAnsi" w:eastAsiaTheme="minorHAnsi" w:hAnsiTheme="minorHAnsi" w:cstheme="minorBidi"/>
+          <w:sz w:val="22"/>
+          <w:szCs w:val="22"/>
+          <w:lang w:val="en-UG"/>
+        </w:rPr>
         <w:id w:val="321480306"/>
         <w:docPartObj>
           <w:docPartGallery w:val="Table of Contents"/>
@@ -745,14 +407,12 @@
       </w:sdtPr>
       <w:sdtEndPr>
         <w:rPr>
-          <w:rFonts w:asciiTheme="minorHAnsi" w:eastAsiaTheme="minorHAnsi" w:hAnsiTheme="minorHAnsi" w:cstheme="minorBidi"/>
-          <w:b/>
-          <w:bCs/>
+          <w:rFonts w:ascii="Times New Roman" w:hAnsi="Times New Roman" w:cs="Times New Roman"/>
           <w:noProof/>
           <w:color w:val="auto"/>
-          <w:sz w:val="22"/>
-          <w:szCs w:val="22"/>
-          <w:lang w:val="en-UG"/>
+          <w:sz w:val="24"/>
+          <w:szCs w:val="24"/>
+          <w:lang w:val="en-GB"/>
         </w:rPr>
       </w:sdtEndPr>
       <w:sdtContent>
@@ -760,46 +420,20 @@
           <w:pPr>
             <w:pStyle w:val="TOCHeading"/>
             <w:rPr>
-              <w:rFonts w:ascii="Times New Roman" w:hAnsi="Times New Roman" w:cs="Times New Roman"/>
-              <w:color w:val="auto"/>
               <w:sz w:val="24"/>
               <w:szCs w:val="24"/>
             </w:rPr>
           </w:pPr>
           <w:r>
-            <w:rPr>
-              <w:rFonts w:ascii="Times New Roman" w:hAnsi="Times New Roman" w:cs="Times New Roman"/>
-              <w:color w:val="auto"/>
-              <w:sz w:val="28"/>
-              <w:szCs w:val="28"/>
-            </w:rPr>
             <w:t>Table of Contents</w:t>
           </w:r>
           <w:r>
-            <w:rPr>
-              <w:rFonts w:ascii="Times New Roman" w:hAnsi="Times New Roman" w:cs="Times New Roman"/>
-              <w:color w:val="auto"/>
-              <w:sz w:val="28"/>
-              <w:szCs w:val="28"/>
-            </w:rPr>
             <w:fldChar w:fldCharType="begin"/>
           </w:r>
           <w:r>
-            <w:rPr>
-              <w:rFonts w:ascii="Times New Roman" w:hAnsi="Times New Roman" w:cs="Times New Roman"/>
-              <w:color w:val="auto"/>
-              <w:sz w:val="28"/>
-              <w:szCs w:val="28"/>
-            </w:rPr>
             <w:instrText xml:space="preserve"> TOC \o "1-3" \h \z \u </w:instrText>
           </w:r>
           <w:r>
-            <w:rPr>
-              <w:rFonts w:ascii="Times New Roman" w:hAnsi="Times New Roman" w:cs="Times New Roman"/>
-              <w:color w:val="auto"/>
-              <w:sz w:val="28"/>
-              <w:szCs w:val="28"/>
-            </w:rPr>
             <w:fldChar w:fldCharType="separate"/>
           </w:r>
           <w:hyperlink w:anchor="_Toc213342899" w:history="1"/>
@@ -807,95 +441,64 @@
         <w:p>
           <w:pPr>
             <w:pStyle w:val="TOC1"/>
-            <w:tabs>
-              <w:tab w:val="right" w:leader="dot" w:pos="9016"/>
-            </w:tabs>
             <w:rPr>
-              <w:rFonts w:ascii="Times New Roman" w:hAnsi="Times New Roman" w:cs="Times New Roman"/>
               <w:noProof/>
-              <w:sz w:val="24"/>
-              <w:szCs w:val="24"/>
             </w:rPr>
           </w:pPr>
           <w:hyperlink w:anchor="_Toc213342900" w:history="1">
             <w:r>
               <w:rPr>
                 <w:rStyle w:val="Hyperlink"/>
-                <w:rFonts w:ascii="Times New Roman" w:hAnsi="Times New Roman" w:cs="Times New Roman"/>
                 <w:noProof/>
                 <w:color w:val="auto"/>
-                <w:sz w:val="24"/>
-                <w:szCs w:val="24"/>
-                <w:lang w:val="en-GB"/>
               </w:rPr>
               <w:t>List of figures</w:t>
             </w:r>
             <w:r>
               <w:rPr>
-                <w:rFonts w:ascii="Times New Roman" w:hAnsi="Times New Roman" w:cs="Times New Roman"/>
                 <w:noProof/>
                 <w:webHidden/>
-                <w:sz w:val="24"/>
-                <w:szCs w:val="24"/>
               </w:rPr>
               <w:tab/>
             </w:r>
             <w:r>
               <w:rPr>
-                <w:rFonts w:ascii="Times New Roman" w:hAnsi="Times New Roman" w:cs="Times New Roman"/>
                 <w:noProof/>
                 <w:webHidden/>
-                <w:sz w:val="24"/>
-                <w:szCs w:val="24"/>
               </w:rPr>
               <w:fldChar w:fldCharType="begin"/>
             </w:r>
             <w:r>
               <w:rPr>
-                <w:rFonts w:ascii="Times New Roman" w:hAnsi="Times New Roman" w:cs="Times New Roman"/>
                 <w:noProof/>
                 <w:webHidden/>
-                <w:sz w:val="24"/>
-                <w:szCs w:val="24"/>
               </w:rPr>
               <w:instrText xml:space="preserve"> PAGEREF _Toc213342900 \h </w:instrText>
             </w:r>
             <w:r>
               <w:rPr>
-                <w:rFonts w:ascii="Times New Roman" w:hAnsi="Times New Roman" w:cs="Times New Roman"/>
                 <w:noProof/>
                 <w:webHidden/>
-                <w:sz w:val="24"/>
-                <w:szCs w:val="24"/>
-              </w:rPr>
-            </w:r>
-            <w:r>
-              <w:rPr>
-                <w:rFonts w:ascii="Times New Roman" w:hAnsi="Times New Roman" w:cs="Times New Roman"/>
+              </w:rPr>
+            </w:r>
+            <w:r>
+              <w:rPr>
                 <w:noProof/>
                 <w:webHidden/>
-                <w:sz w:val="24"/>
-                <w:szCs w:val="24"/>
               </w:rPr>
               <w:fldChar w:fldCharType="separate"/>
             </w:r>
             <w:r>
               <w:rPr>
-                <w:rFonts w:ascii="Times New Roman" w:hAnsi="Times New Roman" w:cs="Times New Roman"/>
                 <w:noProof/>
                 <w:webHidden/>
-                <w:sz w:val="24"/>
-                <w:szCs w:val="24"/>
               </w:rPr>
               <w:t>i</w:t>
             </w:r>
             <w:r>
               <w:rPr>
-                <w:rFonts w:ascii="Times New Roman" w:hAnsi="Times New Roman" w:cs="Times New Roman"/>
                 <w:noProof/>
                 <w:webHidden/>
-                <w:sz w:val="24"/>
-                <w:szCs w:val="24"/>
               </w:rPr>
               <w:fldChar w:fldCharType="end"/>
             </w:r>
@@ -904,95 +507,64 @@
         <w:p>
           <w:pPr>
             <w:pStyle w:val="TOC1"/>
-            <w:tabs>
-              <w:tab w:val="right" w:leader="dot" w:pos="9016"/>
-            </w:tabs>
             <w:rPr>
-              <w:rFonts w:ascii="Times New Roman" w:hAnsi="Times New Roman" w:cs="Times New Roman"/>
               <w:noProof/>
-              <w:sz w:val="24"/>
-              <w:szCs w:val="24"/>
             </w:rPr>
           </w:pPr>
           <w:hyperlink w:anchor="_Toc213342901" w:history="1">
             <w:r>
               <w:rPr>
                 <w:rStyle w:val="Hyperlink"/>
-                <w:rFonts w:ascii="Times New Roman" w:hAnsi="Times New Roman" w:cs="Times New Roman"/>
                 <w:noProof/>
                 <w:color w:val="auto"/>
-                <w:sz w:val="24"/>
-                <w:szCs w:val="24"/>
-                <w:lang w:val="en-GB"/>
               </w:rPr>
               <w:t>List of tables</w:t>
             </w:r>
             <w:r>
               <w:rPr>
-                <w:rFonts w:ascii="Times New Roman" w:hAnsi="Times New Roman" w:cs="Times New Roman"/>
                 <w:noProof/>
                 <w:webHidden/>
-                <w:sz w:val="24"/>
-                <w:szCs w:val="24"/>
               </w:rPr>
               <w:tab/>
             </w:r>
             <w:r>
               <w:rPr>
-                <w:rFonts w:ascii="Times New Roman" w:hAnsi="Times New Roman" w:cs="Times New Roman"/>
                 <w:noProof/>
                 <w:webHidden/>
-                <w:sz w:val="24"/>
-                <w:szCs w:val="24"/>
               </w:rPr>
               <w:fldChar w:fldCharType="begin"/>
             </w:r>
             <w:r>
               <w:rPr>
-                <w:rFonts w:ascii="Times New Roman" w:hAnsi="Times New Roman" w:cs="Times New Roman"/>
                 <w:noProof/>
                 <w:webHidden/>
-                <w:sz w:val="24"/>
-                <w:szCs w:val="24"/>
               </w:rPr>
               <w:instrText xml:space="preserve"> PAGEREF _Toc213342901 \h </w:instrText>
             </w:r>
             <w:r>
               <w:rPr>
-                <w:rFonts w:ascii="Times New Roman" w:hAnsi="Times New Roman" w:cs="Times New Roman"/>
                 <w:noProof/>
                 <w:webHidden/>
-                <w:sz w:val="24"/>
-                <w:szCs w:val="24"/>
-              </w:rPr>
-            </w:r>
-            <w:r>
-              <w:rPr>
-                <w:rFonts w:ascii="Times New Roman" w:hAnsi="Times New Roman" w:cs="Times New Roman"/>
+              </w:rPr>
+            </w:r>
+            <w:r>
+              <w:rPr>
                 <w:noProof/>
                 <w:webHidden/>
-                <w:sz w:val="24"/>
-                <w:szCs w:val="24"/>
               </w:rPr>
               <w:fldChar w:fldCharType="separate"/>
             </w:r>
             <w:r>
               <w:rPr>
-                <w:rFonts w:ascii="Times New Roman" w:hAnsi="Times New Roman" w:cs="Times New Roman"/>
                 <w:noProof/>
                 <w:webHidden/>
-                <w:sz w:val="24"/>
-                <w:szCs w:val="24"/>
               </w:rPr>
               <w:t>ii</w:t>
             </w:r>
             <w:r>
               <w:rPr>
-                <w:rFonts w:ascii="Times New Roman" w:hAnsi="Times New Roman" w:cs="Times New Roman"/>
                 <w:noProof/>
                 <w:webHidden/>
-                <w:sz w:val="24"/>
-                <w:szCs w:val="24"/>
               </w:rPr>
               <w:fldChar w:fldCharType="end"/>
             </w:r>
@@ -1001,115 +573,78 @@
         <w:p>
           <w:pPr>
             <w:pStyle w:val="TOC1"/>
-            <w:tabs>
-              <w:tab w:val="left" w:pos="440"/>
-              <w:tab w:val="right" w:leader="dot" w:pos="9016"/>
-            </w:tabs>
             <w:rPr>
-              <w:rFonts w:ascii="Times New Roman" w:hAnsi="Times New Roman" w:cs="Times New Roman"/>
               <w:noProof/>
-              <w:sz w:val="24"/>
-              <w:szCs w:val="24"/>
             </w:rPr>
           </w:pPr>
           <w:hyperlink w:anchor="_Toc213342902" w:history="1">
             <w:r>
               <w:rPr>
                 <w:rStyle w:val="Hyperlink"/>
-                <w:rFonts w:ascii="Times New Roman" w:hAnsi="Times New Roman" w:cs="Times New Roman"/>
                 <w:noProof/>
                 <w:color w:val="auto"/>
-                <w:sz w:val="24"/>
-                <w:szCs w:val="24"/>
               </w:rPr>
               <w:t>1</w:t>
             </w:r>
             <w:r>
               <w:rPr>
-                <w:rFonts w:ascii="Times New Roman" w:hAnsi="Times New Roman" w:cs="Times New Roman"/>
-                <w:noProof/>
-                <w:sz w:val="24"/>
-                <w:szCs w:val="24"/>
+                <w:noProof/>
               </w:rPr>
               <w:tab/>
             </w:r>
             <w:r>
               <w:rPr>
                 <w:rStyle w:val="Hyperlink"/>
-                <w:rFonts w:ascii="Times New Roman" w:hAnsi="Times New Roman" w:cs="Times New Roman"/>
                 <w:noProof/>
                 <w:color w:val="auto"/>
-                <w:sz w:val="24"/>
-                <w:szCs w:val="24"/>
               </w:rPr>
               <w:t>Innovation Ecosystems</w:t>
             </w:r>
             <w:r>
               <w:rPr>
-                <w:rFonts w:ascii="Times New Roman" w:hAnsi="Times New Roman" w:cs="Times New Roman"/>
                 <w:noProof/>
                 <w:webHidden/>
-                <w:sz w:val="24"/>
-                <w:szCs w:val="24"/>
               </w:rPr>
               <w:tab/>
             </w:r>
             <w:r>
               <w:rPr>
-                <w:rFonts w:ascii="Times New Roman" w:hAnsi="Times New Roman" w:cs="Times New Roman"/>
                 <w:noProof/>
                 <w:webHidden/>
-                <w:sz w:val="24"/>
-                <w:szCs w:val="24"/>
               </w:rPr>
               <w:fldChar w:fldCharType="begin"/>
             </w:r>
             <w:r>
               <w:rPr>
-                <w:rFonts w:ascii="Times New Roman" w:hAnsi="Times New Roman" w:cs="Times New Roman"/>
                 <w:noProof/>
                 <w:webHidden/>
-                <w:sz w:val="24"/>
-                <w:szCs w:val="24"/>
               </w:rPr>
               <w:instrText xml:space="preserve"> PAGEREF _Toc213342902 \h </w:instrText>
             </w:r>
             <w:r>
               <w:rPr>
-                <w:rFonts w:ascii="Times New Roman" w:hAnsi="Times New Roman" w:cs="Times New Roman"/>
                 <w:noProof/>
                 <w:webHidden/>
-                <w:sz w:val="24"/>
-                <w:szCs w:val="24"/>
-              </w:rPr>
-            </w:r>
-            <w:r>
-              <w:rPr>
-                <w:rFonts w:ascii="Times New Roman" w:hAnsi="Times New Roman" w:cs="Times New Roman"/>
+              </w:rPr>
+            </w:r>
+            <w:r>
+              <w:rPr>
                 <w:noProof/>
                 <w:webHidden/>
-                <w:sz w:val="24"/>
-                <w:szCs w:val="24"/>
               </w:rPr>
               <w:fldChar w:fldCharType="separate"/>
             </w:r>
             <w:r>
               <w:rPr>
-                <w:rFonts w:ascii="Times New Roman" w:hAnsi="Times New Roman" w:cs="Times New Roman"/>
                 <w:noProof/>
                 <w:webHidden/>
-                <w:sz w:val="24"/>
-                <w:szCs w:val="24"/>
               </w:rPr>
               <w:t>1</w:t>
             </w:r>
             <w:r>
               <w:rPr>
-                <w:rFonts w:ascii="Times New Roman" w:hAnsi="Times New Roman" w:cs="Times New Roman"/>
                 <w:noProof/>
                 <w:webHidden/>
-                <w:sz w:val="24"/>
-                <w:szCs w:val="24"/>
               </w:rPr>
               <w:fldChar w:fldCharType="end"/>
             </w:r>
@@ -1118,117 +653,78 @@
         <w:p>
           <w:pPr>
             <w:pStyle w:val="TOC1"/>
-            <w:tabs>
-              <w:tab w:val="left" w:pos="440"/>
-              <w:tab w:val="right" w:leader="dot" w:pos="9016"/>
-            </w:tabs>
             <w:rPr>
-              <w:rFonts w:ascii="Times New Roman" w:hAnsi="Times New Roman" w:cs="Times New Roman"/>
               <w:noProof/>
-              <w:sz w:val="24"/>
-              <w:szCs w:val="24"/>
             </w:rPr>
           </w:pPr>
           <w:hyperlink w:anchor="_Toc213342903" w:history="1">
             <w:r>
               <w:rPr>
                 <w:rStyle w:val="Hyperlink"/>
-                <w:rFonts w:ascii="Times New Roman" w:hAnsi="Times New Roman" w:cs="Times New Roman"/>
                 <w:noProof/>
                 <w:color w:val="auto"/>
-                <w:sz w:val="24"/>
-                <w:szCs w:val="24"/>
-                <w:lang w:val="en-GB"/>
               </w:rPr>
               <w:t>2</w:t>
             </w:r>
             <w:r>
               <w:rPr>
-                <w:rFonts w:ascii="Times New Roman" w:hAnsi="Times New Roman" w:cs="Times New Roman"/>
-                <w:noProof/>
-                <w:sz w:val="24"/>
-                <w:szCs w:val="24"/>
+                <w:noProof/>
               </w:rPr>
               <w:tab/>
             </w:r>
             <w:r>
               <w:rPr>
                 <w:rStyle w:val="Hyperlink"/>
-                <w:rFonts w:ascii="Times New Roman" w:hAnsi="Times New Roman" w:cs="Times New Roman"/>
                 <w:noProof/>
                 <w:color w:val="auto"/>
-                <w:sz w:val="24"/>
-                <w:szCs w:val="24"/>
-                <w:lang w:val="en-GB"/>
               </w:rPr>
               <w:t>Technology Trends and Opportunities</w:t>
             </w:r>
             <w:r>
               <w:rPr>
-                <w:rFonts w:ascii="Times New Roman" w:hAnsi="Times New Roman" w:cs="Times New Roman"/>
                 <w:noProof/>
                 <w:webHidden/>
-                <w:sz w:val="24"/>
-                <w:szCs w:val="24"/>
               </w:rPr>
               <w:tab/>
             </w:r>
             <w:r>
               <w:rPr>
-                <w:rFonts w:ascii="Times New Roman" w:hAnsi="Times New Roman" w:cs="Times New Roman"/>
                 <w:noProof/>
                 <w:webHidden/>
-                <w:sz w:val="24"/>
-                <w:szCs w:val="24"/>
               </w:rPr>
               <w:fldChar w:fldCharType="begin"/>
             </w:r>
             <w:r>
               <w:rPr>
-                <w:rFonts w:ascii="Times New Roman" w:hAnsi="Times New Roman" w:cs="Times New Roman"/>
                 <w:noProof/>
                 <w:webHidden/>
-                <w:sz w:val="24"/>
-                <w:szCs w:val="24"/>
               </w:rPr>
               <w:instrText xml:space="preserve"> PAGEREF _Toc213342903 \h </w:instrText>
             </w:r>
             <w:r>
               <w:rPr>
-                <w:rFonts w:ascii="Times New Roman" w:hAnsi="Times New Roman" w:cs="Times New Roman"/>
                 <w:noProof/>
                 <w:webHidden/>
-                <w:sz w:val="24"/>
-                <w:szCs w:val="24"/>
-              </w:rPr>
-            </w:r>
-            <w:r>
-              <w:rPr>
-                <w:rFonts w:ascii="Times New Roman" w:hAnsi="Times New Roman" w:cs="Times New Roman"/>
+              </w:rPr>
+            </w:r>
+            <w:r>
+              <w:rPr>
                 <w:noProof/>
                 <w:webHidden/>
-                <w:sz w:val="24"/>
-                <w:szCs w:val="24"/>
               </w:rPr>
               <w:fldChar w:fldCharType="separate"/>
             </w:r>
             <w:r>
               <w:rPr>
-                <w:rFonts w:ascii="Times New Roman" w:hAnsi="Times New Roman" w:cs="Times New Roman"/>
                 <w:noProof/>
                 <w:webHidden/>
-                <w:sz w:val="24"/>
-                <w:szCs w:val="24"/>
               </w:rPr>
               <w:t>2</w:t>
             </w:r>
             <w:r>
               <w:rPr>
-                <w:rFonts w:ascii="Times New Roman" w:hAnsi="Times New Roman" w:cs="Times New Roman"/>
                 <w:noProof/>
                 <w:webHidden/>
-                <w:sz w:val="24"/>
-                <w:szCs w:val="24"/>
               </w:rPr>
               <w:fldChar w:fldCharType="end"/>
             </w:r>
@@ -1237,117 +733,78 @@
         <w:p>
           <w:pPr>
             <w:pStyle w:val="TOC1"/>
-            <w:tabs>
-              <w:tab w:val="left" w:pos="440"/>
-              <w:tab w:val="right" w:leader="dot" w:pos="9016"/>
-            </w:tabs>
             <w:rPr>
-              <w:rFonts w:ascii="Times New Roman" w:hAnsi="Times New Roman" w:cs="Times New Roman"/>
               <w:noProof/>
-              <w:sz w:val="24"/>
-              <w:szCs w:val="24"/>
             </w:rPr>
           </w:pPr>
           <w:hyperlink w:anchor="_Toc213342904" w:history="1">
             <w:r>
               <w:rPr>
                 <w:rStyle w:val="Hyperlink"/>
-                <w:rFonts w:ascii="Times New Roman" w:hAnsi="Times New Roman" w:cs="Times New Roman"/>
                 <w:noProof/>
                 <w:color w:val="auto"/>
-                <w:sz w:val="24"/>
-                <w:szCs w:val="24"/>
-                <w:lang w:val="en-GB"/>
               </w:rPr>
               <w:t>3</w:t>
             </w:r>
             <w:r>
               <w:rPr>
-                <w:rFonts w:ascii="Times New Roman" w:hAnsi="Times New Roman" w:cs="Times New Roman"/>
-                <w:noProof/>
-                <w:sz w:val="24"/>
-                <w:szCs w:val="24"/>
+                <w:noProof/>
               </w:rPr>
               <w:tab/>
             </w:r>
             <w:r>
               <w:rPr>
                 <w:rStyle w:val="Hyperlink"/>
-                <w:rFonts w:ascii="Times New Roman" w:hAnsi="Times New Roman" w:cs="Times New Roman"/>
                 <w:noProof/>
                 <w:color w:val="auto"/>
-                <w:sz w:val="24"/>
-                <w:szCs w:val="24"/>
-                <w:lang w:val="en-GB"/>
               </w:rPr>
               <w:t>Entrepreneurial Process</w:t>
             </w:r>
             <w:r>
               <w:rPr>
-                <w:rFonts w:ascii="Times New Roman" w:hAnsi="Times New Roman" w:cs="Times New Roman"/>
                 <w:noProof/>
                 <w:webHidden/>
-                <w:sz w:val="24"/>
-                <w:szCs w:val="24"/>
               </w:rPr>
               <w:tab/>
             </w:r>
             <w:r>
               <w:rPr>
-                <w:rFonts w:ascii="Times New Roman" w:hAnsi="Times New Roman" w:cs="Times New Roman"/>
                 <w:noProof/>
                 <w:webHidden/>
-                <w:sz w:val="24"/>
-                <w:szCs w:val="24"/>
               </w:rPr>
               <w:fldChar w:fldCharType="begin"/>
             </w:r>
             <w:r>
               <w:rPr>
-                <w:rFonts w:ascii="Times New Roman" w:hAnsi="Times New Roman" w:cs="Times New Roman"/>
                 <w:noProof/>
                 <w:webHidden/>
-                <w:sz w:val="24"/>
-                <w:szCs w:val="24"/>
               </w:rPr>
               <w:instrText xml:space="preserve"> PAGEREF _Toc213342904 \h </w:instrText>
             </w:r>
             <w:r>
               <w:rPr>
-                <w:rFonts w:ascii="Times New Roman" w:hAnsi="Times New Roman" w:cs="Times New Roman"/>
                 <w:noProof/>
                 <w:webHidden/>
-                <w:sz w:val="24"/>
-                <w:szCs w:val="24"/>
-              </w:rPr>
-            </w:r>
-            <w:r>
-              <w:rPr>
-                <w:rFonts w:ascii="Times New Roman" w:hAnsi="Times New Roman" w:cs="Times New Roman"/>
+              </w:rPr>
+            </w:r>
+            <w:r>
+              <w:rPr>
                 <w:noProof/>
                 <w:webHidden/>
-                <w:sz w:val="24"/>
-                <w:szCs w:val="24"/>
               </w:rPr>
               <w:fldChar w:fldCharType="separate"/>
             </w:r>
             <w:r>
               <w:rPr>
-                <w:rFonts w:ascii="Times New Roman" w:hAnsi="Times New Roman" w:cs="Times New Roman"/>
                 <w:noProof/>
                 <w:webHidden/>
-                <w:sz w:val="24"/>
-                <w:szCs w:val="24"/>
               </w:rPr>
               <w:t>3</w:t>
             </w:r>
             <w:r>
               <w:rPr>
-                <w:rFonts w:ascii="Times New Roman" w:hAnsi="Times New Roman" w:cs="Times New Roman"/>
                 <w:noProof/>
                 <w:webHidden/>
-                <w:sz w:val="24"/>
-                <w:szCs w:val="24"/>
               </w:rPr>
               <w:fldChar w:fldCharType="end"/>
             </w:r>
@@ -1356,117 +813,78 @@
         <w:p>
           <w:pPr>
             <w:pStyle w:val="TOC1"/>
-            <w:tabs>
-              <w:tab w:val="left" w:pos="440"/>
-              <w:tab w:val="right" w:leader="dot" w:pos="9016"/>
-            </w:tabs>
             <w:rPr>
-              <w:rFonts w:ascii="Times New Roman" w:hAnsi="Times New Roman" w:cs="Times New Roman"/>
               <w:noProof/>
-              <w:sz w:val="24"/>
-              <w:szCs w:val="24"/>
             </w:rPr>
           </w:pPr>
           <w:hyperlink w:anchor="_Toc213342905" w:history="1">
             <w:r>
               <w:rPr>
                 <w:rStyle w:val="Hyperlink"/>
-                <w:rFonts w:ascii="Times New Roman" w:hAnsi="Times New Roman" w:cs="Times New Roman"/>
                 <w:noProof/>
                 <w:color w:val="auto"/>
-                <w:sz w:val="24"/>
-                <w:szCs w:val="24"/>
-                <w:lang w:val="en-GB"/>
               </w:rPr>
               <w:t>4</w:t>
             </w:r>
             <w:r>
               <w:rPr>
-                <w:rFonts w:ascii="Times New Roman" w:hAnsi="Times New Roman" w:cs="Times New Roman"/>
-                <w:noProof/>
-                <w:sz w:val="24"/>
-                <w:szCs w:val="24"/>
+                <w:noProof/>
               </w:rPr>
               <w:tab/>
             </w:r>
             <w:r>
               <w:rPr>
                 <w:rStyle w:val="Hyperlink"/>
-                <w:rFonts w:ascii="Times New Roman" w:hAnsi="Times New Roman" w:cs="Times New Roman"/>
                 <w:noProof/>
                 <w:color w:val="auto"/>
-                <w:sz w:val="24"/>
-                <w:szCs w:val="24"/>
-                <w:lang w:val="en-GB"/>
               </w:rPr>
               <w:t>Policy and Legal Issues</w:t>
             </w:r>
             <w:r>
               <w:rPr>
-                <w:rFonts w:ascii="Times New Roman" w:hAnsi="Times New Roman" w:cs="Times New Roman"/>
                 <w:noProof/>
                 <w:webHidden/>
-                <w:sz w:val="24"/>
-                <w:szCs w:val="24"/>
               </w:rPr>
               <w:tab/>
             </w:r>
             <w:r>
               <w:rPr>
-                <w:rFonts w:ascii="Times New Roman" w:hAnsi="Times New Roman" w:cs="Times New Roman"/>
                 <w:noProof/>
                 <w:webHidden/>
-                <w:sz w:val="24"/>
-                <w:szCs w:val="24"/>
               </w:rPr>
               <w:fldChar w:fldCharType="begin"/>
             </w:r>
             <w:r>
               <w:rPr>
-                <w:rFonts w:ascii="Times New Roman" w:hAnsi="Times New Roman" w:cs="Times New Roman"/>
                 <w:noProof/>
                 <w:webHidden/>
-                <w:sz w:val="24"/>
-                <w:szCs w:val="24"/>
               </w:rPr>
               <w:instrText xml:space="preserve"> PAGEREF _Toc213342905 \h </w:instrText>
             </w:r>
             <w:r>
               <w:rPr>
-                <w:rFonts w:ascii="Times New Roman" w:hAnsi="Times New Roman" w:cs="Times New Roman"/>
                 <w:noProof/>
                 <w:webHidden/>
-                <w:sz w:val="24"/>
-                <w:szCs w:val="24"/>
-              </w:rPr>
-            </w:r>
-            <w:r>
-              <w:rPr>
-                <w:rFonts w:ascii="Times New Roman" w:hAnsi="Times New Roman" w:cs="Times New Roman"/>
+              </w:rPr>
+            </w:r>
+            <w:r>
+              <w:rPr>
                 <w:noProof/>
                 <w:webHidden/>
-                <w:sz w:val="24"/>
-                <w:szCs w:val="24"/>
               </w:rPr>
               <w:fldChar w:fldCharType="separate"/>
             </w:r>
             <w:r>
               <w:rPr>
-                <w:rFonts w:ascii="Times New Roman" w:hAnsi="Times New Roman" w:cs="Times New Roman"/>
                 <w:noProof/>
                 <w:webHidden/>
-                <w:sz w:val="24"/>
-                <w:szCs w:val="24"/>
               </w:rPr>
               <w:t>4</w:t>
             </w:r>
             <w:r>
               <w:rPr>
-                <w:rFonts w:ascii="Times New Roman" w:hAnsi="Times New Roman" w:cs="Times New Roman"/>
                 <w:noProof/>
                 <w:webHidden/>
-                <w:sz w:val="24"/>
-                <w:szCs w:val="24"/>
               </w:rPr>
               <w:fldChar w:fldCharType="end"/>
             </w:r>
@@ -1475,12 +893,7 @@
         <w:p>
           <w:pPr>
             <w:pStyle w:val="TOC1"/>
-            <w:tabs>
-              <w:tab w:val="left" w:pos="440"/>
-              <w:tab w:val="right" w:leader="dot" w:pos="9016"/>
-            </w:tabs>
             <w:rPr>
-              <w:rFonts w:ascii="Times New Roman" w:hAnsi="Times New Roman" w:cs="Times New Roman"/>
               <w:noProof/>
               <w:sz w:val="28"/>
               <w:szCs w:val="28"/>
@@ -1490,102 +903,70 @@
             <w:r>
               <w:rPr>
                 <w:rStyle w:val="Hyperlink"/>
-                <w:rFonts w:ascii="Times New Roman" w:hAnsi="Times New Roman" w:cs="Times New Roman"/>
                 <w:noProof/>
                 <w:color w:val="auto"/>
-                <w:sz w:val="24"/>
-                <w:szCs w:val="24"/>
-                <w:lang w:val="en-GB"/>
               </w:rPr>
               <w:t>5</w:t>
             </w:r>
             <w:r>
               <w:rPr>
-                <w:rFonts w:ascii="Times New Roman" w:hAnsi="Times New Roman" w:cs="Times New Roman"/>
-                <w:noProof/>
-                <w:sz w:val="24"/>
-                <w:szCs w:val="24"/>
+                <w:noProof/>
               </w:rPr>
               <w:tab/>
             </w:r>
             <w:r>
               <w:rPr>
                 <w:rStyle w:val="Hyperlink"/>
-                <w:rFonts w:ascii="Times New Roman" w:hAnsi="Times New Roman" w:cs="Times New Roman"/>
                 <w:noProof/>
                 <w:color w:val="auto"/>
-                <w:sz w:val="24"/>
-                <w:szCs w:val="24"/>
-                <w:lang w:val="en-GB"/>
               </w:rPr>
               <w:t>Product Development and Technology Commercialization</w:t>
             </w:r>
             <w:r>
               <w:rPr>
-                <w:rFonts w:ascii="Times New Roman" w:hAnsi="Times New Roman" w:cs="Times New Roman"/>
                 <w:noProof/>
                 <w:webHidden/>
-                <w:sz w:val="24"/>
-                <w:szCs w:val="24"/>
               </w:rPr>
               <w:tab/>
             </w:r>
             <w:r>
               <w:rPr>
-                <w:rFonts w:ascii="Times New Roman" w:hAnsi="Times New Roman" w:cs="Times New Roman"/>
                 <w:noProof/>
                 <w:webHidden/>
-                <w:sz w:val="24"/>
-                <w:szCs w:val="24"/>
               </w:rPr>
               <w:fldChar w:fldCharType="begin"/>
             </w:r>
             <w:r>
               <w:rPr>
-                <w:rFonts w:ascii="Times New Roman" w:hAnsi="Times New Roman" w:cs="Times New Roman"/>
                 <w:noProof/>
                 <w:webHidden/>
-                <w:sz w:val="24"/>
-                <w:szCs w:val="24"/>
               </w:rPr>
               <w:instrText xml:space="preserve"> PAGEREF _Toc213342906 \h </w:instrText>
             </w:r>
             <w:r>
               <w:rPr>
-                <w:rFonts w:ascii="Times New Roman" w:hAnsi="Times New Roman" w:cs="Times New Roman"/>
                 <w:noProof/>
                 <w:webHidden/>
-                <w:sz w:val="24"/>
-                <w:szCs w:val="24"/>
-              </w:rPr>
-            </w:r>
-            <w:r>
-              <w:rPr>
-                <w:rFonts w:ascii="Times New Roman" w:hAnsi="Times New Roman" w:cs="Times New Roman"/>
+              </w:rPr>
+            </w:r>
+            <w:r>
+              <w:rPr>
                 <w:noProof/>
                 <w:webHidden/>
-                <w:sz w:val="24"/>
-                <w:szCs w:val="24"/>
               </w:rPr>
               <w:fldChar w:fldCharType="separate"/>
             </w:r>
             <w:r>
               <w:rPr>
-                <w:rFonts w:ascii="Times New Roman" w:hAnsi="Times New Roman" w:cs="Times New Roman"/>
                 <w:noProof/>
                 <w:webHidden/>
-                <w:sz w:val="24"/>
-                <w:szCs w:val="24"/>
               </w:rPr>
               <w:t>5</w:t>
             </w:r>
             <w:r>
               <w:rPr>
-                <w:rFonts w:ascii="Times New Roman" w:hAnsi="Times New Roman" w:cs="Times New Roman"/>
                 <w:noProof/>
                 <w:webHidden/>
-                <w:sz w:val="24"/>
-                <w:szCs w:val="24"/>
               </w:rPr>
               <w:fldChar w:fldCharType="end"/>
             </w:r>
@@ -1594,9 +975,6 @@
         <w:p>
           <w:r>
             <w:rPr>
-              <w:rFonts w:ascii="Times New Roman" w:hAnsi="Times New Roman" w:cs="Times New Roman"/>
-              <w:b/>
-              <w:bCs/>
               <w:noProof/>
               <w:sz w:val="28"/>
               <w:szCs w:val="28"/>
@@ -1608,9 +986,6 @@
     </w:sdt>
     <w:p>
       <w:pPr>
-        <w:rPr>
-          <w:lang w:val="en-GB"/>
-        </w:rPr>
         <w:sectPr>
           <w:pgSz w:w="11906" w:h="16838"/>
           <w:pgMar w:top="1440" w:right="1440" w:bottom="1440" w:left="1440" w:header="708" w:footer="708" w:gutter="0"/>
@@ -1619,13 +994,7 @@
         </w:sectPr>
       </w:pPr>
     </w:p>
-    <w:p>
-      <w:pPr>
-        <w:rPr>
-          <w:lang w:val="en-GB"/>
-        </w:rPr>
-      </w:pPr>
-    </w:p>
+    <w:p/>
     <w:p>
       <w:pPr>
         <w:pStyle w:val="Heading1"/>
@@ -1634,22 +1003,13 @@
           <w:numId w:val="0"/>
         </w:numPr>
         <w:ind w:left="431" w:hanging="431"/>
-        <w:rPr>
-          <w:lang w:val="en-GB"/>
-        </w:rPr>
-      </w:pPr>
-      <w:bookmarkStart w:id="4" w:name="_Toc213342900"/>
-      <w:r>
-        <w:rPr>
-          <w:lang w:val="en-GB"/>
-        </w:rPr>
+      </w:pPr>
+      <w:bookmarkStart w:id="3" w:name="_Toc213342900"/>
+      <w:r>
         <w:t>List of figures</w:t>
       </w:r>
-      <w:bookmarkEnd w:id="4"/>
-      <w:r>
-        <w:rPr>
-          <w:lang w:val="en-GB"/>
-        </w:rPr>
+      <w:bookmarkEnd w:id="3"/>
+      <w:r>
         <w:br w:type="page"/>
       </w:r>
     </w:p>
@@ -1660,9 +1020,6 @@
           <w:ilvl w:val="0"/>
           <w:numId w:val="0"/>
         </w:numPr>
-        <w:rPr>
-          <w:lang w:val="en-GB"/>
-        </w:rPr>
       </w:pPr>
     </w:p>
     <w:p>
@@ -1673,9 +1030,6 @@
           <w:numId w:val="0"/>
         </w:numPr>
         <w:ind w:left="431" w:hanging="431"/>
-        <w:rPr>
-          <w:lang w:val="en-GB"/>
-        </w:rPr>
         <w:sectPr>
           <w:footerReference w:type="default" r:id="rId9"/>
           <w:pgSz w:w="11906" w:h="16838"/>
@@ -1685,83 +1039,1623 @@
           <w:docGrid w:linePitch="360"/>
         </w:sectPr>
       </w:pPr>
-      <w:bookmarkStart w:id="5" w:name="_Toc213342901"/>
-      <w:r>
-        <w:rPr>
-          <w:lang w:val="en-GB"/>
-        </w:rPr>
+      <w:bookmarkStart w:id="4" w:name="_Toc213342901"/>
+      <w:r>
         <w:t>List of tables</w:t>
       </w:r>
+      <w:bookmarkEnd w:id="4"/>
+    </w:p>
+    <w:p>
+      <w:pPr>
+        <w:pStyle w:val="Heading1"/>
+        <w:numPr>
+          <w:ilvl w:val="0"/>
+          <w:numId w:val="0"/>
+        </w:numPr>
+      </w:pPr>
+    </w:p>
+    <w:p>
+      <w:pPr>
+        <w:pStyle w:val="Heading1"/>
+      </w:pPr>
+      <w:bookmarkStart w:id="5" w:name="_Toc213342902"/>
+      <w:r>
+        <w:t>Innovation Ecosystems</w:t>
+      </w:r>
       <w:bookmarkEnd w:id="5"/>
+      <w:r>
+        <w:br w:type="page"/>
+      </w:r>
     </w:p>
     <w:p>
       <w:pPr>
         <w:pStyle w:val="Heading1"/>
-        <w:numPr>
-          <w:ilvl w:val="0"/>
-          <w:numId w:val="0"/>
-        </w:numPr>
-        <w:ind w:left="431" w:hanging="431"/>
-        <w:rPr>
-          <w:lang w:val="en-GB"/>
-        </w:rPr>
-      </w:pPr>
-    </w:p>
-    <w:p>
-      <w:pPr>
-        <w:pStyle w:val="Heading1"/>
-      </w:pPr>
-      <w:bookmarkStart w:id="6" w:name="_Toc213342902"/>
-      <w:r>
-        <w:t>Innovation Ecosystems</w:t>
-      </w:r>
-      <w:bookmarkEnd w:id="6"/>
-      <w:r>
-        <w:br w:type="page"/>
-      </w:r>
-    </w:p>
-    <w:p>
-      <w:pPr>
-        <w:pStyle w:val="Heading1"/>
-        <w:rPr>
-          <w:lang w:val="en-GB"/>
-        </w:rPr>
-      </w:pPr>
-      <w:bookmarkStart w:id="7" w:name="_Toc213342903"/>
-      <w:r>
-        <w:rPr>
-          <w:lang w:val="en-GB"/>
-        </w:rPr>
+      </w:pPr>
+      <w:bookmarkStart w:id="6" w:name="_Toc213342903"/>
+      <w:r>
         <w:lastRenderedPageBreak/>
         <w:t>Technology Trends and Opportunities</w:t>
       </w:r>
-      <w:bookmarkEnd w:id="7"/>
-      <w:r>
-        <w:rPr>
-          <w:lang w:val="en-GB"/>
-        </w:rPr>
+      <w:bookmarkEnd w:id="6"/>
+      <w:r>
         <w:br w:type="page"/>
       </w:r>
     </w:p>
     <w:p>
       <w:pPr>
         <w:pStyle w:val="Heading1"/>
-        <w:rPr>
-          <w:lang w:val="en-GB"/>
-        </w:rPr>
-      </w:pPr>
-      <w:bookmarkStart w:id="8" w:name="_Toc213342904"/>
-      <w:r>
-        <w:rPr>
-          <w:lang w:val="en-GB"/>
-        </w:rPr>
+      </w:pPr>
+      <w:bookmarkStart w:id="7" w:name="_Toc213342904"/>
+      <w:r>
         <w:lastRenderedPageBreak/>
         <w:t>Entrepreneurial Process</w:t>
       </w:r>
+      <w:bookmarkEnd w:id="7"/>
+    </w:p>
+    <w:p>
+      <w:r>
+        <w:t xml:space="preserve">The entrepreneurial process is a </w:t>
+      </w:r>
+      <w:r>
+        <w:t xml:space="preserve">multi-step journey that transforms an innovative idea into a fully functioning business. </w:t>
+      </w:r>
+      <w:r>
+        <w:t>In ICT, this has evolved due to rapid technological changes, lower barriers to entry, and the digital nature of products/services. Understanding this roadmap is crucial for aspiring entrepreneurs navigating from concept to successful enterprise.</w:t>
+      </w:r>
+    </w:p>
+    <w:p>
+      <w:pPr>
+        <w:pStyle w:val="Heading2"/>
+      </w:pPr>
+      <w:r>
+        <w:t>Stages of the Entrepreneurial Process</w:t>
+      </w:r>
+    </w:p>
+    <w:p>
+      <w:pPr>
+        <w:pStyle w:val="Heading3"/>
+      </w:pPr>
+      <w:r>
+        <w:t>Opportunity Identification and Evaluation</w:t>
+      </w:r>
+    </w:p>
+    <w:p>
+      <w:r>
+        <w:t>This is where the entrepreneurial journey begins</w:t>
+      </w:r>
+      <w:r>
+        <w:t xml:space="preserve">, </w:t>
+      </w:r>
+      <w:r>
+        <w:t xml:space="preserve">by recognizing </w:t>
+      </w:r>
+      <w:r>
+        <w:t>favourable</w:t>
+      </w:r>
+      <w:r>
+        <w:t xml:space="preserve"> market circumstances that create needs for new solutions.</w:t>
+      </w:r>
+      <w:r>
+        <w:t xml:space="preserve"> At this stage, e</w:t>
+      </w:r>
+      <w:r>
+        <w:t>ntrepreneurs develop what we call "entrepreneurial alertness" through constantly observing trends and customer problems.</w:t>
+      </w:r>
+    </w:p>
+    <w:p>
+      <w:r>
+        <w:t>Key activities include:</w:t>
+      </w:r>
+    </w:p>
+    <w:p>
+      <w:pPr>
+        <w:pStyle w:val="ListParagraph"/>
+        <w:numPr>
+          <w:ilvl w:val="0"/>
+          <w:numId w:val="2"/>
+        </w:numPr>
+      </w:pPr>
+      <w:r>
+        <w:rPr>
+          <w:b/>
+        </w:rPr>
+        <w:t>Environmental scanning and trend analysis:</w:t>
+      </w:r>
+      <w:r>
+        <w:t xml:space="preserve"> </w:t>
+      </w:r>
+      <w:r>
+        <w:t>This involve actively monitoring market developments, technology shifts, and emerging patterns that signal potential business opportunities.</w:t>
+      </w:r>
+    </w:p>
+    <w:p>
+      <w:pPr>
+        <w:pStyle w:val="ListParagraph"/>
+        <w:numPr>
+          <w:ilvl w:val="0"/>
+          <w:numId w:val="2"/>
+        </w:numPr>
+      </w:pPr>
+      <w:r>
+        <w:rPr>
+          <w:rStyle w:val="Strong"/>
+        </w:rPr>
+        <w:t>Problem identification through customer pain points:</w:t>
+      </w:r>
+      <w:r>
+        <w:t xml:space="preserve"> This </w:t>
+      </w:r>
+      <w:r>
+        <w:t>is where</w:t>
+      </w:r>
+      <w:r>
+        <w:t xml:space="preserve"> the unmet needs and frustrations that customers experience in their daily activities</w:t>
+      </w:r>
+      <w:r>
+        <w:t xml:space="preserve"> are discovered</w:t>
+      </w:r>
+      <w:r>
+        <w:t>.</w:t>
+      </w:r>
+    </w:p>
+    <w:p>
+      <w:pPr>
+        <w:pStyle w:val="ListParagraph"/>
+        <w:numPr>
+          <w:ilvl w:val="0"/>
+          <w:numId w:val="2"/>
+        </w:numPr>
+      </w:pPr>
+      <w:r>
+        <w:rPr>
+          <w:rStyle w:val="Strong"/>
+        </w:rPr>
+        <w:t>Assessing market gaps and unmet needs:</w:t>
+      </w:r>
+      <w:r>
+        <w:t xml:space="preserve"> </w:t>
+      </w:r>
+      <w:r>
+        <w:t>I</w:t>
+      </w:r>
+      <w:r>
+        <w:t>dentifying where current solutions fall short or where no adequate solutions exist at all.</w:t>
+      </w:r>
+    </w:p>
+    <w:p>
+      <w:pPr>
+        <w:pStyle w:val="ListParagraph"/>
+        <w:numPr>
+          <w:ilvl w:val="0"/>
+          <w:numId w:val="2"/>
+        </w:numPr>
+      </w:pPr>
+      <w:r>
+        <w:rPr>
+          <w:rStyle w:val="Strong"/>
+        </w:rPr>
+        <w:t>Evaluating alignment with personal skills and resources:</w:t>
+      </w:r>
+      <w:r>
+        <w:t xml:space="preserve"> This is determining whether your capabilities and available resources actually match what the opportunity requires.</w:t>
+      </w:r>
+    </w:p>
+    <w:p>
+      <w:r>
+        <w:t>Evaluation Criteria:</w:t>
+      </w:r>
+    </w:p>
+    <w:p>
+      <w:pPr>
+        <w:pStyle w:val="ListParagraph"/>
+        <w:numPr>
+          <w:ilvl w:val="0"/>
+          <w:numId w:val="3"/>
+        </w:numPr>
+      </w:pPr>
+      <w:r>
+        <w:rPr>
+          <w:b/>
+        </w:rPr>
+        <w:t>Market size and growth potential:</w:t>
+      </w:r>
+      <w:r>
+        <w:t xml:space="preserve"> </w:t>
+      </w:r>
+      <w:r>
+        <w:t>This means assessing whether the opportunity is large enough to support a viable business with room for future expansion.</w:t>
+      </w:r>
+    </w:p>
+    <w:p>
+      <w:pPr>
+        <w:pStyle w:val="ListParagraph"/>
+        <w:numPr>
+          <w:ilvl w:val="0"/>
+          <w:numId w:val="3"/>
+        </w:numPr>
+      </w:pPr>
+      <w:r>
+        <w:rPr>
+          <w:rStyle w:val="Strong"/>
+        </w:rPr>
+        <w:t>Competitive landscape analysis:</w:t>
+      </w:r>
+      <w:r>
+        <w:t xml:space="preserve"> This involves understanding who the existing players are, what their strengths and weaknesses are, and where you can differentiate yourself.</w:t>
+      </w:r>
+    </w:p>
+    <w:p>
+      <w:pPr>
+        <w:pStyle w:val="ListParagraph"/>
+        <w:numPr>
+          <w:ilvl w:val="0"/>
+          <w:numId w:val="3"/>
+        </w:numPr>
+      </w:pPr>
+      <w:r>
+        <w:rPr>
+          <w:rStyle w:val="Strong"/>
+        </w:rPr>
+        <w:t>Technical feasibility:</w:t>
+      </w:r>
+      <w:r>
+        <w:t xml:space="preserve"> This is determining whether the solution can actually be built with available technology, expertise, and within reasonable timeframes.</w:t>
+      </w:r>
+    </w:p>
+    <w:p>
+      <w:pPr>
+        <w:pStyle w:val="ListParagraph"/>
+        <w:numPr>
+          <w:ilvl w:val="0"/>
+          <w:numId w:val="3"/>
+        </w:numPr>
+      </w:pPr>
+      <w:r>
+        <w:rPr>
+          <w:rStyle w:val="Strong"/>
+        </w:rPr>
+        <w:lastRenderedPageBreak/>
+        <w:t>Timing and market readiness:</w:t>
+      </w:r>
+      <w:r>
+        <w:t xml:space="preserve"> Here, you're evaluating whether the market is ready for your solution now, or if it's too early or perhaps even too late.</w:t>
+      </w:r>
+    </w:p>
+    <w:p>
+      <w:pPr>
+        <w:pStyle w:val="ListParagraph"/>
+        <w:numPr>
+          <w:ilvl w:val="0"/>
+          <w:numId w:val="3"/>
+        </w:numPr>
+      </w:pPr>
+      <w:r>
+        <w:rPr>
+          <w:rStyle w:val="Strong"/>
+        </w:rPr>
+        <w:t>Alignment with entrepreneur's capabilities and passion:</w:t>
+      </w:r>
+      <w:r>
+        <w:t xml:space="preserve"> This means ensuring the opportunity matches not just your skills, but also your interests and long-term commitment level.</w:t>
+      </w:r>
+    </w:p>
+    <w:p>
+      <w:pPr>
+        <w:pStyle w:val="Heading2"/>
+      </w:pPr>
+      <w:r>
+        <w:t>Concept Development and Feasibility Analysis</w:t>
+      </w:r>
+    </w:p>
+    <w:p>
+      <w:r>
+        <w:t xml:space="preserve">After </w:t>
+      </w:r>
+      <w:r>
+        <w:t>identif</w:t>
+      </w:r>
+      <w:r>
+        <w:t>ying</w:t>
+      </w:r>
+      <w:r>
+        <w:t xml:space="preserve"> a promising opportunity, the next stage is transforming that vague idea into a concrete proposal with clear value propositions and target customers. This stage is about defining exactly what you'll offer, to whom, and how it creates value that's worth paying for.</w:t>
+      </w:r>
+    </w:p>
+    <w:p>
+      <w:r>
+        <w:t>Concept development involves:</w:t>
+      </w:r>
+    </w:p>
+    <w:p>
+      <w:pPr>
+        <w:pStyle w:val="ListParagraph"/>
+        <w:numPr>
+          <w:ilvl w:val="0"/>
+          <w:numId w:val="4"/>
+        </w:numPr>
+        <w:rPr>
+          <w:b/>
+        </w:rPr>
+      </w:pPr>
+      <w:r>
+        <w:rPr>
+          <w:b/>
+        </w:rPr>
+        <w:t>Defining the product or service clearly:</w:t>
+      </w:r>
+      <w:r>
+        <w:rPr>
+          <w:b/>
+        </w:rPr>
+        <w:t xml:space="preserve"> </w:t>
+      </w:r>
+      <w:r>
+        <w:t>This means articulating precisely what customers will receive and how it functions in practical terms.</w:t>
+      </w:r>
+    </w:p>
+    <w:p>
+      <w:pPr>
+        <w:pStyle w:val="ListParagraph"/>
+        <w:numPr>
+          <w:ilvl w:val="0"/>
+          <w:numId w:val="4"/>
+        </w:numPr>
+        <w:rPr>
+          <w:b/>
+        </w:rPr>
+      </w:pPr>
+      <w:r>
+        <w:rPr>
+          <w:rStyle w:val="Strong"/>
+        </w:rPr>
+        <w:t>Articulating the value proposition:</w:t>
+      </w:r>
+      <w:r>
+        <w:t xml:space="preserve"> This is explaining why customers should choose your solution over alternatives or over doing nothing at all.</w:t>
+      </w:r>
+    </w:p>
+    <w:p>
+      <w:pPr>
+        <w:pStyle w:val="ListParagraph"/>
+        <w:numPr>
+          <w:ilvl w:val="0"/>
+          <w:numId w:val="4"/>
+        </w:numPr>
+        <w:rPr>
+          <w:b/>
+        </w:rPr>
+      </w:pPr>
+      <w:r>
+        <w:rPr>
+          <w:rStyle w:val="Strong"/>
+        </w:rPr>
+        <w:t>Identifying target customer segments:</w:t>
+      </w:r>
+      <w:r>
+        <w:t xml:space="preserve"> Here, you're specifying which specific groups will benefit most and are most likely to actually purchase what you're offering.</w:t>
+      </w:r>
+    </w:p>
+    <w:p>
+      <w:pPr>
+        <w:pStyle w:val="ListParagraph"/>
+        <w:numPr>
+          <w:ilvl w:val="0"/>
+          <w:numId w:val="4"/>
+        </w:numPr>
+        <w:rPr>
+          <w:b/>
+        </w:rPr>
+      </w:pPr>
+      <w:r>
+        <w:rPr>
+          <w:rStyle w:val="Strong"/>
+        </w:rPr>
+        <w:t>Outlining the basic business model:</w:t>
+      </w:r>
+      <w:r>
+        <w:t xml:space="preserve"> This involves describing how your venture will make money and sustain its operations over time.</w:t>
+      </w:r>
+    </w:p>
+    <w:p>
+      <w:pPr>
+        <w:pStyle w:val="ListParagraph"/>
+        <w:numPr>
+          <w:ilvl w:val="0"/>
+          <w:numId w:val="4"/>
+        </w:numPr>
+        <w:rPr>
+          <w:b/>
+        </w:rPr>
+      </w:pPr>
+      <w:r>
+        <w:rPr>
+          <w:rStyle w:val="Strong"/>
+        </w:rPr>
+        <w:t>Determining key success factors:</w:t>
+      </w:r>
+      <w:r>
+        <w:t xml:space="preserve"> This means identifying the critical elements that must go right for your venture to succeed.</w:t>
+      </w:r>
+      <w:r>
+        <w:t xml:space="preserve"> This helps to determine or measure progress of the business.</w:t>
+      </w:r>
+    </w:p>
+    <w:p>
+      <w:pPr>
+        <w:pStyle w:val="Heading2"/>
+      </w:pPr>
+      <w:r>
+        <w:t>Resource Acquisition</w:t>
+      </w:r>
+    </w:p>
+    <w:p>
+      <w:r>
+        <w:t xml:space="preserve">This is one of the most challenging aspects when turning an idea into a fully functioning business, securing the financial, human, technological and social resources needed </w:t>
+      </w:r>
+      <w:r>
+        <w:t>to transform your concept into reality.</w:t>
+      </w:r>
+    </w:p>
+    <w:p>
+      <w:r>
+        <w:t>Financial Resources:</w:t>
+      </w:r>
+    </w:p>
+    <w:p>
+      <w:pPr>
+        <w:pStyle w:val="ListParagraph"/>
+        <w:numPr>
+          <w:ilvl w:val="0"/>
+          <w:numId w:val="5"/>
+        </w:numPr>
+        <w:rPr>
+          <w:b/>
+        </w:rPr>
+      </w:pPr>
+      <w:r>
+        <w:rPr>
+          <w:b/>
+        </w:rPr>
+        <w:t xml:space="preserve">Bootstrapping (self-funding): </w:t>
+      </w:r>
+      <w:r>
+        <w:t>This means using your personal savings and early revenue to fund growth, which gives you full control but limits how fast you can grow.</w:t>
+      </w:r>
+    </w:p>
+    <w:p>
+      <w:pPr>
+        <w:pStyle w:val="ListParagraph"/>
+        <w:numPr>
+          <w:ilvl w:val="0"/>
+          <w:numId w:val="5"/>
+        </w:numPr>
+        <w:rPr>
+          <w:b/>
+        </w:rPr>
+      </w:pPr>
+      <w:r>
+        <w:rPr>
+          <w:rStyle w:val="Strong"/>
+        </w:rPr>
+        <w:t>Friends and family funding:</w:t>
+      </w:r>
+      <w:r>
+        <w:t xml:space="preserve"> This </w:t>
+      </w:r>
+      <w:proofErr w:type="gramStart"/>
+      <w:r>
+        <w:t>involves</w:t>
+      </w:r>
+      <w:proofErr w:type="gramEnd"/>
+      <w:r>
+        <w:t xml:space="preserve"> accessing capital from your personal relationships who invest based primarily on their trust in you.</w:t>
+      </w:r>
+    </w:p>
+    <w:p>
+      <w:pPr>
+        <w:pStyle w:val="ListParagraph"/>
+        <w:numPr>
+          <w:ilvl w:val="0"/>
+          <w:numId w:val="5"/>
+        </w:numPr>
+        <w:rPr>
+          <w:b/>
+        </w:rPr>
+      </w:pPr>
+      <w:r>
+        <w:rPr>
+          <w:rStyle w:val="Strong"/>
+        </w:rPr>
+        <w:lastRenderedPageBreak/>
+        <w:t>Angel investors:</w:t>
+      </w:r>
+      <w:r>
+        <w:t xml:space="preserve"> These are wealthy individuals who provide early-stage capital plus valuable advice and connections to help your venture launch.</w:t>
+      </w:r>
+    </w:p>
+    <w:p>
+      <w:pPr>
+        <w:pStyle w:val="ListParagraph"/>
+        <w:numPr>
+          <w:ilvl w:val="0"/>
+          <w:numId w:val="5"/>
+        </w:numPr>
+        <w:rPr>
+          <w:b/>
+        </w:rPr>
+      </w:pPr>
+      <w:r>
+        <w:rPr>
+          <w:rStyle w:val="Strong"/>
+        </w:rPr>
+        <w:t>Venture capital:</w:t>
+      </w:r>
+      <w:r>
+        <w:t xml:space="preserve"> This refers to institutional investors who provide larger funding amounts in exchange for equity and typically expect aggressive growth trajectories.</w:t>
+      </w:r>
+    </w:p>
+    <w:p>
+      <w:pPr>
+        <w:pStyle w:val="ListParagraph"/>
+        <w:numPr>
+          <w:ilvl w:val="0"/>
+          <w:numId w:val="5"/>
+        </w:numPr>
+        <w:rPr>
+          <w:b/>
+        </w:rPr>
+      </w:pPr>
+      <w:r>
+        <w:rPr>
+          <w:rStyle w:val="Strong"/>
+        </w:rPr>
+        <w:t>Crowdfunding platforms:</w:t>
+      </w:r>
+      <w:r>
+        <w:t xml:space="preserve"> This means raising small amounts from many people while simultaneously validating that there's actual market demand.</w:t>
+      </w:r>
+    </w:p>
+    <w:p>
+      <w:pPr>
+        <w:pStyle w:val="ListParagraph"/>
+        <w:numPr>
+          <w:ilvl w:val="0"/>
+          <w:numId w:val="5"/>
+        </w:numPr>
+        <w:rPr>
+          <w:b/>
+        </w:rPr>
+      </w:pPr>
+      <w:r>
+        <w:rPr>
+          <w:rStyle w:val="Strong"/>
+        </w:rPr>
+        <w:t>Government grants and competitions:</w:t>
+      </w:r>
+      <w:r>
+        <w:t xml:space="preserve"> These are non-dilutive funding sources from public programs that support innovation in specific sectors.</w:t>
+      </w:r>
+    </w:p>
+    <w:p>
+      <w:pPr>
+        <w:pStyle w:val="ListParagraph"/>
+        <w:numPr>
+          <w:ilvl w:val="0"/>
+          <w:numId w:val="5"/>
+        </w:numPr>
+        <w:rPr>
+          <w:b/>
+        </w:rPr>
+      </w:pPr>
+      <w:r>
+        <w:rPr>
+          <w:rStyle w:val="Strong"/>
+        </w:rPr>
+        <w:t>Bank loans and credit facilities:</w:t>
+      </w:r>
+      <w:r>
+        <w:t xml:space="preserve"> This is traditional debt financing that requires collateral and proven revenue, making it difficult for early-stage ventures to access.</w:t>
+      </w:r>
+    </w:p>
+    <w:p>
+      <w:pPr>
+        <w:rPr>
+          <w:b/>
+        </w:rPr>
+      </w:pPr>
+      <w:r>
+        <w:rPr>
+          <w:b/>
+        </w:rPr>
+        <w:t>Human Resources:</w:t>
+      </w:r>
+    </w:p>
+    <w:p>
+      <w:pPr>
+        <w:pStyle w:val="ListParagraph"/>
+        <w:numPr>
+          <w:ilvl w:val="0"/>
+          <w:numId w:val="6"/>
+        </w:numPr>
+        <w:rPr>
+          <w:b/>
+        </w:rPr>
+      </w:pPr>
+      <w:r>
+        <w:rPr>
+          <w:b/>
+        </w:rPr>
+        <w:t>Co-founders with complementary skills:</w:t>
+      </w:r>
+      <w:r>
+        <w:rPr>
+          <w:b/>
+        </w:rPr>
+        <w:t xml:space="preserve"> </w:t>
+      </w:r>
+      <w:r>
+        <w:t>These are partners who bring different expertise areas like technical, business, or marketing skills to cover critical functions.</w:t>
+      </w:r>
+    </w:p>
+    <w:p>
+      <w:pPr>
+        <w:pStyle w:val="ListParagraph"/>
+        <w:numPr>
+          <w:ilvl w:val="0"/>
+          <w:numId w:val="6"/>
+        </w:numPr>
+        <w:rPr>
+          <w:b/>
+        </w:rPr>
+      </w:pPr>
+      <w:r>
+        <w:rPr>
+          <w:rStyle w:val="Strong"/>
+        </w:rPr>
+        <w:t>Early employees:</w:t>
+      </w:r>
+      <w:r>
+        <w:t xml:space="preserve"> These are your first hires who set the cultural tone and operational standards while often wearing multiple hats.</w:t>
+      </w:r>
+    </w:p>
+    <w:p>
+      <w:pPr>
+        <w:pStyle w:val="ListParagraph"/>
+        <w:numPr>
+          <w:ilvl w:val="0"/>
+          <w:numId w:val="6"/>
+        </w:numPr>
+        <w:rPr>
+          <w:b/>
+        </w:rPr>
+      </w:pPr>
+      <w:r>
+        <w:rPr>
+          <w:rStyle w:val="Strong"/>
+        </w:rPr>
+        <w:t>Advisors and mentors:</w:t>
+      </w:r>
+      <w:r>
+        <w:t xml:space="preserve"> These are experienced individuals who provide guidance to help you avoid common pitfalls and make better strategic decisions.</w:t>
+      </w:r>
+    </w:p>
+    <w:p>
+      <w:pPr>
+        <w:pStyle w:val="ListParagraph"/>
+        <w:numPr>
+          <w:ilvl w:val="0"/>
+          <w:numId w:val="6"/>
+        </w:numPr>
+        <w:rPr>
+          <w:b/>
+        </w:rPr>
+      </w:pPr>
+      <w:r>
+        <w:rPr>
+          <w:rStyle w:val="Strong"/>
+        </w:rPr>
+        <w:t>Board members:</w:t>
+      </w:r>
+      <w:r>
+        <w:t xml:space="preserve"> These provide high-level oversight and strategic guidance once your company formalizes its governance structure.</w:t>
+      </w:r>
+    </w:p>
+    <w:p>
+      <w:pPr>
+        <w:pStyle w:val="ListParagraph"/>
+        <w:numPr>
+          <w:ilvl w:val="0"/>
+          <w:numId w:val="6"/>
+        </w:numPr>
+        <w:rPr>
+          <w:b/>
+        </w:rPr>
+      </w:pPr>
+      <w:r>
+        <w:rPr>
+          <w:rStyle w:val="Strong"/>
+        </w:rPr>
+        <w:t>Contract specialists:</w:t>
+      </w:r>
+      <w:r>
+        <w:t xml:space="preserve"> These are temporary experts in areas like design, development, or marketing who fill specific needs without permanent commitment.</w:t>
+      </w:r>
+    </w:p>
+    <w:p>
+      <w:pPr>
+        <w:rPr>
+          <w:b/>
+        </w:rPr>
+      </w:pPr>
+      <w:r>
+        <w:rPr>
+          <w:b/>
+        </w:rPr>
+        <w:t>Physical and Technological Resources:</w:t>
+      </w:r>
+    </w:p>
+    <w:p>
+      <w:pPr>
+        <w:pStyle w:val="ListParagraph"/>
+        <w:numPr>
+          <w:ilvl w:val="0"/>
+          <w:numId w:val="7"/>
+        </w:numPr>
+        <w:rPr>
+          <w:b/>
+        </w:rPr>
+      </w:pPr>
+      <w:r>
+        <w:rPr>
+          <w:rStyle w:val="Strong"/>
+        </w:rPr>
+        <w:t>Office space or co-working facilities:</w:t>
+      </w:r>
+      <w:r>
+        <w:t xml:space="preserve"> These are physical locations where your team can collaborate, hold meetings, and do focused work.</w:t>
+      </w:r>
+    </w:p>
+    <w:p>
+      <w:pPr>
+        <w:pStyle w:val="ListParagraph"/>
+        <w:numPr>
+          <w:ilvl w:val="0"/>
+          <w:numId w:val="7"/>
+        </w:numPr>
+        <w:rPr>
+          <w:b/>
+        </w:rPr>
+      </w:pPr>
+      <w:r>
+        <w:rPr>
+          <w:rFonts w:eastAsia="Times New Roman"/>
+          <w:b/>
+          <w:bCs/>
+          <w:lang w:val="en-UG" w:eastAsia="en-UG"/>
+        </w:rPr>
+        <w:t>Technology infrastructure:</w:t>
+      </w:r>
+      <w:r>
+        <w:rPr>
+          <w:rFonts w:eastAsia="Times New Roman"/>
+          <w:lang w:val="en-UG" w:eastAsia="en-UG"/>
+        </w:rPr>
+        <w:t xml:space="preserve"> This includes servers, cloud services, software licenses, and computing resources needed for daily operations. </w:t>
+      </w:r>
+    </w:p>
+    <w:p>
+      <w:pPr>
+        <w:pStyle w:val="ListParagraph"/>
+        <w:numPr>
+          <w:ilvl w:val="0"/>
+          <w:numId w:val="7"/>
+        </w:numPr>
+        <w:rPr>
+          <w:b/>
+        </w:rPr>
+      </w:pPr>
+      <w:r>
+        <w:rPr>
+          <w:rFonts w:eastAsia="Times New Roman"/>
+          <w:b/>
+          <w:bCs/>
+          <w:lang w:val="en-UG" w:eastAsia="en-UG"/>
+        </w:rPr>
+        <w:t>Development tools and platforms:</w:t>
+      </w:r>
+      <w:r>
+        <w:rPr>
+          <w:rFonts w:eastAsia="Times New Roman"/>
+          <w:lang w:val="en-UG" w:eastAsia="en-UG"/>
+        </w:rPr>
+        <w:t xml:space="preserve"> These are programming environments, design software, and technical frameworks you'll use for building your product. </w:t>
+      </w:r>
+    </w:p>
+    <w:p>
+      <w:pPr>
+        <w:pStyle w:val="ListParagraph"/>
+        <w:numPr>
+          <w:ilvl w:val="0"/>
+          <w:numId w:val="7"/>
+        </w:numPr>
+        <w:rPr>
+          <w:b/>
+        </w:rPr>
+      </w:pPr>
+      <w:r>
+        <w:rPr>
+          <w:rFonts w:eastAsia="Times New Roman"/>
+          <w:b/>
+          <w:bCs/>
+          <w:lang w:val="en-UG" w:eastAsia="en-UG"/>
+        </w:rPr>
+        <w:t>Intellectual property:</w:t>
+      </w:r>
+      <w:r>
+        <w:rPr>
+          <w:rFonts w:eastAsia="Times New Roman"/>
+          <w:lang w:val="en-UG" w:eastAsia="en-UG"/>
+        </w:rPr>
+        <w:t xml:space="preserve"> This refers to patents, trademarks, copyrights, and trade secrets that protect your competitive advantages.</w:t>
+      </w:r>
+    </w:p>
+    <w:p>
+      <w:pPr>
+        <w:pStyle w:val="whitespace-normal"/>
+        <w:jc w:val="both"/>
+      </w:pPr>
+      <w:r>
+        <w:rPr>
+          <w:rStyle w:val="Strong"/>
+          <w:rFonts w:eastAsiaTheme="majorEastAsia"/>
+        </w:rPr>
+        <w:t>Social Resources:</w:t>
+      </w:r>
+    </w:p>
+    <w:p>
+      <w:pPr>
+        <w:pStyle w:val="whitespace-normal"/>
+        <w:numPr>
+          <w:ilvl w:val="0"/>
+          <w:numId w:val="10"/>
+        </w:numPr>
+        <w:spacing w:line="360" w:lineRule="auto"/>
+        <w:jc w:val="both"/>
+      </w:pPr>
+      <w:r>
+        <w:rPr>
+          <w:rStyle w:val="Strong"/>
+          <w:rFonts w:eastAsiaTheme="majorEastAsia"/>
+        </w:rPr>
+        <w:lastRenderedPageBreak/>
+        <w:t>Network connections:</w:t>
+      </w:r>
+      <w:r>
+        <w:t xml:space="preserve"> These are your personal and professional relationships that provide access to customers, talent, and valuable information.</w:t>
+      </w:r>
+    </w:p>
+    <w:p>
+      <w:pPr>
+        <w:pStyle w:val="whitespace-normal"/>
+        <w:numPr>
+          <w:ilvl w:val="0"/>
+          <w:numId w:val="10"/>
+        </w:numPr>
+        <w:spacing w:line="360" w:lineRule="auto"/>
+        <w:jc w:val="both"/>
+      </w:pPr>
+      <w:r>
+        <w:rPr>
+          <w:rStyle w:val="Strong"/>
+          <w:rFonts w:eastAsiaTheme="majorEastAsia"/>
+        </w:rPr>
+        <w:t>Industry relationships:</w:t>
+      </w:r>
+      <w:r>
+        <w:t xml:space="preserve"> These are established connections within your sector that can open doors that would otherwise remain closed to you.</w:t>
+      </w:r>
+    </w:p>
+    <w:p>
+      <w:pPr>
+        <w:pStyle w:val="whitespace-normal"/>
+        <w:numPr>
+          <w:ilvl w:val="0"/>
+          <w:numId w:val="10"/>
+        </w:numPr>
+        <w:spacing w:line="360" w:lineRule="auto"/>
+        <w:jc w:val="both"/>
+      </w:pPr>
+      <w:r>
+        <w:rPr>
+          <w:rStyle w:val="Strong"/>
+          <w:rFonts w:eastAsiaTheme="majorEastAsia"/>
+        </w:rPr>
+        <w:t>Partnerships with established companies:</w:t>
+      </w:r>
+      <w:r>
+        <w:t xml:space="preserve"> These are alliances that can provide distribution channels, credibility, or complementary capabilities.</w:t>
+      </w:r>
+    </w:p>
+    <w:p>
+      <w:pPr>
+        <w:pStyle w:val="whitespace-normal"/>
+        <w:numPr>
+          <w:ilvl w:val="0"/>
+          <w:numId w:val="10"/>
+        </w:numPr>
+        <w:spacing w:line="360" w:lineRule="auto"/>
+        <w:jc w:val="both"/>
+      </w:pPr>
+      <w:r>
+        <w:rPr>
+          <w:rStyle w:val="Strong"/>
+          <w:rFonts w:eastAsiaTheme="majorEastAsia"/>
+        </w:rPr>
+        <w:t>Access to distribution channels:</w:t>
+      </w:r>
+      <w:r>
+        <w:t xml:space="preserve"> This means having routes to market through existing networks rather than building everything from scratch.</w:t>
+      </w:r>
+    </w:p>
+    <w:p>
+      <w:pPr>
+        <w:pStyle w:val="Heading2"/>
+        <w:rPr>
+          <w:rStyle w:val="Strong"/>
+          <w:b/>
+          <w:bCs w:val="0"/>
+        </w:rPr>
+      </w:pPr>
+      <w:r>
+        <w:rPr>
+          <w:rStyle w:val="Strong"/>
+          <w:b/>
+          <w:bCs w:val="0"/>
+        </w:rPr>
+        <w:t>Venture Launch and Execution</w:t>
+      </w:r>
+    </w:p>
+    <w:p>
+      <w:r>
+        <w:t xml:space="preserve">This is </w:t>
+      </w:r>
+      <w:r>
+        <w:t xml:space="preserve">the </w:t>
+      </w:r>
+      <w:r>
+        <w:t>transitioning from preparation to actual action through MVP development, initial marketing, operational setup, and establishing the systems you'll need.</w:t>
+      </w:r>
+    </w:p>
+    <w:p>
+      <w:r>
+        <w:t>Critical activities include:</w:t>
+      </w:r>
+    </w:p>
+    <w:p>
+      <w:pPr>
+        <w:pStyle w:val="ListParagraph"/>
+        <w:numPr>
+          <w:ilvl w:val="0"/>
+          <w:numId w:val="11"/>
+        </w:numPr>
+      </w:pPr>
+      <w:r>
+        <w:rPr>
+          <w:rFonts w:eastAsia="Times New Roman"/>
+          <w:b/>
+          <w:bCs/>
+          <w:lang w:val="en-UG" w:eastAsia="en-UG"/>
+        </w:rPr>
+        <w:t>Product development and refinement:</w:t>
+      </w:r>
+      <w:r>
+        <w:rPr>
+          <w:rFonts w:eastAsia="Times New Roman"/>
+          <w:lang w:val="en-UG" w:eastAsia="en-UG"/>
+        </w:rPr>
+        <w:t xml:space="preserve"> This is building and continuously improving your core offering based on technical capabilities and user feedback. </w:t>
+      </w:r>
+    </w:p>
+    <w:p>
+      <w:pPr>
+        <w:pStyle w:val="ListParagraph"/>
+        <w:numPr>
+          <w:ilvl w:val="0"/>
+          <w:numId w:val="11"/>
+        </w:numPr>
+      </w:pPr>
+      <w:r>
+        <w:rPr>
+          <w:rFonts w:eastAsia="Times New Roman"/>
+          <w:b/>
+          <w:bCs/>
+          <w:lang w:val="en-UG" w:eastAsia="en-UG"/>
+        </w:rPr>
+        <w:t>Building the Minimum Viable Product (MVP):</w:t>
+      </w:r>
+      <w:r>
+        <w:rPr>
+          <w:rFonts w:eastAsia="Times New Roman"/>
+          <w:lang w:val="en-UG" w:eastAsia="en-UG"/>
+        </w:rPr>
+        <w:t xml:space="preserve"> This means creating the simplest version that delivers core value, enabling you to test the market rapidly. </w:t>
+      </w:r>
+    </w:p>
+    <w:p>
+      <w:pPr>
+        <w:pStyle w:val="ListParagraph"/>
+        <w:numPr>
+          <w:ilvl w:val="0"/>
+          <w:numId w:val="11"/>
+        </w:numPr>
+      </w:pPr>
+      <w:r>
+        <w:rPr>
+          <w:rFonts w:eastAsia="Times New Roman"/>
+          <w:b/>
+          <w:bCs/>
+          <w:lang w:val="en-UG" w:eastAsia="en-UG"/>
+        </w:rPr>
+        <w:t>Initial marketing and customer acquisition:</w:t>
+      </w:r>
+      <w:r>
+        <w:rPr>
+          <w:rFonts w:eastAsia="Times New Roman"/>
+          <w:lang w:val="en-UG" w:eastAsia="en-UG"/>
+        </w:rPr>
+        <w:t xml:space="preserve"> This </w:t>
+      </w:r>
+      <w:proofErr w:type="gramStart"/>
+      <w:r>
+        <w:rPr>
+          <w:rFonts w:eastAsia="Times New Roman"/>
+          <w:lang w:val="en-UG" w:eastAsia="en-UG"/>
+        </w:rPr>
+        <w:t>involves</w:t>
+      </w:r>
+      <w:proofErr w:type="gramEnd"/>
+      <w:r>
+        <w:rPr>
+          <w:rFonts w:eastAsia="Times New Roman"/>
+          <w:lang w:val="en-UG" w:eastAsia="en-UG"/>
+        </w:rPr>
+        <w:t xml:space="preserve"> generating awareness about your solution and converting prospects into early paying customers. </w:t>
+      </w:r>
+    </w:p>
+    <w:p>
+      <w:pPr>
+        <w:pStyle w:val="ListParagraph"/>
+        <w:numPr>
+          <w:ilvl w:val="0"/>
+          <w:numId w:val="11"/>
+        </w:numPr>
+      </w:pPr>
+      <w:r>
+        <w:rPr>
+          <w:rFonts w:eastAsia="Times New Roman"/>
+          <w:b/>
+          <w:bCs/>
+          <w:lang w:val="en-UG" w:eastAsia="en-UG"/>
+        </w:rPr>
+        <w:t>Establishing operations and processes:</w:t>
+      </w:r>
+      <w:r>
+        <w:rPr>
+          <w:rFonts w:eastAsia="Times New Roman"/>
+          <w:lang w:val="en-UG" w:eastAsia="en-UG"/>
+        </w:rPr>
+        <w:t xml:space="preserve"> Here, you're setting up systems for finance, customer support, development, and team coordination. </w:t>
+      </w:r>
+    </w:p>
+    <w:p>
+      <w:pPr>
+        <w:pStyle w:val="ListParagraph"/>
+        <w:numPr>
+          <w:ilvl w:val="0"/>
+          <w:numId w:val="11"/>
+        </w:numPr>
+      </w:pPr>
+      <w:r>
+        <w:rPr>
+          <w:rFonts w:eastAsia="Times New Roman"/>
+          <w:b/>
+          <w:bCs/>
+          <w:lang w:val="en-UG" w:eastAsia="en-UG"/>
+        </w:rPr>
+        <w:t>Setting up legal and financial systems:</w:t>
+      </w:r>
+      <w:r>
+        <w:rPr>
+          <w:rFonts w:eastAsia="Times New Roman"/>
+          <w:lang w:val="en-UG" w:eastAsia="en-UG"/>
+        </w:rPr>
+        <w:t xml:space="preserve"> This means implementing proper accounting, compliance frameworks, and legal protections for your business. </w:t>
+      </w:r>
+    </w:p>
+    <w:p>
+      <w:pPr>
+        <w:pStyle w:val="ListParagraph"/>
+        <w:numPr>
+          <w:ilvl w:val="0"/>
+          <w:numId w:val="11"/>
+        </w:numPr>
+      </w:pPr>
+      <w:r>
+        <w:rPr>
+          <w:rFonts w:eastAsia="Times New Roman"/>
+          <w:b/>
+          <w:bCs/>
+          <w:lang w:val="en-UG" w:eastAsia="en-UG"/>
+        </w:rPr>
+        <w:t>Developing partnerships and distribution channels:</w:t>
+      </w:r>
+      <w:r>
+        <w:rPr>
+          <w:rFonts w:eastAsia="Times New Roman"/>
+          <w:lang w:val="en-UG" w:eastAsia="en-UG"/>
+        </w:rPr>
+        <w:t xml:space="preserve"> This is creating alliances that provide market access and complementary capabilities you don't have internally.</w:t>
+      </w:r>
+    </w:p>
+    <w:p>
+      <w:r>
+        <w:t>Execution challenges:</w:t>
+      </w:r>
+    </w:p>
+    <w:p>
+      <w:pPr>
+        <w:pStyle w:val="ListParagraph"/>
+        <w:numPr>
+          <w:ilvl w:val="0"/>
+          <w:numId w:val="12"/>
+        </w:numPr>
+      </w:pPr>
+      <w:r>
+        <w:rPr>
+          <w:rFonts w:eastAsia="Times New Roman"/>
+          <w:b/>
+          <w:bCs/>
+          <w:lang w:val="en-UG" w:eastAsia="en-UG"/>
+        </w:rPr>
+        <w:t>Managing cash flow during early stages:</w:t>
+      </w:r>
+      <w:r>
+        <w:rPr>
+          <w:rFonts w:eastAsia="Times New Roman"/>
+          <w:lang w:val="en-UG" w:eastAsia="en-UG"/>
+        </w:rPr>
+        <w:t xml:space="preserve"> This is the constant balancing act between expenses and slower-than-hoped revenue growth to avoid running out of money. </w:t>
+      </w:r>
+    </w:p>
+    <w:p>
+      <w:pPr>
+        <w:pStyle w:val="ListParagraph"/>
+        <w:numPr>
+          <w:ilvl w:val="0"/>
+          <w:numId w:val="12"/>
+        </w:numPr>
+      </w:pPr>
+      <w:r>
+        <w:rPr>
+          <w:rFonts w:eastAsia="Times New Roman"/>
+          <w:b/>
+          <w:bCs/>
+          <w:lang w:val="en-UG" w:eastAsia="en-UG"/>
+        </w:rPr>
+        <w:t>Balancing product development with customer acquisition:</w:t>
+      </w:r>
+      <w:r>
+        <w:rPr>
+          <w:rFonts w:eastAsia="Times New Roman"/>
+          <w:lang w:val="en-UG" w:eastAsia="en-UG"/>
+        </w:rPr>
+        <w:t xml:space="preserve"> This means allocating your limited resources effectively between building features and finding customers.</w:t>
+      </w:r>
+    </w:p>
+    <w:p>
+      <w:pPr>
+        <w:pStyle w:val="ListParagraph"/>
+        <w:numPr>
+          <w:ilvl w:val="0"/>
+          <w:numId w:val="12"/>
+        </w:numPr>
+      </w:pPr>
+      <w:r>
+        <w:rPr>
+          <w:rFonts w:eastAsia="Times New Roman"/>
+          <w:b/>
+          <w:bCs/>
+          <w:lang w:val="en-UG" w:eastAsia="en-UG"/>
+        </w:rPr>
+        <w:t>Building a team and company culture:</w:t>
+      </w:r>
+      <w:r>
+        <w:rPr>
+          <w:rFonts w:eastAsia="Times New Roman"/>
+          <w:lang w:val="en-UG" w:eastAsia="en-UG"/>
+        </w:rPr>
+        <w:t xml:space="preserve"> This involves hiring the right people and establishing the values and practices that define how work gets done. </w:t>
+      </w:r>
+    </w:p>
+    <w:p>
+      <w:pPr>
+        <w:pStyle w:val="ListParagraph"/>
+        <w:numPr>
+          <w:ilvl w:val="0"/>
+          <w:numId w:val="12"/>
+        </w:numPr>
+      </w:pPr>
+      <w:r>
+        <w:rPr>
+          <w:rFonts w:eastAsia="Times New Roman"/>
+          <w:b/>
+          <w:bCs/>
+          <w:lang w:val="en-UG" w:eastAsia="en-UG"/>
+        </w:rPr>
+        <w:lastRenderedPageBreak/>
+        <w:t>Dealing with unexpected obstacles:</w:t>
+      </w:r>
+      <w:r>
+        <w:rPr>
+          <w:rFonts w:eastAsia="Times New Roman"/>
+          <w:lang w:val="en-UG" w:eastAsia="en-UG"/>
+        </w:rPr>
+        <w:t xml:space="preserve"> This is solving the problems that weren't anticipated in your planning but inevitably emerge in reality. </w:t>
+      </w:r>
+    </w:p>
+    <w:p>
+      <w:pPr>
+        <w:pStyle w:val="ListParagraph"/>
+        <w:numPr>
+          <w:ilvl w:val="0"/>
+          <w:numId w:val="12"/>
+        </w:numPr>
+      </w:pPr>
+      <w:r>
+        <w:rPr>
+          <w:rFonts w:eastAsia="Times New Roman"/>
+          <w:b/>
+          <w:bCs/>
+          <w:lang w:val="en-UG" w:eastAsia="en-UG"/>
+        </w:rPr>
+        <w:t>Maintaining motivation through setbacks:</w:t>
+      </w:r>
+      <w:r>
+        <w:rPr>
+          <w:rFonts w:eastAsia="Times New Roman"/>
+          <w:lang w:val="en-UG" w:eastAsia="en-UG"/>
+        </w:rPr>
+        <w:t xml:space="preserve"> This means persisting despite the inevitable rejections, failures, and disappointments you'll encounter along the journey.</w:t>
+      </w:r>
+    </w:p>
+    <w:p>
+      <w:pPr>
+        <w:pStyle w:val="Heading2"/>
+      </w:pPr>
+      <w:r>
+        <w:t>Growth and Scaling</w:t>
+      </w:r>
+    </w:p>
+    <w:p>
+      <w:r>
+        <w:t>Once</w:t>
+      </w:r>
+      <w:r>
+        <w:t xml:space="preserve"> </w:t>
+      </w:r>
+      <w:r>
+        <w:t>initial traction</w:t>
+      </w:r>
+      <w:r>
+        <w:t xml:space="preserve"> is achieved</w:t>
+      </w:r>
+      <w:r>
+        <w:t xml:space="preserve">, the focus shifts to expanding </w:t>
+      </w:r>
+      <w:r>
+        <w:t>the</w:t>
+      </w:r>
+      <w:r>
+        <w:t xml:space="preserve"> customer base through various strategies while building the organizational capacity to handle increased demand without compromising quality or running out of resources.</w:t>
+      </w:r>
+    </w:p>
+    <w:p>
+      <w:r>
+        <w:t>Growth strategies include:</w:t>
+      </w:r>
+    </w:p>
+    <w:p>
+      <w:pPr>
+        <w:pStyle w:val="ListParagraph"/>
+        <w:numPr>
+          <w:ilvl w:val="0"/>
+          <w:numId w:val="13"/>
+        </w:numPr>
+      </w:pPr>
+      <w:r>
+        <w:rPr>
+          <w:rFonts w:eastAsia="Times New Roman"/>
+          <w:b/>
+          <w:bCs/>
+          <w:lang w:val="en-UG" w:eastAsia="en-UG"/>
+        </w:rPr>
+        <w:t>Geographic expansion:</w:t>
+      </w:r>
+      <w:r>
+        <w:rPr>
+          <w:rFonts w:eastAsia="Times New Roman"/>
+          <w:lang w:val="en-UG" w:eastAsia="en-UG"/>
+        </w:rPr>
+        <w:t xml:space="preserve"> This is entering new countries or regions, which requires understanding local regulations, culture, and competitive dynamics. </w:t>
+      </w:r>
+    </w:p>
+    <w:p>
+      <w:pPr>
+        <w:pStyle w:val="ListParagraph"/>
+        <w:numPr>
+          <w:ilvl w:val="0"/>
+          <w:numId w:val="13"/>
+        </w:numPr>
+      </w:pPr>
+      <w:r>
+        <w:rPr>
+          <w:rFonts w:eastAsia="Times New Roman"/>
+          <w:b/>
+          <w:bCs/>
+          <w:lang w:val="en-UG" w:eastAsia="en-UG"/>
+        </w:rPr>
+        <w:t>Product line extension:</w:t>
+      </w:r>
+      <w:r>
+        <w:rPr>
+          <w:rFonts w:eastAsia="Times New Roman"/>
+          <w:lang w:val="en-UG" w:eastAsia="en-UG"/>
+        </w:rPr>
+        <w:t xml:space="preserve"> This means adding new features, products, or services that appeal to your existing customers or attract entirely new segments. </w:t>
+      </w:r>
+    </w:p>
+    <w:p>
+      <w:pPr>
+        <w:pStyle w:val="ListParagraph"/>
+        <w:numPr>
+          <w:ilvl w:val="0"/>
+          <w:numId w:val="13"/>
+        </w:numPr>
+      </w:pPr>
+      <w:r>
+        <w:rPr>
+          <w:rFonts w:eastAsia="Times New Roman"/>
+          <w:b/>
+          <w:bCs/>
+          <w:lang w:val="en-UG" w:eastAsia="en-UG"/>
+        </w:rPr>
+        <w:t>Market penetration and customer acquisition:</w:t>
+      </w:r>
+      <w:r>
+        <w:rPr>
+          <w:rFonts w:eastAsia="Times New Roman"/>
+          <w:lang w:val="en-UG" w:eastAsia="en-UG"/>
+        </w:rPr>
+        <w:t xml:space="preserve"> This involves increasing your share in existing markets through improved marketing, sales efforts, or product enhancements. </w:t>
+      </w:r>
+    </w:p>
+    <w:p>
+      <w:pPr>
+        <w:pStyle w:val="ListParagraph"/>
+        <w:numPr>
+          <w:ilvl w:val="0"/>
+          <w:numId w:val="13"/>
+        </w:numPr>
+      </w:pPr>
+      <w:r>
+        <w:rPr>
+          <w:rFonts w:eastAsia="Times New Roman"/>
+          <w:b/>
+          <w:bCs/>
+          <w:lang w:val="en-UG" w:eastAsia="en-UG"/>
+        </w:rPr>
+        <w:t>Strategic partnerships and alliances:</w:t>
+      </w:r>
+      <w:r>
+        <w:rPr>
+          <w:rFonts w:eastAsia="Times New Roman"/>
+          <w:lang w:val="en-UG" w:eastAsia="en-UG"/>
+        </w:rPr>
+        <w:t xml:space="preserve"> These are relationships with established companies that give you access to their customers or capabilities. </w:t>
+      </w:r>
+    </w:p>
+    <w:p>
+      <w:pPr>
+        <w:pStyle w:val="ListParagraph"/>
+        <w:numPr>
+          <w:ilvl w:val="0"/>
+          <w:numId w:val="13"/>
+        </w:numPr>
+      </w:pPr>
+      <w:r>
+        <w:rPr>
+          <w:rFonts w:eastAsia="Times New Roman"/>
+          <w:b/>
+          <w:bCs/>
+          <w:lang w:val="en-UG" w:eastAsia="en-UG"/>
+        </w:rPr>
+        <w:t>Acquisitions of complementary businesses:</w:t>
+      </w:r>
+      <w:r>
+        <w:rPr>
+          <w:rFonts w:eastAsia="Times New Roman"/>
+          <w:lang w:val="en-UG" w:eastAsia="en-UG"/>
+        </w:rPr>
+        <w:t xml:space="preserve"> This means purchasing other companies to quickly add customers, technology, or talent that would take years to develop organically.</w:t>
+      </w:r>
+    </w:p>
+    <w:p>
+      <w:r>
+        <w:t>Scaling challenges:</w:t>
+      </w:r>
+    </w:p>
+    <w:p>
+      <w:pPr>
+        <w:pStyle w:val="ListParagraph"/>
+        <w:numPr>
+          <w:ilvl w:val="0"/>
+          <w:numId w:val="14"/>
+        </w:numPr>
+      </w:pPr>
+      <w:r>
+        <w:rPr>
+          <w:rFonts w:eastAsia="Times New Roman"/>
+          <w:b/>
+          <w:bCs/>
+          <w:lang w:val="en-UG" w:eastAsia="en-UG"/>
+        </w:rPr>
+        <w:t>Maintaining product quality during rapid growth:</w:t>
+      </w:r>
+      <w:r>
+        <w:rPr>
+          <w:rFonts w:eastAsia="Times New Roman"/>
+          <w:lang w:val="en-UG" w:eastAsia="en-UG"/>
+        </w:rPr>
+        <w:t xml:space="preserve"> This is preventing bugs and performance issues as usage increases and your team is stretched increasingly thin. </w:t>
+      </w:r>
+    </w:p>
+    <w:p>
+      <w:pPr>
+        <w:pStyle w:val="ListParagraph"/>
+        <w:numPr>
+          <w:ilvl w:val="0"/>
+          <w:numId w:val="14"/>
+        </w:numPr>
+      </w:pPr>
+      <w:r>
+        <w:rPr>
+          <w:rFonts w:eastAsia="Times New Roman"/>
+          <w:b/>
+          <w:bCs/>
+          <w:lang w:val="en-UG" w:eastAsia="en-UG"/>
+        </w:rPr>
+        <w:t>Hiring and managing a larger team:</w:t>
+      </w:r>
+      <w:r>
+        <w:rPr>
+          <w:rFonts w:eastAsia="Times New Roman"/>
+          <w:lang w:val="en-UG" w:eastAsia="en-UG"/>
+        </w:rPr>
+        <w:t xml:space="preserve"> This involves transforming your intimate start-up into a more complex organization that requires formal processes and structures. </w:t>
+      </w:r>
+    </w:p>
+    <w:p>
+      <w:pPr>
+        <w:pStyle w:val="ListParagraph"/>
+        <w:numPr>
+          <w:ilvl w:val="0"/>
+          <w:numId w:val="14"/>
+        </w:numPr>
+      </w:pPr>
+      <w:r>
+        <w:rPr>
+          <w:rFonts w:eastAsia="Times New Roman"/>
+          <w:b/>
+          <w:bCs/>
+          <w:lang w:val="en-UG" w:eastAsia="en-UG"/>
+        </w:rPr>
+        <w:t>Preserving company culture:</w:t>
+      </w:r>
+      <w:r>
+        <w:rPr>
+          <w:rFonts w:eastAsia="Times New Roman"/>
+          <w:lang w:val="en-UG" w:eastAsia="en-UG"/>
+        </w:rPr>
+        <w:t xml:space="preserve"> This means deliberately maintaining the values and working style that made your early team successful even as new people join. </w:t>
+      </w:r>
+    </w:p>
+    <w:p>
+      <w:pPr>
+        <w:pStyle w:val="ListParagraph"/>
+        <w:numPr>
+          <w:ilvl w:val="0"/>
+          <w:numId w:val="14"/>
+        </w:numPr>
+      </w:pPr>
+      <w:r>
+        <w:rPr>
+          <w:rFonts w:eastAsia="Times New Roman"/>
+          <w:b/>
+          <w:bCs/>
+          <w:lang w:val="en-UG" w:eastAsia="en-UG"/>
+        </w:rPr>
+        <w:t>Managing increased operational complexity:</w:t>
+      </w:r>
+      <w:r>
+        <w:rPr>
+          <w:rFonts w:eastAsia="Times New Roman"/>
+          <w:lang w:val="en-UG" w:eastAsia="en-UG"/>
+        </w:rPr>
+        <w:t xml:space="preserve"> This is scaling systems that were designed for small operations to handle growing volume efficiently. </w:t>
+      </w:r>
+    </w:p>
+    <w:p>
+      <w:pPr>
+        <w:pStyle w:val="ListParagraph"/>
+        <w:numPr>
+          <w:ilvl w:val="0"/>
+          <w:numId w:val="14"/>
+        </w:numPr>
+      </w:pPr>
+      <w:r>
+        <w:rPr>
+          <w:rFonts w:eastAsia="Times New Roman"/>
+          <w:b/>
+          <w:bCs/>
+          <w:lang w:val="en-UG" w:eastAsia="en-UG"/>
+        </w:rPr>
+        <w:lastRenderedPageBreak/>
+        <w:t>Securing additional funding for expansion:</w:t>
+      </w:r>
+      <w:r>
+        <w:rPr>
+          <w:rFonts w:eastAsia="Times New Roman"/>
+          <w:lang w:val="en-UG" w:eastAsia="en-UG"/>
+        </w:rPr>
+        <w:t xml:space="preserve"> This involves raising capital to fuel growth that typically consumes cash faster than revenue can provide it. </w:t>
+      </w:r>
+    </w:p>
+    <w:p>
+      <w:pPr>
+        <w:pStyle w:val="ListParagraph"/>
+        <w:numPr>
+          <w:ilvl w:val="0"/>
+          <w:numId w:val="14"/>
+        </w:numPr>
+      </w:pPr>
+      <w:bookmarkStart w:id="8" w:name="_GoBack"/>
       <w:bookmarkEnd w:id="8"/>
       <w:r>
         <w:rPr>
-          <w:lang w:val="en-GB"/>
+          <w:rFonts w:eastAsia="Times New Roman"/>
+          <w:b/>
+          <w:bCs/>
+          <w:lang w:val="en-UG" w:eastAsia="en-UG"/>
+        </w:rPr>
+        <w:t>Dealing with increased competition:</w:t>
+      </w:r>
+      <w:r>
+        <w:rPr>
+          <w:rFonts w:eastAsia="Times New Roman"/>
+          <w:lang w:val="en-UG" w:eastAsia="en-UG"/>
+        </w:rPr>
+        <w:t xml:space="preserve"> This means responding effectively as your success attracts attention from established players and new entrants who copy your approaches.</w:t>
+      </w:r>
+    </w:p>
+    <w:p>
+      <w:pPr>
+        <w:rPr>
+          <w:b/>
+        </w:rPr>
+      </w:pPr>
+      <w:r>
+        <w:rPr>
+          <w:b/>
         </w:rPr>
         <w:br w:type="page"/>
       </w:r>
@@ -1769,56 +2663,32 @@
     <w:p>
       <w:pPr>
         <w:pStyle w:val="Heading1"/>
-        <w:rPr>
-          <w:lang w:val="en-GB"/>
-        </w:rPr>
       </w:pPr>
       <w:bookmarkStart w:id="9" w:name="_Toc213342905"/>
       <w:r>
-        <w:rPr>
-          <w:lang w:val="en-GB"/>
-        </w:rPr>
         <w:lastRenderedPageBreak/>
         <w:t>Policy and Legal Issues</w:t>
       </w:r>
       <w:bookmarkEnd w:id="9"/>
       <w:r>
-        <w:rPr>
-          <w:lang w:val="en-GB"/>
-        </w:rPr>
         <w:br w:type="page"/>
       </w:r>
     </w:p>
     <w:p>
       <w:pPr>
         <w:pStyle w:val="Heading1"/>
-        <w:rPr>
-          <w:lang w:val="en-GB"/>
-        </w:rPr>
       </w:pPr>
       <w:bookmarkStart w:id="10" w:name="_Toc213342906"/>
       <w:r>
-        <w:rPr>
-          <w:lang w:val="en-GB"/>
-        </w:rPr>
         <w:lastRenderedPageBreak/>
         <w:t>Product Development and Technology Commercialization</w:t>
       </w:r>
       <w:bookmarkEnd w:id="10"/>
       <w:r>
-        <w:rPr>
-          <w:lang w:val="en-GB"/>
-        </w:rPr>
         <w:br w:type="page"/>
       </w:r>
     </w:p>
-    <w:p>
-      <w:pPr>
-        <w:rPr>
-          <w:lang w:val="en-GB"/>
-        </w:rPr>
-      </w:pPr>
-    </w:p>
+    <w:p/>
     <w:sectPr>
       <w:footerReference w:type="default" r:id="rId10"/>
       <w:pgSz w:w="11906" w:h="16838"/>
@@ -1835,9 +2705,6 @@
 <w:endnotes xmlns:wpc="http://schemas.microsoft.com/office/word/2010/wordprocessingCanvas" xmlns:cx="http://schemas.microsoft.com/office/drawing/2014/chartex" xmlns:cx1="http://schemas.microsoft.com/office/drawing/2015/9/8/chartex" xmlns:cx2="http://schemas.microsoft.com/office/drawing/2015/10/21/chartex" xmlns:cx3="http://schemas.microsoft.com/office/drawing/2016/5/9/chartex" xmlns:cx4="http://schemas.microsoft.com/office/drawing/2016/5/10/chartex" xmlns:cx5="http://schemas.microsoft.com/office/drawing/2016/5/11/chartex" xmlns:cx6="http://schemas.microsoft.com/office/drawing/2016/5/12/chartex" xmlns:cx7="http://schemas.microsoft.com/office/drawing/2016/5/13/chartex" xmlns:cx8="http://schemas.microsoft.com/office/drawing/2016/5/14/chartex" xmlns:mc="http://schemas.openxmlformats.org/markup-compatibility/2006" xmlns:aink="http://schemas.microsoft.com/office/drawing/2016/ink" xmlns:am3d="http://schemas.microsoft.com/office/drawing/2017/model3d" xmlns:o="urn:schemas-microsoft-com:office:office" xmlns:r="http://schemas.openxmlformats.org/officeDocument/2006/relationships" xmlns:m="http://schemas.openxmlformats.org/officeDocument/2006/math" xmlns:v="urn:schemas-microsoft-com:vml" xmlns:wp14="http://schemas.microsoft.com/office/word/2010/wordprocessingDrawing" xmlns:wp="http://schemas.openxmlformats.org/drawingml/2006/wordprocessingDrawing" xmlns:w10="urn:schemas-microsoft-com:office:word" xmlns:w="http://schemas.openxmlformats.org/wordprocessingml/2006/main" xmlns:w14="http://schemas.microsoft.com/office/word/2010/wordml" xmlns:w15="http://schemas.microsoft.com/office/word/2012/wordml" xmlns:w16cid="http://schemas.microsoft.com/office/word/2016/wordml/cid" xmlns:w16se="http://schemas.microsoft.com/office/word/2015/wordml/symex" xmlns:wpg="http://schemas.microsoft.com/office/word/2010/wordprocessingGroup" xmlns:wpi="http://schemas.microsoft.com/office/word/2010/wordprocessingInk" xmlns:wne="http://schemas.microsoft.com/office/word/2006/wordml" xmlns:wps="http://schemas.microsoft.com/office/word/2010/wordprocessingShape" mc:Ignorable="w14 w15 w16se w16cid wp14">
   <w:endnote w:type="separator" w:id="-1">
     <w:p>
-      <w:pPr>
-        <w:spacing w:after="0" w:line="240" w:lineRule="auto"/>
-      </w:pPr>
       <w:r>
         <w:separator/>
       </w:r>
@@ -1845,9 +2712,6 @@
   </w:endnote>
   <w:endnote w:type="continuationSeparator" w:id="0">
     <w:p>
-      <w:pPr>
-        <w:spacing w:after="0" w:line="240" w:lineRule="auto"/>
-      </w:pPr>
       <w:r>
         <w:continuationSeparator/>
       </w:r>
@@ -1875,7 +2739,6 @@
       <w:p>
         <w:pPr>
           <w:pStyle w:val="Footer"/>
-          <w:jc w:val="center"/>
         </w:pPr>
         <w:r>
           <w:fldChar w:fldCharType="begin"/>
@@ -1928,7 +2791,6 @@
       <w:p>
         <w:pPr>
           <w:pStyle w:val="Footer"/>
-          <w:jc w:val="center"/>
         </w:pPr>
         <w:r>
           <w:fldChar w:fldCharType="begin"/>
@@ -1966,9 +2828,6 @@
 <w:footnotes xmlns:wpc="http://schemas.microsoft.com/office/word/2010/wordprocessingCanvas" xmlns:cx="http://schemas.microsoft.com/office/drawing/2014/chartex" xmlns:cx1="http://schemas.microsoft.com/office/drawing/2015/9/8/chartex" xmlns:cx2="http://schemas.microsoft.com/office/drawing/2015/10/21/chartex" xmlns:cx3="http://schemas.microsoft.com/office/drawing/2016/5/9/chartex" xmlns:cx4="http://schemas.microsoft.com/office/drawing/2016/5/10/chartex" xmlns:cx5="http://schemas.microsoft.com/office/drawing/2016/5/11/chartex" xmlns:cx6="http://schemas.microsoft.com/office/drawing/2016/5/12/chartex" xmlns:cx7="http://schemas.microsoft.com/office/drawing/2016/5/13/chartex" xmlns:cx8="http://schemas.microsoft.com/office/drawing/2016/5/14/chartex" xmlns:mc="http://schemas.openxmlformats.org/markup-compatibility/2006" xmlns:aink="http://schemas.microsoft.com/office/drawing/2016/ink" xmlns:am3d="http://schemas.microsoft.com/office/drawing/2017/model3d" xmlns:o="urn:schemas-microsoft-com:office:office" xmlns:r="http://schemas.openxmlformats.org/officeDocument/2006/relationships" xmlns:m="http://schemas.openxmlformats.org/officeDocument/2006/math" xmlns:v="urn:schemas-microsoft-com:vml" xmlns:wp14="http://schemas.microsoft.com/office/word/2010/wordprocessingDrawing" xmlns:wp="http://schemas.openxmlformats.org/drawingml/2006/wordprocessingDrawing" xmlns:w10="urn:schemas-microsoft-com:office:word" xmlns:w="http://schemas.openxmlformats.org/wordprocessingml/2006/main" xmlns:w14="http://schemas.microsoft.com/office/word/2010/wordml" xmlns:w15="http://schemas.microsoft.com/office/word/2012/wordml" xmlns:w16cid="http://schemas.microsoft.com/office/word/2016/wordml/cid" xmlns:w16se="http://schemas.microsoft.com/office/word/2015/wordml/symex" xmlns:wpg="http://schemas.microsoft.com/office/word/2010/wordprocessingGroup" xmlns:wpi="http://schemas.microsoft.com/office/word/2010/wordprocessingInk" xmlns:wne="http://schemas.microsoft.com/office/word/2006/wordml" xmlns:wps="http://schemas.microsoft.com/office/word/2010/wordprocessingShape" mc:Ignorable="w14 w15 w16se w16cid wp14">
   <w:footnote w:type="separator" w:id="-1">
     <w:p>
-      <w:pPr>
-        <w:spacing w:after="0" w:line="240" w:lineRule="auto"/>
-      </w:pPr>
       <w:r>
         <w:separator/>
       </w:r>
@@ -1976,9 +2835,6 @@
   </w:footnote>
   <w:footnote w:type="continuationSeparator" w:id="0">
     <w:p>
-      <w:pPr>
-        <w:spacing w:after="0" w:line="240" w:lineRule="auto"/>
-      </w:pPr>
       <w:r>
         <w:continuationSeparator/>
       </w:r>
@@ -1992,7 +2848,7 @@
   <w:abstractNum w:abstractNumId="0" w15:restartNumberingAfterBreak="0">
     <w:nsid w:val="13BF28F6"/>
     <w:multiLevelType w:val="multilevel"/>
-    <w:tmpl w:val="A03212D4"/>
+    <w:tmpl w:val="C4360558"/>
     <w:lvl w:ilvl="0">
       <w:start w:val="1"/>
       <w:numFmt w:val="decimal"/>
@@ -2111,8 +2967,1228 @@
       </w:rPr>
     </w:lvl>
   </w:abstractNum>
+  <w:abstractNum w:abstractNumId="1" w15:restartNumberingAfterBreak="0">
+    <w:nsid w:val="2B657373"/>
+    <w:multiLevelType w:val="multilevel"/>
+    <w:tmpl w:val="BF4ECB20"/>
+    <w:lvl w:ilvl="0">
+      <w:start w:val="1"/>
+      <w:numFmt w:val="bullet"/>
+      <w:lvlText w:val=""/>
+      <w:lvlJc w:val="left"/>
+      <w:pPr>
+        <w:tabs>
+          <w:tab w:val="num" w:pos="720"/>
+        </w:tabs>
+        <w:ind w:left="720" w:hanging="360"/>
+      </w:pPr>
+      <w:rPr>
+        <w:rFonts w:ascii="Symbol" w:hAnsi="Symbol" w:hint="default"/>
+        <w:sz w:val="20"/>
+      </w:rPr>
+    </w:lvl>
+    <w:lvl w:ilvl="1" w:tentative="1">
+      <w:start w:val="1"/>
+      <w:numFmt w:val="bullet"/>
+      <w:lvlText w:val="o"/>
+      <w:lvlJc w:val="left"/>
+      <w:pPr>
+        <w:tabs>
+          <w:tab w:val="num" w:pos="1440"/>
+        </w:tabs>
+        <w:ind w:left="1440" w:hanging="360"/>
+      </w:pPr>
+      <w:rPr>
+        <w:rFonts w:ascii="Courier New" w:hAnsi="Courier New" w:hint="default"/>
+        <w:sz w:val="20"/>
+      </w:rPr>
+    </w:lvl>
+    <w:lvl w:ilvl="2" w:tentative="1">
+      <w:start w:val="1"/>
+      <w:numFmt w:val="bullet"/>
+      <w:lvlText w:val=""/>
+      <w:lvlJc w:val="left"/>
+      <w:pPr>
+        <w:tabs>
+          <w:tab w:val="num" w:pos="2160"/>
+        </w:tabs>
+        <w:ind w:left="2160" w:hanging="360"/>
+      </w:pPr>
+      <w:rPr>
+        <w:rFonts w:ascii="Wingdings" w:hAnsi="Wingdings" w:hint="default"/>
+        <w:sz w:val="20"/>
+      </w:rPr>
+    </w:lvl>
+    <w:lvl w:ilvl="3" w:tentative="1">
+      <w:start w:val="1"/>
+      <w:numFmt w:val="bullet"/>
+      <w:lvlText w:val=""/>
+      <w:lvlJc w:val="left"/>
+      <w:pPr>
+        <w:tabs>
+          <w:tab w:val="num" w:pos="2880"/>
+        </w:tabs>
+        <w:ind w:left="2880" w:hanging="360"/>
+      </w:pPr>
+      <w:rPr>
+        <w:rFonts w:ascii="Wingdings" w:hAnsi="Wingdings" w:hint="default"/>
+        <w:sz w:val="20"/>
+      </w:rPr>
+    </w:lvl>
+    <w:lvl w:ilvl="4" w:tentative="1">
+      <w:start w:val="1"/>
+      <w:numFmt w:val="bullet"/>
+      <w:lvlText w:val=""/>
+      <w:lvlJc w:val="left"/>
+      <w:pPr>
+        <w:tabs>
+          <w:tab w:val="num" w:pos="3600"/>
+        </w:tabs>
+        <w:ind w:left="3600" w:hanging="360"/>
+      </w:pPr>
+      <w:rPr>
+        <w:rFonts w:ascii="Wingdings" w:hAnsi="Wingdings" w:hint="default"/>
+        <w:sz w:val="20"/>
+      </w:rPr>
+    </w:lvl>
+    <w:lvl w:ilvl="5" w:tentative="1">
+      <w:start w:val="1"/>
+      <w:numFmt w:val="bullet"/>
+      <w:lvlText w:val=""/>
+      <w:lvlJc w:val="left"/>
+      <w:pPr>
+        <w:tabs>
+          <w:tab w:val="num" w:pos="4320"/>
+        </w:tabs>
+        <w:ind w:left="4320" w:hanging="360"/>
+      </w:pPr>
+      <w:rPr>
+        <w:rFonts w:ascii="Wingdings" w:hAnsi="Wingdings" w:hint="default"/>
+        <w:sz w:val="20"/>
+      </w:rPr>
+    </w:lvl>
+    <w:lvl w:ilvl="6" w:tentative="1">
+      <w:start w:val="1"/>
+      <w:numFmt w:val="bullet"/>
+      <w:lvlText w:val=""/>
+      <w:lvlJc w:val="left"/>
+      <w:pPr>
+        <w:tabs>
+          <w:tab w:val="num" w:pos="5040"/>
+        </w:tabs>
+        <w:ind w:left="5040" w:hanging="360"/>
+      </w:pPr>
+      <w:rPr>
+        <w:rFonts w:ascii="Wingdings" w:hAnsi="Wingdings" w:hint="default"/>
+        <w:sz w:val="20"/>
+      </w:rPr>
+    </w:lvl>
+    <w:lvl w:ilvl="7" w:tentative="1">
+      <w:start w:val="1"/>
+      <w:numFmt w:val="bullet"/>
+      <w:lvlText w:val=""/>
+      <w:lvlJc w:val="left"/>
+      <w:pPr>
+        <w:tabs>
+          <w:tab w:val="num" w:pos="5760"/>
+        </w:tabs>
+        <w:ind w:left="5760" w:hanging="360"/>
+      </w:pPr>
+      <w:rPr>
+        <w:rFonts w:ascii="Wingdings" w:hAnsi="Wingdings" w:hint="default"/>
+        <w:sz w:val="20"/>
+      </w:rPr>
+    </w:lvl>
+    <w:lvl w:ilvl="8" w:tentative="1">
+      <w:start w:val="1"/>
+      <w:numFmt w:val="bullet"/>
+      <w:lvlText w:val=""/>
+      <w:lvlJc w:val="left"/>
+      <w:pPr>
+        <w:tabs>
+          <w:tab w:val="num" w:pos="6480"/>
+        </w:tabs>
+        <w:ind w:left="6480" w:hanging="360"/>
+      </w:pPr>
+      <w:rPr>
+        <w:rFonts w:ascii="Wingdings" w:hAnsi="Wingdings" w:hint="default"/>
+        <w:sz w:val="20"/>
+      </w:rPr>
+    </w:lvl>
+  </w:abstractNum>
+  <w:abstractNum w:abstractNumId="2" w15:restartNumberingAfterBreak="0">
+    <w:nsid w:val="2C062592"/>
+    <w:multiLevelType w:val="hybridMultilevel"/>
+    <w:tmpl w:val="29282B7A"/>
+    <w:lvl w:ilvl="0" w:tplc="2000001B">
+      <w:start w:val="1"/>
+      <w:numFmt w:val="lowerRoman"/>
+      <w:lvlText w:val="%1."/>
+      <w:lvlJc w:val="right"/>
+      <w:pPr>
+        <w:ind w:left="720" w:hanging="360"/>
+      </w:pPr>
+    </w:lvl>
+    <w:lvl w:ilvl="1" w:tplc="20000019" w:tentative="1">
+      <w:start w:val="1"/>
+      <w:numFmt w:val="lowerLetter"/>
+      <w:lvlText w:val="%2."/>
+      <w:lvlJc w:val="left"/>
+      <w:pPr>
+        <w:ind w:left="1440" w:hanging="360"/>
+      </w:pPr>
+    </w:lvl>
+    <w:lvl w:ilvl="2" w:tplc="2000001B" w:tentative="1">
+      <w:start w:val="1"/>
+      <w:numFmt w:val="lowerRoman"/>
+      <w:lvlText w:val="%3."/>
+      <w:lvlJc w:val="right"/>
+      <w:pPr>
+        <w:ind w:left="2160" w:hanging="180"/>
+      </w:pPr>
+    </w:lvl>
+    <w:lvl w:ilvl="3" w:tplc="2000000F" w:tentative="1">
+      <w:start w:val="1"/>
+      <w:numFmt w:val="decimal"/>
+      <w:lvlText w:val="%4."/>
+      <w:lvlJc w:val="left"/>
+      <w:pPr>
+        <w:ind w:left="2880" w:hanging="360"/>
+      </w:pPr>
+    </w:lvl>
+    <w:lvl w:ilvl="4" w:tplc="20000019" w:tentative="1">
+      <w:start w:val="1"/>
+      <w:numFmt w:val="lowerLetter"/>
+      <w:lvlText w:val="%5."/>
+      <w:lvlJc w:val="left"/>
+      <w:pPr>
+        <w:ind w:left="3600" w:hanging="360"/>
+      </w:pPr>
+    </w:lvl>
+    <w:lvl w:ilvl="5" w:tplc="2000001B" w:tentative="1">
+      <w:start w:val="1"/>
+      <w:numFmt w:val="lowerRoman"/>
+      <w:lvlText w:val="%6."/>
+      <w:lvlJc w:val="right"/>
+      <w:pPr>
+        <w:ind w:left="4320" w:hanging="180"/>
+      </w:pPr>
+    </w:lvl>
+    <w:lvl w:ilvl="6" w:tplc="2000000F" w:tentative="1">
+      <w:start w:val="1"/>
+      <w:numFmt w:val="decimal"/>
+      <w:lvlText w:val="%7."/>
+      <w:lvlJc w:val="left"/>
+      <w:pPr>
+        <w:ind w:left="5040" w:hanging="360"/>
+      </w:pPr>
+    </w:lvl>
+    <w:lvl w:ilvl="7" w:tplc="20000019" w:tentative="1">
+      <w:start w:val="1"/>
+      <w:numFmt w:val="lowerLetter"/>
+      <w:lvlText w:val="%8."/>
+      <w:lvlJc w:val="left"/>
+      <w:pPr>
+        <w:ind w:left="5760" w:hanging="360"/>
+      </w:pPr>
+    </w:lvl>
+    <w:lvl w:ilvl="8" w:tplc="2000001B" w:tentative="1">
+      <w:start w:val="1"/>
+      <w:numFmt w:val="lowerRoman"/>
+      <w:lvlText w:val="%9."/>
+      <w:lvlJc w:val="right"/>
+      <w:pPr>
+        <w:ind w:left="6480" w:hanging="180"/>
+      </w:pPr>
+    </w:lvl>
+  </w:abstractNum>
+  <w:abstractNum w:abstractNumId="3" w15:restartNumberingAfterBreak="0">
+    <w:nsid w:val="45587580"/>
+    <w:multiLevelType w:val="hybridMultilevel"/>
+    <w:tmpl w:val="23B08F3A"/>
+    <w:lvl w:ilvl="0" w:tplc="2000001B">
+      <w:start w:val="1"/>
+      <w:numFmt w:val="lowerRoman"/>
+      <w:lvlText w:val="%1."/>
+      <w:lvlJc w:val="right"/>
+      <w:pPr>
+        <w:ind w:left="720" w:hanging="360"/>
+      </w:pPr>
+    </w:lvl>
+    <w:lvl w:ilvl="1" w:tplc="20000019" w:tentative="1">
+      <w:start w:val="1"/>
+      <w:numFmt w:val="lowerLetter"/>
+      <w:lvlText w:val="%2."/>
+      <w:lvlJc w:val="left"/>
+      <w:pPr>
+        <w:ind w:left="1440" w:hanging="360"/>
+      </w:pPr>
+    </w:lvl>
+    <w:lvl w:ilvl="2" w:tplc="2000001B" w:tentative="1">
+      <w:start w:val="1"/>
+      <w:numFmt w:val="lowerRoman"/>
+      <w:lvlText w:val="%3."/>
+      <w:lvlJc w:val="right"/>
+      <w:pPr>
+        <w:ind w:left="2160" w:hanging="180"/>
+      </w:pPr>
+    </w:lvl>
+    <w:lvl w:ilvl="3" w:tplc="2000000F" w:tentative="1">
+      <w:start w:val="1"/>
+      <w:numFmt w:val="decimal"/>
+      <w:lvlText w:val="%4."/>
+      <w:lvlJc w:val="left"/>
+      <w:pPr>
+        <w:ind w:left="2880" w:hanging="360"/>
+      </w:pPr>
+    </w:lvl>
+    <w:lvl w:ilvl="4" w:tplc="20000019" w:tentative="1">
+      <w:start w:val="1"/>
+      <w:numFmt w:val="lowerLetter"/>
+      <w:lvlText w:val="%5."/>
+      <w:lvlJc w:val="left"/>
+      <w:pPr>
+        <w:ind w:left="3600" w:hanging="360"/>
+      </w:pPr>
+    </w:lvl>
+    <w:lvl w:ilvl="5" w:tplc="2000001B" w:tentative="1">
+      <w:start w:val="1"/>
+      <w:numFmt w:val="lowerRoman"/>
+      <w:lvlText w:val="%6."/>
+      <w:lvlJc w:val="right"/>
+      <w:pPr>
+        <w:ind w:left="4320" w:hanging="180"/>
+      </w:pPr>
+    </w:lvl>
+    <w:lvl w:ilvl="6" w:tplc="2000000F" w:tentative="1">
+      <w:start w:val="1"/>
+      <w:numFmt w:val="decimal"/>
+      <w:lvlText w:val="%7."/>
+      <w:lvlJc w:val="left"/>
+      <w:pPr>
+        <w:ind w:left="5040" w:hanging="360"/>
+      </w:pPr>
+    </w:lvl>
+    <w:lvl w:ilvl="7" w:tplc="20000019" w:tentative="1">
+      <w:start w:val="1"/>
+      <w:numFmt w:val="lowerLetter"/>
+      <w:lvlText w:val="%8."/>
+      <w:lvlJc w:val="left"/>
+      <w:pPr>
+        <w:ind w:left="5760" w:hanging="360"/>
+      </w:pPr>
+    </w:lvl>
+    <w:lvl w:ilvl="8" w:tplc="2000001B" w:tentative="1">
+      <w:start w:val="1"/>
+      <w:numFmt w:val="lowerRoman"/>
+      <w:lvlText w:val="%9."/>
+      <w:lvlJc w:val="right"/>
+      <w:pPr>
+        <w:ind w:left="6480" w:hanging="180"/>
+      </w:pPr>
+    </w:lvl>
+  </w:abstractNum>
+  <w:abstractNum w:abstractNumId="4" w15:restartNumberingAfterBreak="0">
+    <w:nsid w:val="505A4CBC"/>
+    <w:multiLevelType w:val="hybridMultilevel"/>
+    <w:tmpl w:val="2C1691D6"/>
+    <w:lvl w:ilvl="0" w:tplc="2000001B">
+      <w:start w:val="1"/>
+      <w:numFmt w:val="lowerRoman"/>
+      <w:lvlText w:val="%1."/>
+      <w:lvlJc w:val="right"/>
+      <w:pPr>
+        <w:ind w:left="720" w:hanging="360"/>
+      </w:pPr>
+    </w:lvl>
+    <w:lvl w:ilvl="1" w:tplc="20000019" w:tentative="1">
+      <w:start w:val="1"/>
+      <w:numFmt w:val="lowerLetter"/>
+      <w:lvlText w:val="%2."/>
+      <w:lvlJc w:val="left"/>
+      <w:pPr>
+        <w:ind w:left="1440" w:hanging="360"/>
+      </w:pPr>
+    </w:lvl>
+    <w:lvl w:ilvl="2" w:tplc="2000001B" w:tentative="1">
+      <w:start w:val="1"/>
+      <w:numFmt w:val="lowerRoman"/>
+      <w:lvlText w:val="%3."/>
+      <w:lvlJc w:val="right"/>
+      <w:pPr>
+        <w:ind w:left="2160" w:hanging="180"/>
+      </w:pPr>
+    </w:lvl>
+    <w:lvl w:ilvl="3" w:tplc="2000000F" w:tentative="1">
+      <w:start w:val="1"/>
+      <w:numFmt w:val="decimal"/>
+      <w:lvlText w:val="%4."/>
+      <w:lvlJc w:val="left"/>
+      <w:pPr>
+        <w:ind w:left="2880" w:hanging="360"/>
+      </w:pPr>
+    </w:lvl>
+    <w:lvl w:ilvl="4" w:tplc="20000019" w:tentative="1">
+      <w:start w:val="1"/>
+      <w:numFmt w:val="lowerLetter"/>
+      <w:lvlText w:val="%5."/>
+      <w:lvlJc w:val="left"/>
+      <w:pPr>
+        <w:ind w:left="3600" w:hanging="360"/>
+      </w:pPr>
+    </w:lvl>
+    <w:lvl w:ilvl="5" w:tplc="2000001B" w:tentative="1">
+      <w:start w:val="1"/>
+      <w:numFmt w:val="lowerRoman"/>
+      <w:lvlText w:val="%6."/>
+      <w:lvlJc w:val="right"/>
+      <w:pPr>
+        <w:ind w:left="4320" w:hanging="180"/>
+      </w:pPr>
+    </w:lvl>
+    <w:lvl w:ilvl="6" w:tplc="2000000F" w:tentative="1">
+      <w:start w:val="1"/>
+      <w:numFmt w:val="decimal"/>
+      <w:lvlText w:val="%7."/>
+      <w:lvlJc w:val="left"/>
+      <w:pPr>
+        <w:ind w:left="5040" w:hanging="360"/>
+      </w:pPr>
+    </w:lvl>
+    <w:lvl w:ilvl="7" w:tplc="20000019" w:tentative="1">
+      <w:start w:val="1"/>
+      <w:numFmt w:val="lowerLetter"/>
+      <w:lvlText w:val="%8."/>
+      <w:lvlJc w:val="left"/>
+      <w:pPr>
+        <w:ind w:left="5760" w:hanging="360"/>
+      </w:pPr>
+    </w:lvl>
+    <w:lvl w:ilvl="8" w:tplc="2000001B" w:tentative="1">
+      <w:start w:val="1"/>
+      <w:numFmt w:val="lowerRoman"/>
+      <w:lvlText w:val="%9."/>
+      <w:lvlJc w:val="right"/>
+      <w:pPr>
+        <w:ind w:left="6480" w:hanging="180"/>
+      </w:pPr>
+    </w:lvl>
+  </w:abstractNum>
+  <w:abstractNum w:abstractNumId="5" w15:restartNumberingAfterBreak="0">
+    <w:nsid w:val="50E0701D"/>
+    <w:multiLevelType w:val="hybridMultilevel"/>
+    <w:tmpl w:val="921A6378"/>
+    <w:lvl w:ilvl="0" w:tplc="2000001B">
+      <w:start w:val="1"/>
+      <w:numFmt w:val="lowerRoman"/>
+      <w:lvlText w:val="%1."/>
+      <w:lvlJc w:val="right"/>
+      <w:pPr>
+        <w:ind w:left="720" w:hanging="360"/>
+      </w:pPr>
+    </w:lvl>
+    <w:lvl w:ilvl="1" w:tplc="20000019" w:tentative="1">
+      <w:start w:val="1"/>
+      <w:numFmt w:val="lowerLetter"/>
+      <w:lvlText w:val="%2."/>
+      <w:lvlJc w:val="left"/>
+      <w:pPr>
+        <w:ind w:left="1440" w:hanging="360"/>
+      </w:pPr>
+    </w:lvl>
+    <w:lvl w:ilvl="2" w:tplc="2000001B" w:tentative="1">
+      <w:start w:val="1"/>
+      <w:numFmt w:val="lowerRoman"/>
+      <w:lvlText w:val="%3."/>
+      <w:lvlJc w:val="right"/>
+      <w:pPr>
+        <w:ind w:left="2160" w:hanging="180"/>
+      </w:pPr>
+    </w:lvl>
+    <w:lvl w:ilvl="3" w:tplc="2000000F" w:tentative="1">
+      <w:start w:val="1"/>
+      <w:numFmt w:val="decimal"/>
+      <w:lvlText w:val="%4."/>
+      <w:lvlJc w:val="left"/>
+      <w:pPr>
+        <w:ind w:left="2880" w:hanging="360"/>
+      </w:pPr>
+    </w:lvl>
+    <w:lvl w:ilvl="4" w:tplc="20000019" w:tentative="1">
+      <w:start w:val="1"/>
+      <w:numFmt w:val="lowerLetter"/>
+      <w:lvlText w:val="%5."/>
+      <w:lvlJc w:val="left"/>
+      <w:pPr>
+        <w:ind w:left="3600" w:hanging="360"/>
+      </w:pPr>
+    </w:lvl>
+    <w:lvl w:ilvl="5" w:tplc="2000001B" w:tentative="1">
+      <w:start w:val="1"/>
+      <w:numFmt w:val="lowerRoman"/>
+      <w:lvlText w:val="%6."/>
+      <w:lvlJc w:val="right"/>
+      <w:pPr>
+        <w:ind w:left="4320" w:hanging="180"/>
+      </w:pPr>
+    </w:lvl>
+    <w:lvl w:ilvl="6" w:tplc="2000000F" w:tentative="1">
+      <w:start w:val="1"/>
+      <w:numFmt w:val="decimal"/>
+      <w:lvlText w:val="%7."/>
+      <w:lvlJc w:val="left"/>
+      <w:pPr>
+        <w:ind w:left="5040" w:hanging="360"/>
+      </w:pPr>
+    </w:lvl>
+    <w:lvl w:ilvl="7" w:tplc="20000019" w:tentative="1">
+      <w:start w:val="1"/>
+      <w:numFmt w:val="lowerLetter"/>
+      <w:lvlText w:val="%8."/>
+      <w:lvlJc w:val="left"/>
+      <w:pPr>
+        <w:ind w:left="5760" w:hanging="360"/>
+      </w:pPr>
+    </w:lvl>
+    <w:lvl w:ilvl="8" w:tplc="2000001B" w:tentative="1">
+      <w:start w:val="1"/>
+      <w:numFmt w:val="lowerRoman"/>
+      <w:lvlText w:val="%9."/>
+      <w:lvlJc w:val="right"/>
+      <w:pPr>
+        <w:ind w:left="6480" w:hanging="180"/>
+      </w:pPr>
+    </w:lvl>
+  </w:abstractNum>
+  <w:abstractNum w:abstractNumId="6" w15:restartNumberingAfterBreak="0">
+    <w:nsid w:val="55D17E4F"/>
+    <w:multiLevelType w:val="hybridMultilevel"/>
+    <w:tmpl w:val="F4F63D60"/>
+    <w:lvl w:ilvl="0" w:tplc="2000001B">
+      <w:start w:val="1"/>
+      <w:numFmt w:val="lowerRoman"/>
+      <w:lvlText w:val="%1."/>
+      <w:lvlJc w:val="right"/>
+      <w:pPr>
+        <w:ind w:left="720" w:hanging="360"/>
+      </w:pPr>
+    </w:lvl>
+    <w:lvl w:ilvl="1" w:tplc="20000019" w:tentative="1">
+      <w:start w:val="1"/>
+      <w:numFmt w:val="lowerLetter"/>
+      <w:lvlText w:val="%2."/>
+      <w:lvlJc w:val="left"/>
+      <w:pPr>
+        <w:ind w:left="1440" w:hanging="360"/>
+      </w:pPr>
+    </w:lvl>
+    <w:lvl w:ilvl="2" w:tplc="2000001B" w:tentative="1">
+      <w:start w:val="1"/>
+      <w:numFmt w:val="lowerRoman"/>
+      <w:lvlText w:val="%3."/>
+      <w:lvlJc w:val="right"/>
+      <w:pPr>
+        <w:ind w:left="2160" w:hanging="180"/>
+      </w:pPr>
+    </w:lvl>
+    <w:lvl w:ilvl="3" w:tplc="2000000F" w:tentative="1">
+      <w:start w:val="1"/>
+      <w:numFmt w:val="decimal"/>
+      <w:lvlText w:val="%4."/>
+      <w:lvlJc w:val="left"/>
+      <w:pPr>
+        <w:ind w:left="2880" w:hanging="360"/>
+      </w:pPr>
+    </w:lvl>
+    <w:lvl w:ilvl="4" w:tplc="20000019" w:tentative="1">
+      <w:start w:val="1"/>
+      <w:numFmt w:val="lowerLetter"/>
+      <w:lvlText w:val="%5."/>
+      <w:lvlJc w:val="left"/>
+      <w:pPr>
+        <w:ind w:left="3600" w:hanging="360"/>
+      </w:pPr>
+    </w:lvl>
+    <w:lvl w:ilvl="5" w:tplc="2000001B" w:tentative="1">
+      <w:start w:val="1"/>
+      <w:numFmt w:val="lowerRoman"/>
+      <w:lvlText w:val="%6."/>
+      <w:lvlJc w:val="right"/>
+      <w:pPr>
+        <w:ind w:left="4320" w:hanging="180"/>
+      </w:pPr>
+    </w:lvl>
+    <w:lvl w:ilvl="6" w:tplc="2000000F" w:tentative="1">
+      <w:start w:val="1"/>
+      <w:numFmt w:val="decimal"/>
+      <w:lvlText w:val="%7."/>
+      <w:lvlJc w:val="left"/>
+      <w:pPr>
+        <w:ind w:left="5040" w:hanging="360"/>
+      </w:pPr>
+    </w:lvl>
+    <w:lvl w:ilvl="7" w:tplc="20000019" w:tentative="1">
+      <w:start w:val="1"/>
+      <w:numFmt w:val="lowerLetter"/>
+      <w:lvlText w:val="%8."/>
+      <w:lvlJc w:val="left"/>
+      <w:pPr>
+        <w:ind w:left="5760" w:hanging="360"/>
+      </w:pPr>
+    </w:lvl>
+    <w:lvl w:ilvl="8" w:tplc="2000001B" w:tentative="1">
+      <w:start w:val="1"/>
+      <w:numFmt w:val="lowerRoman"/>
+      <w:lvlText w:val="%9."/>
+      <w:lvlJc w:val="right"/>
+      <w:pPr>
+        <w:ind w:left="6480" w:hanging="180"/>
+      </w:pPr>
+    </w:lvl>
+  </w:abstractNum>
+  <w:abstractNum w:abstractNumId="7" w15:restartNumberingAfterBreak="0">
+    <w:nsid w:val="576B7669"/>
+    <w:multiLevelType w:val="hybridMultilevel"/>
+    <w:tmpl w:val="C8A049BA"/>
+    <w:lvl w:ilvl="0" w:tplc="2000001B">
+      <w:start w:val="1"/>
+      <w:numFmt w:val="lowerRoman"/>
+      <w:lvlText w:val="%1."/>
+      <w:lvlJc w:val="right"/>
+      <w:pPr>
+        <w:ind w:left="720" w:hanging="360"/>
+      </w:pPr>
+    </w:lvl>
+    <w:lvl w:ilvl="1" w:tplc="20000019" w:tentative="1">
+      <w:start w:val="1"/>
+      <w:numFmt w:val="lowerLetter"/>
+      <w:lvlText w:val="%2."/>
+      <w:lvlJc w:val="left"/>
+      <w:pPr>
+        <w:ind w:left="1440" w:hanging="360"/>
+      </w:pPr>
+    </w:lvl>
+    <w:lvl w:ilvl="2" w:tplc="2000001B" w:tentative="1">
+      <w:start w:val="1"/>
+      <w:numFmt w:val="lowerRoman"/>
+      <w:lvlText w:val="%3."/>
+      <w:lvlJc w:val="right"/>
+      <w:pPr>
+        <w:ind w:left="2160" w:hanging="180"/>
+      </w:pPr>
+    </w:lvl>
+    <w:lvl w:ilvl="3" w:tplc="2000000F" w:tentative="1">
+      <w:start w:val="1"/>
+      <w:numFmt w:val="decimal"/>
+      <w:lvlText w:val="%4."/>
+      <w:lvlJc w:val="left"/>
+      <w:pPr>
+        <w:ind w:left="2880" w:hanging="360"/>
+      </w:pPr>
+    </w:lvl>
+    <w:lvl w:ilvl="4" w:tplc="20000019" w:tentative="1">
+      <w:start w:val="1"/>
+      <w:numFmt w:val="lowerLetter"/>
+      <w:lvlText w:val="%5."/>
+      <w:lvlJc w:val="left"/>
+      <w:pPr>
+        <w:ind w:left="3600" w:hanging="360"/>
+      </w:pPr>
+    </w:lvl>
+    <w:lvl w:ilvl="5" w:tplc="2000001B" w:tentative="1">
+      <w:start w:val="1"/>
+      <w:numFmt w:val="lowerRoman"/>
+      <w:lvlText w:val="%6."/>
+      <w:lvlJc w:val="right"/>
+      <w:pPr>
+        <w:ind w:left="4320" w:hanging="180"/>
+      </w:pPr>
+    </w:lvl>
+    <w:lvl w:ilvl="6" w:tplc="2000000F" w:tentative="1">
+      <w:start w:val="1"/>
+      <w:numFmt w:val="decimal"/>
+      <w:lvlText w:val="%7."/>
+      <w:lvlJc w:val="left"/>
+      <w:pPr>
+        <w:ind w:left="5040" w:hanging="360"/>
+      </w:pPr>
+    </w:lvl>
+    <w:lvl w:ilvl="7" w:tplc="20000019" w:tentative="1">
+      <w:start w:val="1"/>
+      <w:numFmt w:val="lowerLetter"/>
+      <w:lvlText w:val="%8."/>
+      <w:lvlJc w:val="left"/>
+      <w:pPr>
+        <w:ind w:left="5760" w:hanging="360"/>
+      </w:pPr>
+    </w:lvl>
+    <w:lvl w:ilvl="8" w:tplc="2000001B" w:tentative="1">
+      <w:start w:val="1"/>
+      <w:numFmt w:val="lowerRoman"/>
+      <w:lvlText w:val="%9."/>
+      <w:lvlJc w:val="right"/>
+      <w:pPr>
+        <w:ind w:left="6480" w:hanging="180"/>
+      </w:pPr>
+    </w:lvl>
+  </w:abstractNum>
+  <w:abstractNum w:abstractNumId="8" w15:restartNumberingAfterBreak="0">
+    <w:nsid w:val="595E2A82"/>
+    <w:multiLevelType w:val="hybridMultilevel"/>
+    <w:tmpl w:val="D9E000BA"/>
+    <w:lvl w:ilvl="0" w:tplc="2000001B">
+      <w:start w:val="1"/>
+      <w:numFmt w:val="lowerRoman"/>
+      <w:lvlText w:val="%1."/>
+      <w:lvlJc w:val="right"/>
+      <w:pPr>
+        <w:ind w:left="720" w:hanging="360"/>
+      </w:pPr>
+    </w:lvl>
+    <w:lvl w:ilvl="1" w:tplc="20000019" w:tentative="1">
+      <w:start w:val="1"/>
+      <w:numFmt w:val="lowerLetter"/>
+      <w:lvlText w:val="%2."/>
+      <w:lvlJc w:val="left"/>
+      <w:pPr>
+        <w:ind w:left="1440" w:hanging="360"/>
+      </w:pPr>
+    </w:lvl>
+    <w:lvl w:ilvl="2" w:tplc="2000001B" w:tentative="1">
+      <w:start w:val="1"/>
+      <w:numFmt w:val="lowerRoman"/>
+      <w:lvlText w:val="%3."/>
+      <w:lvlJc w:val="right"/>
+      <w:pPr>
+        <w:ind w:left="2160" w:hanging="180"/>
+      </w:pPr>
+    </w:lvl>
+    <w:lvl w:ilvl="3" w:tplc="2000000F" w:tentative="1">
+      <w:start w:val="1"/>
+      <w:numFmt w:val="decimal"/>
+      <w:lvlText w:val="%4."/>
+      <w:lvlJc w:val="left"/>
+      <w:pPr>
+        <w:ind w:left="2880" w:hanging="360"/>
+      </w:pPr>
+    </w:lvl>
+    <w:lvl w:ilvl="4" w:tplc="20000019" w:tentative="1">
+      <w:start w:val="1"/>
+      <w:numFmt w:val="lowerLetter"/>
+      <w:lvlText w:val="%5."/>
+      <w:lvlJc w:val="left"/>
+      <w:pPr>
+        <w:ind w:left="3600" w:hanging="360"/>
+      </w:pPr>
+    </w:lvl>
+    <w:lvl w:ilvl="5" w:tplc="2000001B" w:tentative="1">
+      <w:start w:val="1"/>
+      <w:numFmt w:val="lowerRoman"/>
+      <w:lvlText w:val="%6."/>
+      <w:lvlJc w:val="right"/>
+      <w:pPr>
+        <w:ind w:left="4320" w:hanging="180"/>
+      </w:pPr>
+    </w:lvl>
+    <w:lvl w:ilvl="6" w:tplc="2000000F" w:tentative="1">
+      <w:start w:val="1"/>
+      <w:numFmt w:val="decimal"/>
+      <w:lvlText w:val="%7."/>
+      <w:lvlJc w:val="left"/>
+      <w:pPr>
+        <w:ind w:left="5040" w:hanging="360"/>
+      </w:pPr>
+    </w:lvl>
+    <w:lvl w:ilvl="7" w:tplc="20000019" w:tentative="1">
+      <w:start w:val="1"/>
+      <w:numFmt w:val="lowerLetter"/>
+      <w:lvlText w:val="%8."/>
+      <w:lvlJc w:val="left"/>
+      <w:pPr>
+        <w:ind w:left="5760" w:hanging="360"/>
+      </w:pPr>
+    </w:lvl>
+    <w:lvl w:ilvl="8" w:tplc="2000001B" w:tentative="1">
+      <w:start w:val="1"/>
+      <w:numFmt w:val="lowerRoman"/>
+      <w:lvlText w:val="%9."/>
+      <w:lvlJc w:val="right"/>
+      <w:pPr>
+        <w:ind w:left="6480" w:hanging="180"/>
+      </w:pPr>
+    </w:lvl>
+  </w:abstractNum>
+  <w:abstractNum w:abstractNumId="9" w15:restartNumberingAfterBreak="0">
+    <w:nsid w:val="66B73D75"/>
+    <w:multiLevelType w:val="hybridMultilevel"/>
+    <w:tmpl w:val="C9B0E782"/>
+    <w:lvl w:ilvl="0" w:tplc="2000001B">
+      <w:start w:val="1"/>
+      <w:numFmt w:val="lowerRoman"/>
+      <w:lvlText w:val="%1."/>
+      <w:lvlJc w:val="right"/>
+      <w:pPr>
+        <w:ind w:left="720" w:hanging="360"/>
+      </w:pPr>
+    </w:lvl>
+    <w:lvl w:ilvl="1" w:tplc="20000019" w:tentative="1">
+      <w:start w:val="1"/>
+      <w:numFmt w:val="lowerLetter"/>
+      <w:lvlText w:val="%2."/>
+      <w:lvlJc w:val="left"/>
+      <w:pPr>
+        <w:ind w:left="1440" w:hanging="360"/>
+      </w:pPr>
+    </w:lvl>
+    <w:lvl w:ilvl="2" w:tplc="2000001B" w:tentative="1">
+      <w:start w:val="1"/>
+      <w:numFmt w:val="lowerRoman"/>
+      <w:lvlText w:val="%3."/>
+      <w:lvlJc w:val="right"/>
+      <w:pPr>
+        <w:ind w:left="2160" w:hanging="180"/>
+      </w:pPr>
+    </w:lvl>
+    <w:lvl w:ilvl="3" w:tplc="2000000F" w:tentative="1">
+      <w:start w:val="1"/>
+      <w:numFmt w:val="decimal"/>
+      <w:lvlText w:val="%4."/>
+      <w:lvlJc w:val="left"/>
+      <w:pPr>
+        <w:ind w:left="2880" w:hanging="360"/>
+      </w:pPr>
+    </w:lvl>
+    <w:lvl w:ilvl="4" w:tplc="20000019" w:tentative="1">
+      <w:start w:val="1"/>
+      <w:numFmt w:val="lowerLetter"/>
+      <w:lvlText w:val="%5."/>
+      <w:lvlJc w:val="left"/>
+      <w:pPr>
+        <w:ind w:left="3600" w:hanging="360"/>
+      </w:pPr>
+    </w:lvl>
+    <w:lvl w:ilvl="5" w:tplc="2000001B" w:tentative="1">
+      <w:start w:val="1"/>
+      <w:numFmt w:val="lowerRoman"/>
+      <w:lvlText w:val="%6."/>
+      <w:lvlJc w:val="right"/>
+      <w:pPr>
+        <w:ind w:left="4320" w:hanging="180"/>
+      </w:pPr>
+    </w:lvl>
+    <w:lvl w:ilvl="6" w:tplc="2000000F" w:tentative="1">
+      <w:start w:val="1"/>
+      <w:numFmt w:val="decimal"/>
+      <w:lvlText w:val="%7."/>
+      <w:lvlJc w:val="left"/>
+      <w:pPr>
+        <w:ind w:left="5040" w:hanging="360"/>
+      </w:pPr>
+    </w:lvl>
+    <w:lvl w:ilvl="7" w:tplc="20000019" w:tentative="1">
+      <w:start w:val="1"/>
+      <w:numFmt w:val="lowerLetter"/>
+      <w:lvlText w:val="%8."/>
+      <w:lvlJc w:val="left"/>
+      <w:pPr>
+        <w:ind w:left="5760" w:hanging="360"/>
+      </w:pPr>
+    </w:lvl>
+    <w:lvl w:ilvl="8" w:tplc="2000001B" w:tentative="1">
+      <w:start w:val="1"/>
+      <w:numFmt w:val="lowerRoman"/>
+      <w:lvlText w:val="%9."/>
+      <w:lvlJc w:val="right"/>
+      <w:pPr>
+        <w:ind w:left="6480" w:hanging="180"/>
+      </w:pPr>
+    </w:lvl>
+  </w:abstractNum>
+  <w:abstractNum w:abstractNumId="10" w15:restartNumberingAfterBreak="0">
+    <w:nsid w:val="76777622"/>
+    <w:multiLevelType w:val="hybridMultilevel"/>
+    <w:tmpl w:val="C8A049BA"/>
+    <w:lvl w:ilvl="0" w:tplc="2000001B">
+      <w:start w:val="1"/>
+      <w:numFmt w:val="lowerRoman"/>
+      <w:lvlText w:val="%1."/>
+      <w:lvlJc w:val="right"/>
+      <w:pPr>
+        <w:ind w:left="720" w:hanging="360"/>
+      </w:pPr>
+    </w:lvl>
+    <w:lvl w:ilvl="1" w:tplc="20000019" w:tentative="1">
+      <w:start w:val="1"/>
+      <w:numFmt w:val="lowerLetter"/>
+      <w:lvlText w:val="%2."/>
+      <w:lvlJc w:val="left"/>
+      <w:pPr>
+        <w:ind w:left="1440" w:hanging="360"/>
+      </w:pPr>
+    </w:lvl>
+    <w:lvl w:ilvl="2" w:tplc="2000001B" w:tentative="1">
+      <w:start w:val="1"/>
+      <w:numFmt w:val="lowerRoman"/>
+      <w:lvlText w:val="%3."/>
+      <w:lvlJc w:val="right"/>
+      <w:pPr>
+        <w:ind w:left="2160" w:hanging="180"/>
+      </w:pPr>
+    </w:lvl>
+    <w:lvl w:ilvl="3" w:tplc="2000000F" w:tentative="1">
+      <w:start w:val="1"/>
+      <w:numFmt w:val="decimal"/>
+      <w:lvlText w:val="%4."/>
+      <w:lvlJc w:val="left"/>
+      <w:pPr>
+        <w:ind w:left="2880" w:hanging="360"/>
+      </w:pPr>
+    </w:lvl>
+    <w:lvl w:ilvl="4" w:tplc="20000019" w:tentative="1">
+      <w:start w:val="1"/>
+      <w:numFmt w:val="lowerLetter"/>
+      <w:lvlText w:val="%5."/>
+      <w:lvlJc w:val="left"/>
+      <w:pPr>
+        <w:ind w:left="3600" w:hanging="360"/>
+      </w:pPr>
+    </w:lvl>
+    <w:lvl w:ilvl="5" w:tplc="2000001B" w:tentative="1">
+      <w:start w:val="1"/>
+      <w:numFmt w:val="lowerRoman"/>
+      <w:lvlText w:val="%6."/>
+      <w:lvlJc w:val="right"/>
+      <w:pPr>
+        <w:ind w:left="4320" w:hanging="180"/>
+      </w:pPr>
+    </w:lvl>
+    <w:lvl w:ilvl="6" w:tplc="2000000F" w:tentative="1">
+      <w:start w:val="1"/>
+      <w:numFmt w:val="decimal"/>
+      <w:lvlText w:val="%7."/>
+      <w:lvlJc w:val="left"/>
+      <w:pPr>
+        <w:ind w:left="5040" w:hanging="360"/>
+      </w:pPr>
+    </w:lvl>
+    <w:lvl w:ilvl="7" w:tplc="20000019" w:tentative="1">
+      <w:start w:val="1"/>
+      <w:numFmt w:val="lowerLetter"/>
+      <w:lvlText w:val="%8."/>
+      <w:lvlJc w:val="left"/>
+      <w:pPr>
+        <w:ind w:left="5760" w:hanging="360"/>
+      </w:pPr>
+    </w:lvl>
+    <w:lvl w:ilvl="8" w:tplc="2000001B" w:tentative="1">
+      <w:start w:val="1"/>
+      <w:numFmt w:val="lowerRoman"/>
+      <w:lvlText w:val="%9."/>
+      <w:lvlJc w:val="right"/>
+      <w:pPr>
+        <w:ind w:left="6480" w:hanging="180"/>
+      </w:pPr>
+    </w:lvl>
+  </w:abstractNum>
+  <w:abstractNum w:abstractNumId="11" w15:restartNumberingAfterBreak="0">
+    <w:nsid w:val="76BB2647"/>
+    <w:multiLevelType w:val="hybridMultilevel"/>
+    <w:tmpl w:val="71AAEAAA"/>
+    <w:lvl w:ilvl="0" w:tplc="2000001B">
+      <w:start w:val="1"/>
+      <w:numFmt w:val="lowerRoman"/>
+      <w:lvlText w:val="%1."/>
+      <w:lvlJc w:val="right"/>
+      <w:pPr>
+        <w:ind w:left="720" w:hanging="360"/>
+      </w:pPr>
+    </w:lvl>
+    <w:lvl w:ilvl="1" w:tplc="20000019" w:tentative="1">
+      <w:start w:val="1"/>
+      <w:numFmt w:val="lowerLetter"/>
+      <w:lvlText w:val="%2."/>
+      <w:lvlJc w:val="left"/>
+      <w:pPr>
+        <w:ind w:left="1440" w:hanging="360"/>
+      </w:pPr>
+    </w:lvl>
+    <w:lvl w:ilvl="2" w:tplc="2000001B" w:tentative="1">
+      <w:start w:val="1"/>
+      <w:numFmt w:val="lowerRoman"/>
+      <w:lvlText w:val="%3."/>
+      <w:lvlJc w:val="right"/>
+      <w:pPr>
+        <w:ind w:left="2160" w:hanging="180"/>
+      </w:pPr>
+    </w:lvl>
+    <w:lvl w:ilvl="3" w:tplc="2000000F" w:tentative="1">
+      <w:start w:val="1"/>
+      <w:numFmt w:val="decimal"/>
+      <w:lvlText w:val="%4."/>
+      <w:lvlJc w:val="left"/>
+      <w:pPr>
+        <w:ind w:left="2880" w:hanging="360"/>
+      </w:pPr>
+    </w:lvl>
+    <w:lvl w:ilvl="4" w:tplc="20000019" w:tentative="1">
+      <w:start w:val="1"/>
+      <w:numFmt w:val="lowerLetter"/>
+      <w:lvlText w:val="%5."/>
+      <w:lvlJc w:val="left"/>
+      <w:pPr>
+        <w:ind w:left="3600" w:hanging="360"/>
+      </w:pPr>
+    </w:lvl>
+    <w:lvl w:ilvl="5" w:tplc="2000001B" w:tentative="1">
+      <w:start w:val="1"/>
+      <w:numFmt w:val="lowerRoman"/>
+      <w:lvlText w:val="%6."/>
+      <w:lvlJc w:val="right"/>
+      <w:pPr>
+        <w:ind w:left="4320" w:hanging="180"/>
+      </w:pPr>
+    </w:lvl>
+    <w:lvl w:ilvl="6" w:tplc="2000000F" w:tentative="1">
+      <w:start w:val="1"/>
+      <w:numFmt w:val="decimal"/>
+      <w:lvlText w:val="%7."/>
+      <w:lvlJc w:val="left"/>
+      <w:pPr>
+        <w:ind w:left="5040" w:hanging="360"/>
+      </w:pPr>
+    </w:lvl>
+    <w:lvl w:ilvl="7" w:tplc="20000019" w:tentative="1">
+      <w:start w:val="1"/>
+      <w:numFmt w:val="lowerLetter"/>
+      <w:lvlText w:val="%8."/>
+      <w:lvlJc w:val="left"/>
+      <w:pPr>
+        <w:ind w:left="5760" w:hanging="360"/>
+      </w:pPr>
+    </w:lvl>
+    <w:lvl w:ilvl="8" w:tplc="2000001B" w:tentative="1">
+      <w:start w:val="1"/>
+      <w:numFmt w:val="lowerRoman"/>
+      <w:lvlText w:val="%9."/>
+      <w:lvlJc w:val="right"/>
+      <w:pPr>
+        <w:ind w:left="6480" w:hanging="180"/>
+      </w:pPr>
+    </w:lvl>
+  </w:abstractNum>
+  <w:abstractNum w:abstractNumId="12" w15:restartNumberingAfterBreak="0">
+    <w:nsid w:val="7C2742C7"/>
+    <w:multiLevelType w:val="hybridMultilevel"/>
+    <w:tmpl w:val="0686BD50"/>
+    <w:lvl w:ilvl="0" w:tplc="2000001B">
+      <w:start w:val="1"/>
+      <w:numFmt w:val="lowerRoman"/>
+      <w:lvlText w:val="%1."/>
+      <w:lvlJc w:val="right"/>
+      <w:pPr>
+        <w:ind w:left="720" w:hanging="360"/>
+      </w:pPr>
+    </w:lvl>
+    <w:lvl w:ilvl="1" w:tplc="20000019" w:tentative="1">
+      <w:start w:val="1"/>
+      <w:numFmt w:val="lowerLetter"/>
+      <w:lvlText w:val="%2."/>
+      <w:lvlJc w:val="left"/>
+      <w:pPr>
+        <w:ind w:left="1440" w:hanging="360"/>
+      </w:pPr>
+    </w:lvl>
+    <w:lvl w:ilvl="2" w:tplc="2000001B" w:tentative="1">
+      <w:start w:val="1"/>
+      <w:numFmt w:val="lowerRoman"/>
+      <w:lvlText w:val="%3."/>
+      <w:lvlJc w:val="right"/>
+      <w:pPr>
+        <w:ind w:left="2160" w:hanging="180"/>
+      </w:pPr>
+    </w:lvl>
+    <w:lvl w:ilvl="3" w:tplc="2000000F" w:tentative="1">
+      <w:start w:val="1"/>
+      <w:numFmt w:val="decimal"/>
+      <w:lvlText w:val="%4."/>
+      <w:lvlJc w:val="left"/>
+      <w:pPr>
+        <w:ind w:left="2880" w:hanging="360"/>
+      </w:pPr>
+    </w:lvl>
+    <w:lvl w:ilvl="4" w:tplc="20000019" w:tentative="1">
+      <w:start w:val="1"/>
+      <w:numFmt w:val="lowerLetter"/>
+      <w:lvlText w:val="%5."/>
+      <w:lvlJc w:val="left"/>
+      <w:pPr>
+        <w:ind w:left="3600" w:hanging="360"/>
+      </w:pPr>
+    </w:lvl>
+    <w:lvl w:ilvl="5" w:tplc="2000001B" w:tentative="1">
+      <w:start w:val="1"/>
+      <w:numFmt w:val="lowerRoman"/>
+      <w:lvlText w:val="%6."/>
+      <w:lvlJc w:val="right"/>
+      <w:pPr>
+        <w:ind w:left="4320" w:hanging="180"/>
+      </w:pPr>
+    </w:lvl>
+    <w:lvl w:ilvl="6" w:tplc="2000000F" w:tentative="1">
+      <w:start w:val="1"/>
+      <w:numFmt w:val="decimal"/>
+      <w:lvlText w:val="%7."/>
+      <w:lvlJc w:val="left"/>
+      <w:pPr>
+        <w:ind w:left="5040" w:hanging="360"/>
+      </w:pPr>
+    </w:lvl>
+    <w:lvl w:ilvl="7" w:tplc="20000019" w:tentative="1">
+      <w:start w:val="1"/>
+      <w:numFmt w:val="lowerLetter"/>
+      <w:lvlText w:val="%8."/>
+      <w:lvlJc w:val="left"/>
+      <w:pPr>
+        <w:ind w:left="5760" w:hanging="360"/>
+      </w:pPr>
+    </w:lvl>
+    <w:lvl w:ilvl="8" w:tplc="2000001B" w:tentative="1">
+      <w:start w:val="1"/>
+      <w:numFmt w:val="lowerRoman"/>
+      <w:lvlText w:val="%9."/>
+      <w:lvlJc w:val="right"/>
+      <w:pPr>
+        <w:ind w:left="6480" w:hanging="180"/>
+      </w:pPr>
+    </w:lvl>
+  </w:abstractNum>
+  <w:abstractNum w:abstractNumId="13" w15:restartNumberingAfterBreak="0">
+    <w:nsid w:val="7D6B5513"/>
+    <w:multiLevelType w:val="hybridMultilevel"/>
+    <w:tmpl w:val="12F24858"/>
+    <w:lvl w:ilvl="0" w:tplc="2000001B">
+      <w:start w:val="1"/>
+      <w:numFmt w:val="lowerRoman"/>
+      <w:lvlText w:val="%1."/>
+      <w:lvlJc w:val="right"/>
+      <w:pPr>
+        <w:ind w:left="720" w:hanging="360"/>
+      </w:pPr>
+    </w:lvl>
+    <w:lvl w:ilvl="1" w:tplc="20000019" w:tentative="1">
+      <w:start w:val="1"/>
+      <w:numFmt w:val="lowerLetter"/>
+      <w:lvlText w:val="%2."/>
+      <w:lvlJc w:val="left"/>
+      <w:pPr>
+        <w:ind w:left="1440" w:hanging="360"/>
+      </w:pPr>
+    </w:lvl>
+    <w:lvl w:ilvl="2" w:tplc="2000001B" w:tentative="1">
+      <w:start w:val="1"/>
+      <w:numFmt w:val="lowerRoman"/>
+      <w:lvlText w:val="%3."/>
+      <w:lvlJc w:val="right"/>
+      <w:pPr>
+        <w:ind w:left="2160" w:hanging="180"/>
+      </w:pPr>
+    </w:lvl>
+    <w:lvl w:ilvl="3" w:tplc="2000000F" w:tentative="1">
+      <w:start w:val="1"/>
+      <w:numFmt w:val="decimal"/>
+      <w:lvlText w:val="%4."/>
+      <w:lvlJc w:val="left"/>
+      <w:pPr>
+        <w:ind w:left="2880" w:hanging="360"/>
+      </w:pPr>
+    </w:lvl>
+    <w:lvl w:ilvl="4" w:tplc="20000019" w:tentative="1">
+      <w:start w:val="1"/>
+      <w:numFmt w:val="lowerLetter"/>
+      <w:lvlText w:val="%5."/>
+      <w:lvlJc w:val="left"/>
+      <w:pPr>
+        <w:ind w:left="3600" w:hanging="360"/>
+      </w:pPr>
+    </w:lvl>
+    <w:lvl w:ilvl="5" w:tplc="2000001B" w:tentative="1">
+      <w:start w:val="1"/>
+      <w:numFmt w:val="lowerRoman"/>
+      <w:lvlText w:val="%6."/>
+      <w:lvlJc w:val="right"/>
+      <w:pPr>
+        <w:ind w:left="4320" w:hanging="180"/>
+      </w:pPr>
+    </w:lvl>
+    <w:lvl w:ilvl="6" w:tplc="2000000F" w:tentative="1">
+      <w:start w:val="1"/>
+      <w:numFmt w:val="decimal"/>
+      <w:lvlText w:val="%7."/>
+      <w:lvlJc w:val="left"/>
+      <w:pPr>
+        <w:ind w:left="5040" w:hanging="360"/>
+      </w:pPr>
+    </w:lvl>
+    <w:lvl w:ilvl="7" w:tplc="20000019" w:tentative="1">
+      <w:start w:val="1"/>
+      <w:numFmt w:val="lowerLetter"/>
+      <w:lvlText w:val="%8."/>
+      <w:lvlJc w:val="left"/>
+      <w:pPr>
+        <w:ind w:left="5760" w:hanging="360"/>
+      </w:pPr>
+    </w:lvl>
+    <w:lvl w:ilvl="8" w:tplc="2000001B" w:tentative="1">
+      <w:start w:val="1"/>
+      <w:numFmt w:val="lowerRoman"/>
+      <w:lvlText w:val="%9."/>
+      <w:lvlJc w:val="right"/>
+      <w:pPr>
+        <w:ind w:left="6480" w:hanging="180"/>
+      </w:pPr>
+    </w:lvl>
+  </w:abstractNum>
   <w:num w:numId="1">
     <w:abstractNumId w:val="0"/>
+  </w:num>
+  <w:num w:numId="2">
+    <w:abstractNumId w:val="8"/>
+  </w:num>
+  <w:num w:numId="3">
+    <w:abstractNumId w:val="5"/>
+  </w:num>
+  <w:num w:numId="4">
+    <w:abstractNumId w:val="9"/>
+  </w:num>
+  <w:num w:numId="5">
+    <w:abstractNumId w:val="3"/>
+  </w:num>
+  <w:num w:numId="6">
+    <w:abstractNumId w:val="11"/>
+  </w:num>
+  <w:num w:numId="7">
+    <w:abstractNumId w:val="7"/>
+  </w:num>
+  <w:num w:numId="8">
+    <w:abstractNumId w:val="10"/>
+  </w:num>
+  <w:num w:numId="9">
+    <w:abstractNumId w:val="1"/>
+  </w:num>
+  <w:num w:numId="10">
+    <w:abstractNumId w:val="12"/>
+  </w:num>
+  <w:num w:numId="11">
+    <w:abstractNumId w:val="6"/>
+  </w:num>
+  <w:num w:numId="12">
+    <w:abstractNumId w:val="4"/>
+  </w:num>
+  <w:num w:numId="13">
+    <w:abstractNumId w:val="13"/>
+  </w:num>
+  <w:num w:numId="14">
+    <w:abstractNumId w:val="2"/>
   </w:num>
 </w:numbering>
 </file>
@@ -2514,6 +4590,17 @@
   <w:style w:type="paragraph" w:default="1" w:styleId="Normal">
     <w:name w:val="Normal"/>
     <w:qFormat/>
+    <w:rsid w:val="00C8626B"/>
+    <w:pPr>
+      <w:spacing w:line="360" w:lineRule="auto"/>
+      <w:jc w:val="both"/>
+    </w:pPr>
+    <w:rPr>
+      <w:rFonts w:ascii="Times New Roman" w:hAnsi="Times New Roman" w:cs="Times New Roman"/>
+      <w:sz w:val="24"/>
+      <w:szCs w:val="24"/>
+      <w:lang w:val="en-GB"/>
+    </w:rPr>
   </w:style>
   <w:style w:type="paragraph" w:styleId="Heading1">
     <w:name w:val="heading 1"/>
@@ -2534,7 +4621,7 @@
       <w:outlineLvl w:val="0"/>
     </w:pPr>
     <w:rPr>
-      <w:rFonts w:ascii="Times New Roman" w:eastAsiaTheme="majorEastAsia" w:hAnsi="Times New Roman" w:cs="Times New Roman"/>
+      <w:rFonts w:eastAsiaTheme="majorEastAsia"/>
       <w:b/>
       <w:sz w:val="28"/>
       <w:szCs w:val="28"/>
@@ -2546,10 +4633,9 @@
     <w:next w:val="Normal"/>
     <w:link w:val="Heading2Char"/>
     <w:uiPriority w:val="9"/>
-    <w:semiHidden/>
     <w:unhideWhenUsed/>
     <w:qFormat/>
-    <w:rsid w:val="001415F7"/>
+    <w:rsid w:val="00C068FB"/>
     <w:pPr>
       <w:keepNext/>
       <w:keepLines/>
@@ -2557,14 +4643,13 @@
         <w:ilvl w:val="1"/>
         <w:numId w:val="1"/>
       </w:numPr>
-      <w:spacing w:before="40" w:after="0"/>
+      <w:spacing w:before="120" w:after="120"/>
+      <w:ind w:left="578" w:hanging="578"/>
       <w:outlineLvl w:val="1"/>
     </w:pPr>
     <w:rPr>
-      <w:rFonts w:asciiTheme="majorHAnsi" w:eastAsiaTheme="majorEastAsia" w:hAnsiTheme="majorHAnsi" w:cstheme="majorBidi"/>
-      <w:color w:val="2F5496" w:themeColor="accent1" w:themeShade="BF"/>
-      <w:sz w:val="26"/>
-      <w:szCs w:val="26"/>
+      <w:rFonts w:eastAsiaTheme="majorEastAsia"/>
+      <w:b/>
     </w:rPr>
   </w:style>
   <w:style w:type="paragraph" w:styleId="Heading3">
@@ -2573,10 +4658,9 @@
     <w:next w:val="Normal"/>
     <w:link w:val="Heading3Char"/>
     <w:uiPriority w:val="9"/>
-    <w:semiHidden/>
     <w:unhideWhenUsed/>
     <w:qFormat/>
-    <w:rsid w:val="001415F7"/>
+    <w:rsid w:val="00B15AF6"/>
     <w:pPr>
       <w:keepNext/>
       <w:keepLines/>
@@ -2584,14 +4668,12 @@
         <w:ilvl w:val="2"/>
         <w:numId w:val="1"/>
       </w:numPr>
-      <w:spacing w:before="40" w:after="0"/>
+      <w:spacing w:before="120" w:after="120"/>
       <w:outlineLvl w:val="2"/>
     </w:pPr>
     <w:rPr>
-      <w:rFonts w:asciiTheme="majorHAnsi" w:eastAsiaTheme="majorEastAsia" w:hAnsiTheme="majorHAnsi" w:cstheme="majorBidi"/>
-      <w:color w:val="1F3763" w:themeColor="accent1" w:themeShade="7F"/>
-      <w:sz w:val="24"/>
-      <w:szCs w:val="24"/>
+      <w:rFonts w:eastAsiaTheme="majorEastAsia"/>
+      <w:b/>
     </w:rPr>
   </w:style>
   <w:style w:type="paragraph" w:styleId="Heading4">
@@ -2810,13 +4892,13 @@
     <w:basedOn w:val="DefaultParagraphFont"/>
     <w:link w:val="Heading2"/>
     <w:uiPriority w:val="9"/>
-    <w:semiHidden/>
-    <w:rsid w:val="001415F7"/>
+    <w:rsid w:val="00C068FB"/>
     <w:rPr>
-      <w:rFonts w:asciiTheme="majorHAnsi" w:eastAsiaTheme="majorEastAsia" w:hAnsiTheme="majorHAnsi" w:cstheme="majorBidi"/>
-      <w:color w:val="2F5496" w:themeColor="accent1" w:themeShade="BF"/>
-      <w:sz w:val="26"/>
-      <w:szCs w:val="26"/>
+      <w:rFonts w:ascii="Times New Roman" w:eastAsiaTheme="majorEastAsia" w:hAnsi="Times New Roman" w:cs="Times New Roman"/>
+      <w:b/>
+      <w:sz w:val="24"/>
+      <w:szCs w:val="24"/>
+      <w:lang w:val="en-GB"/>
     </w:rPr>
   </w:style>
   <w:style w:type="character" w:customStyle="1" w:styleId="Heading3Char">
@@ -2824,13 +4906,13 @@
     <w:basedOn w:val="DefaultParagraphFont"/>
     <w:link w:val="Heading3"/>
     <w:uiPriority w:val="9"/>
-    <w:semiHidden/>
-    <w:rsid w:val="001415F7"/>
+    <w:rsid w:val="00B15AF6"/>
     <w:rPr>
-      <w:rFonts w:asciiTheme="majorHAnsi" w:eastAsiaTheme="majorEastAsia" w:hAnsiTheme="majorHAnsi" w:cstheme="majorBidi"/>
-      <w:color w:val="1F3763" w:themeColor="accent1" w:themeShade="7F"/>
+      <w:rFonts w:ascii="Times New Roman" w:eastAsiaTheme="majorEastAsia" w:hAnsi="Times New Roman" w:cs="Times New Roman"/>
+      <w:b/>
       <w:sz w:val="24"/>
       <w:szCs w:val="24"/>
+      <w:lang w:val="en-GB"/>
     </w:rPr>
   </w:style>
   <w:style w:type="character" w:customStyle="1" w:styleId="Heading4Char">
@@ -3024,6 +5106,30 @@
     <w:rPr>
       <w:color w:val="0563C1" w:themeColor="hyperlink"/>
       <w:u w:val="single"/>
+    </w:rPr>
+  </w:style>
+  <w:style w:type="character" w:styleId="Strong">
+    <w:name w:val="Strong"/>
+    <w:basedOn w:val="DefaultParagraphFont"/>
+    <w:uiPriority w:val="22"/>
+    <w:qFormat/>
+    <w:rsid w:val="00A77166"/>
+    <w:rPr>
+      <w:b/>
+      <w:bCs/>
+    </w:rPr>
+  </w:style>
+  <w:style w:type="paragraph" w:customStyle="1" w:styleId="whitespace-normal">
+    <w:name w:val="whitespace-normal"/>
+    <w:basedOn w:val="Normal"/>
+    <w:rsid w:val="00763D59"/>
+    <w:pPr>
+      <w:spacing w:before="100" w:beforeAutospacing="1" w:after="100" w:afterAutospacing="1" w:line="240" w:lineRule="auto"/>
+      <w:jc w:val="left"/>
+    </w:pPr>
+    <w:rPr>
+      <w:rFonts w:eastAsia="Times New Roman"/>
+      <w:lang w:val="en-UG" w:eastAsia="en-UG"/>
     </w:rPr>
   </w:style>
 </w:styles>
@@ -3329,7 +5435,7 @@
 </file>
 
 <file path=customXml/itemProps1.xml><?xml version="1.0" encoding="utf-8"?>
-<ds:datastoreItem xmlns:ds="http://schemas.openxmlformats.org/officeDocument/2006/customXml" ds:itemID="{2A7A16EF-84FC-4F7B-99B5-ABA06CBD1EC2}">
+<ds:datastoreItem xmlns:ds="http://schemas.openxmlformats.org/officeDocument/2006/customXml" ds:itemID="{706A9AAE-E919-49F5-A265-6F9DEE7714C9}">
   <ds:schemaRefs>
     <ds:schemaRef ds:uri="http://schemas.openxmlformats.org/officeDocument/2006/bibliography"/>
   </ds:schemaRefs>

</xml_diff>